<commit_message>
Actualizo ppt. Todavía faltan explicaciones (las descripciónes que agregue las podemos suprimir)
</commit_message>
<xml_diff>
--- a/Documentación/Sistema-Gestor-de-Corrección-de-TPs.docx
+++ b/Documentación/Sistema-Gestor-de-Corrección-de-TPs.docx
@@ -1,6 +1,6 @@
 
 <file path=word/document.xml><?xml version="1.0" encoding="utf-8"?>
-<w:document xmlns:ve="http://schemas.openxmlformats.org/markup-compatibility/2006" xmlns:o="urn:schemas-microsoft-com:office:office" xmlns:r="http://schemas.openxmlformats.org/officeDocument/2006/relationships" xmlns:m="http://schemas.openxmlformats.org/officeDocument/2006/math" xmlns:v="urn:schemas-microsoft-com:vml" xmlns:wp="http://schemas.openxmlformats.org/drawingml/2006/wordprocessingDrawing" xmlns:w10="urn:schemas-microsoft-com:office:word" xmlns:w="http://schemas.openxmlformats.org/wordprocessingml/2006/main" xmlns:wne="http://schemas.microsoft.com/office/word/2006/wordml">
+<w:document xmlns:wpc="http://schemas.microsoft.com/office/word/2010/wordprocessingCanvas" xmlns:cx="http://schemas.microsoft.com/office/drawing/2014/chartex" xmlns:mc="http://schemas.openxmlformats.org/markup-compatibility/2006" xmlns:o="urn:schemas-microsoft-com:office:office" xmlns:r="http://schemas.openxmlformats.org/officeDocument/2006/relationships" xmlns:m="http://schemas.openxmlformats.org/officeDocument/2006/math" xmlns:v="urn:schemas-microsoft-com:vml" xmlns:wp14="http://schemas.microsoft.com/office/word/2010/wordprocessingDrawing" xmlns:wp="http://schemas.openxmlformats.org/drawingml/2006/wordprocessingDrawing" xmlns:w10="urn:schemas-microsoft-com:office:word" xmlns:w="http://schemas.openxmlformats.org/wordprocessingml/2006/main" xmlns:w14="http://schemas.microsoft.com/office/word/2010/wordml" xmlns:w15="http://schemas.microsoft.com/office/word/2012/wordml" xmlns:w16se="http://schemas.microsoft.com/office/word/2015/wordml/symex" xmlns:wpg="http://schemas.microsoft.com/office/word/2010/wordprocessingGroup" xmlns:wpi="http://schemas.microsoft.com/office/word/2010/wordprocessingInk" xmlns:wne="http://schemas.microsoft.com/office/word/2006/wordml" xmlns:wps="http://schemas.microsoft.com/office/word/2010/wordprocessingShape" mc:Ignorable="w14 w15 w16se wp14">
   <w:body>
     <w:p>
       <w:pPr>
@@ -1308,16 +1308,7 @@
           <w:color w:val="auto"/>
           <w:lang w:val="es-AR"/>
         </w:rPr>
-        <w:t xml:space="preserve">con </w:t>
-      </w:r>
-      <w:r>
-        <w:rPr>
-          <w:rFonts w:ascii="Times New Roman" w:eastAsia="Times New Roman" w:hAnsi="Times New Roman" w:cs="Times New Roman"/>
-          <w:color w:val="auto"/>
-          <w:lang w:val="es-AR"/>
-        </w:rPr>
-        <w:lastRenderedPageBreak/>
-        <w:t xml:space="preserve">innovaciones importantes o </w:t>
+        <w:t xml:space="preserve">con innovaciones importantes o </w:t>
       </w:r>
       <w:r>
         <w:rPr>
@@ -1349,6 +1340,7 @@
           <w:color w:val="auto"/>
           <w:lang w:val="es-AR"/>
         </w:rPr>
+        <w:lastRenderedPageBreak/>
         <w:t xml:space="preserve">utilizar </w:t>
       </w:r>
       <w:r>
@@ -1529,7 +1521,7 @@
           <w:bottom w:w="90" w:type="dxa"/>
           <w:right w:w="90" w:type="dxa"/>
         </w:tblCellMar>
-        <w:tblLook w:val="04A0"/>
+        <w:tblLook w:val="04A0" w:firstRow="1" w:lastRow="0" w:firstColumn="1" w:lastColumn="0" w:noHBand="0" w:noVBand="1"/>
       </w:tblPr>
       <w:tblGrid>
         <w:gridCol w:w="1807"/>
@@ -1664,7 +1656,7 @@
           <w:color w:val="auto"/>
           <w:lang w:val="es-AR"/>
         </w:rPr>
-        <w:t xml:space="preserve">.  En el cual definiremos especificaciones </w:t>
+        <w:t xml:space="preserve">.  En el cual definiremos especificaciones iniciales para desarrollar un prototipo </w:t>
       </w:r>
       <w:r>
         <w:rPr>
@@ -1672,7 +1664,7 @@
           <w:color w:val="auto"/>
           <w:lang w:val="es-AR"/>
         </w:rPr>
-        <w:t>iniciales</w:t>
+        <w:t xml:space="preserve">inicial </w:t>
       </w:r>
       <w:r>
         <w:rPr>
@@ -1680,7 +1672,7 @@
           <w:color w:val="auto"/>
           <w:lang w:val="es-AR"/>
         </w:rPr>
-        <w:t xml:space="preserve"> para desarrollar un prototipo el cual </w:t>
+        <w:t>el cual será un producto parcial y provisional</w:t>
       </w:r>
       <w:r>
         <w:rPr>
@@ -1688,32 +1680,19 @@
           <w:color w:val="auto"/>
           <w:lang w:val="es-AR"/>
         </w:rPr>
-        <w:t>será</w:t>
+        <w:t xml:space="preserve"> para luego terminar creando por medio de definiciones más seguras el </w:t>
       </w:r>
+      <w:bookmarkStart w:id="0" w:name="_GoBack"/>
       <w:r>
         <w:rPr>
           <w:rFonts w:ascii="Times New Roman" w:eastAsia="Times New Roman" w:hAnsi="Times New Roman" w:cs="Times New Roman"/>
           <w:color w:val="auto"/>
+          <w:u w:val="single"/>
           <w:lang w:val="es-AR"/>
         </w:rPr>
-        <w:t xml:space="preserve"> un producto parcial y </w:t>
+        <w:t>producto definitivo</w:t>
       </w:r>
-      <w:r>
-        <w:rPr>
-          <w:rFonts w:ascii="Times New Roman" w:eastAsia="Times New Roman" w:hAnsi="Times New Roman" w:cs="Times New Roman"/>
-          <w:color w:val="auto"/>
-          <w:lang w:val="es-AR"/>
-        </w:rPr>
-        <w:t>provisional</w:t>
-      </w:r>
-      <w:r>
-        <w:rPr>
-          <w:rFonts w:ascii="Times New Roman" w:eastAsia="Times New Roman" w:hAnsi="Times New Roman" w:cs="Times New Roman"/>
-          <w:color w:val="auto"/>
-          <w:lang w:val="es-AR"/>
-        </w:rPr>
-        <w:t>.</w:t>
-      </w:r>
+      <w:bookmarkEnd w:id="0"/>
     </w:p>
     <w:p>
       <w:pPr>
@@ -1764,7 +1743,7 @@
                     <a:blip r:embed="rId15" cstate="print">
                       <a:extLst>
                         <a:ext uri="{28A0092B-C50C-407E-A947-70E740481C1C}">
-                          <a14:useLocalDpi xmlns="" xmlns:wpc="http://schemas.microsoft.com/office/word/2010/wordprocessingCanvas" xmlns:mc="http://schemas.openxmlformats.org/markup-compatibility/2006" xmlns:o="urn:schemas-microsoft-com:office:office" xmlns:v="urn:schemas-microsoft-com:vml" xmlns:wp14="http://schemas.microsoft.com/office/word/2010/wordprocessingDrawing" xmlns:w10="urn:schemas-microsoft-com:office:word" xmlns:w="http://schemas.openxmlformats.org/wordprocessingml/2006/main" xmlns:w14="http://schemas.microsoft.com/office/word/2010/wordml" xmlns:wpg="http://schemas.microsoft.com/office/word/2010/wordprocessingGroup" xmlns:wpi="http://schemas.microsoft.com/office/word/2010/wordprocessingInk" xmlns:wps="http://schemas.microsoft.com/office/word/2010/wordprocessingShape" xmlns:a14="http://schemas.microsoft.com/office/drawing/2010/main" val="0"/>
+                          <a14:useLocalDpi xmlns:a14="http://schemas.microsoft.com/office/drawing/2010/main" val="0"/>
                         </a:ext>
                       </a:extLst>
                     </a:blip>
@@ -1888,7 +1867,6 @@
         <w:tblStyle w:val="Tablaconcuadrcula"/>
         <w:tblW w:w="5456" w:type="pct"/>
         <w:jc w:val="center"/>
-        <w:tblInd w:w="-318" w:type="dxa"/>
         <w:tblBorders>
           <w:top w:val="none" w:sz="0" w:space="0" w:color="auto"/>
           <w:left w:val="none" w:sz="0" w:space="0" w:color="auto"/>
@@ -1897,7 +1875,7 @@
           <w:insideH w:val="none" w:sz="0" w:space="0" w:color="auto"/>
           <w:insideV w:val="none" w:sz="0" w:space="0" w:color="auto"/>
         </w:tblBorders>
-        <w:tblLook w:val="04A0"/>
+        <w:tblLook w:val="04A0" w:firstRow="1" w:lastRow="0" w:firstColumn="1" w:lastColumn="0" w:noHBand="0" w:noVBand="1"/>
       </w:tblPr>
       <w:tblGrid>
         <w:gridCol w:w="4654"/>
@@ -2039,8 +2017,6 @@
               </w:rPr>
               <w:t xml:space="preserve"> de </w:t>
             </w:r>
-            <w:bookmarkStart w:id="0" w:name="_GoBack"/>
-            <w:bookmarkEnd w:id="0"/>
             <w:r>
               <w:rPr>
                 <w:sz w:val="20"/>
@@ -2528,7 +2504,7 @@
                           </a:ln>
                           <a:extLst>
                             <a:ext uri="{53640926-AAD7-44D8-BBD7-CCE9431645EC}">
-                              <a14:shadowObscured xmlns="" xmlns:wpc="http://schemas.microsoft.com/office/word/2010/wordprocessingCanvas" xmlns:mc="http://schemas.openxmlformats.org/markup-compatibility/2006" xmlns:o="urn:schemas-microsoft-com:office:office" xmlns:v="urn:schemas-microsoft-com:vml" xmlns:wp14="http://schemas.microsoft.com/office/word/2010/wordprocessingDrawing" xmlns:w10="urn:schemas-microsoft-com:office:word" xmlns:w="http://schemas.openxmlformats.org/wordprocessingml/2006/main" xmlns:w14="http://schemas.microsoft.com/office/word/2010/wordml" xmlns:wpg="http://schemas.microsoft.com/office/word/2010/wordprocessingGroup" xmlns:wpi="http://schemas.microsoft.com/office/word/2010/wordprocessingInk" xmlns:wps="http://schemas.microsoft.com/office/word/2010/wordprocessingShape" xmlns:a14="http://schemas.microsoft.com/office/drawing/2010/main"/>
+                              <a14:shadowObscured xmlns:a14="http://schemas.microsoft.com/office/drawing/2010/main"/>
                             </a:ext>
                           </a:extLst>
                         </pic:spPr>
@@ -2708,7 +2684,7 @@
           <w:left w:w="70" w:type="dxa"/>
           <w:right w:w="70" w:type="dxa"/>
         </w:tblCellMar>
-        <w:tblLook w:val="04A0"/>
+        <w:tblLook w:val="04A0" w:firstRow="1" w:lastRow="0" w:firstColumn="1" w:lastColumn="0" w:noHBand="0" w:noVBand="1"/>
       </w:tblPr>
       <w:tblGrid>
         <w:gridCol w:w="4128"/>
@@ -31568,7 +31544,7 @@
           <w:insideV w:val="none" w:sz="0" w:space="0" w:color="auto"/>
         </w:tblBorders>
         <w:tblLayout w:type="fixed"/>
-        <w:tblLook w:val="04A0"/>
+        <w:tblLook w:val="04A0" w:firstRow="1" w:lastRow="0" w:firstColumn="1" w:lastColumn="0" w:noHBand="0" w:noVBand="1"/>
       </w:tblPr>
       <w:tblGrid>
         <w:gridCol w:w="4686"/>
@@ -31661,7 +31637,7 @@
               <w:tblStyle w:val="Sombreadomedio1-nfasis11"/>
               <w:tblW w:w="4500" w:type="dxa"/>
               <w:tblLayout w:type="fixed"/>
-              <w:tblLook w:val="04A0"/>
+              <w:tblLook w:val="04A0" w:firstRow="1" w:lastRow="0" w:firstColumn="1" w:lastColumn="0" w:noHBand="0" w:noVBand="1"/>
             </w:tblPr>
             <w:tblGrid>
               <w:gridCol w:w="1667"/>
@@ -31669,12 +31645,12 @@
             </w:tblGrid>
             <w:tr>
               <w:trPr>
-                <w:cnfStyle w:val="100000000000"/>
+                <w:cnfStyle w:val="100000000000" w:firstRow="1" w:lastRow="0" w:firstColumn="0" w:lastColumn="0" w:oddVBand="0" w:evenVBand="0" w:oddHBand="0" w:evenHBand="0" w:firstRowFirstColumn="0" w:firstRowLastColumn="0" w:lastRowFirstColumn="0" w:lastRowLastColumn="0"/>
                 <w:trHeight w:val="266"/>
               </w:trPr>
               <w:tc>
                 <w:tcPr>
-                  <w:cnfStyle w:val="001000000000"/>
+                  <w:cnfStyle w:val="001000000000" w:firstRow="0" w:lastRow="0" w:firstColumn="1" w:lastColumn="0" w:oddVBand="0" w:evenVBand="0" w:oddHBand="0" w:evenHBand="0" w:firstRowFirstColumn="0" w:firstRowLastColumn="0" w:lastRowFirstColumn="0" w:lastRowLastColumn="0"/>
                   <w:tcW w:w="1667" w:type="dxa"/>
                   <w:shd w:val="clear" w:color="auto" w:fill="auto"/>
                 </w:tcPr>
@@ -31719,7 +31695,7 @@
                       <w:between w:val="none" w:sz="0" w:space="0" w:color="auto"/>
                       <w:bar w:val="none" w:sz="0" w:color="auto"/>
                     </w:pBdr>
-                    <w:cnfStyle w:val="100000000000"/>
+                    <w:cnfStyle w:val="100000000000" w:firstRow="1" w:lastRow="0" w:firstColumn="0" w:lastColumn="0" w:oddVBand="0" w:evenVBand="0" w:oddHBand="0" w:evenHBand="0" w:firstRowFirstColumn="0" w:firstRowLastColumn="0" w:lastRowFirstColumn="0" w:lastRowLastColumn="0"/>
                     <w:rPr>
                       <w:color w:val="auto"/>
                       <w:sz w:val="20"/>
@@ -31739,12 +31715,12 @@
             </w:tr>
             <w:tr>
               <w:trPr>
-                <w:cnfStyle w:val="000000100000"/>
+                <w:cnfStyle w:val="000000100000" w:firstRow="0" w:lastRow="0" w:firstColumn="0" w:lastColumn="0" w:oddVBand="0" w:evenVBand="0" w:oddHBand="1" w:evenHBand="0" w:firstRowFirstColumn="0" w:firstRowLastColumn="0" w:lastRowFirstColumn="0" w:lastRowLastColumn="0"/>
                 <w:trHeight w:val="266"/>
               </w:trPr>
               <w:tc>
                 <w:tcPr>
-                  <w:cnfStyle w:val="001000000000"/>
+                  <w:cnfStyle w:val="001000000000" w:firstRow="0" w:lastRow="0" w:firstColumn="1" w:lastColumn="0" w:oddVBand="0" w:evenVBand="0" w:oddHBand="0" w:evenHBand="0" w:firstRowFirstColumn="0" w:firstRowLastColumn="0" w:lastRowFirstColumn="0" w:lastRowLastColumn="0"/>
                   <w:tcW w:w="1667" w:type="dxa"/>
                   <w:shd w:val="clear" w:color="auto" w:fill="auto"/>
                 </w:tcPr>
@@ -31789,7 +31765,7 @@
                       <w:between w:val="none" w:sz="0" w:space="0" w:color="auto"/>
                       <w:bar w:val="none" w:sz="0" w:color="auto"/>
                     </w:pBdr>
-                    <w:cnfStyle w:val="000000100000"/>
+                    <w:cnfStyle w:val="000000100000" w:firstRow="0" w:lastRow="0" w:firstColumn="0" w:lastColumn="0" w:oddVBand="0" w:evenVBand="0" w:oddHBand="1" w:evenHBand="0" w:firstRowFirstColumn="0" w:firstRowLastColumn="0" w:lastRowFirstColumn="0" w:lastRowLastColumn="0"/>
                     <w:rPr>
                       <w:sz w:val="20"/>
                       <w:szCs w:val="20"/>
@@ -31814,12 +31790,12 @@
             </w:tr>
             <w:tr>
               <w:trPr>
-                <w:cnfStyle w:val="000000010000"/>
+                <w:cnfStyle w:val="000000010000" w:firstRow="0" w:lastRow="0" w:firstColumn="0" w:lastColumn="0" w:oddVBand="0" w:evenVBand="0" w:oddHBand="0" w:evenHBand="1" w:firstRowFirstColumn="0" w:firstRowLastColumn="0" w:lastRowFirstColumn="0" w:lastRowLastColumn="0"/>
                 <w:trHeight w:val="555"/>
               </w:trPr>
               <w:tc>
                 <w:tcPr>
-                  <w:cnfStyle w:val="001000000000"/>
+                  <w:cnfStyle w:val="001000000000" w:firstRow="0" w:lastRow="0" w:firstColumn="1" w:lastColumn="0" w:oddVBand="0" w:evenVBand="0" w:oddHBand="0" w:evenHBand="0" w:firstRowFirstColumn="0" w:firstRowLastColumn="0" w:lastRowFirstColumn="0" w:lastRowLastColumn="0"/>
                   <w:tcW w:w="1667" w:type="dxa"/>
                   <w:shd w:val="clear" w:color="auto" w:fill="auto"/>
                 </w:tcPr>
@@ -31864,7 +31840,7 @@
                       <w:between w:val="none" w:sz="0" w:space="0" w:color="auto"/>
                       <w:bar w:val="none" w:sz="0" w:color="auto"/>
                     </w:pBdr>
-                    <w:cnfStyle w:val="000000010000"/>
+                    <w:cnfStyle w:val="000000010000" w:firstRow="0" w:lastRow="0" w:firstColumn="0" w:lastColumn="0" w:oddVBand="0" w:evenVBand="0" w:oddHBand="0" w:evenHBand="1" w:firstRowFirstColumn="0" w:firstRowLastColumn="0" w:lastRowFirstColumn="0" w:lastRowLastColumn="0"/>
                     <w:rPr>
                       <w:sz w:val="20"/>
                       <w:szCs w:val="20"/>
@@ -31889,12 +31865,12 @@
             </w:tr>
             <w:tr>
               <w:trPr>
-                <w:cnfStyle w:val="000000100000"/>
+                <w:cnfStyle w:val="000000100000" w:firstRow="0" w:lastRow="0" w:firstColumn="0" w:lastColumn="0" w:oddVBand="0" w:evenVBand="0" w:oddHBand="1" w:evenHBand="0" w:firstRowFirstColumn="0" w:firstRowLastColumn="0" w:lastRowFirstColumn="0" w:lastRowLastColumn="0"/>
                 <w:trHeight w:val="266"/>
               </w:trPr>
               <w:tc>
                 <w:tcPr>
-                  <w:cnfStyle w:val="001000000000"/>
+                  <w:cnfStyle w:val="001000000000" w:firstRow="0" w:lastRow="0" w:firstColumn="1" w:lastColumn="0" w:oddVBand="0" w:evenVBand="0" w:oddHBand="0" w:evenHBand="0" w:firstRowFirstColumn="0" w:firstRowLastColumn="0" w:lastRowFirstColumn="0" w:lastRowLastColumn="0"/>
                   <w:tcW w:w="1667" w:type="dxa"/>
                   <w:shd w:val="clear" w:color="auto" w:fill="auto"/>
                 </w:tcPr>
@@ -31939,7 +31915,7 @@
                       <w:between w:val="none" w:sz="0" w:space="0" w:color="auto"/>
                       <w:bar w:val="none" w:sz="0" w:color="auto"/>
                     </w:pBdr>
-                    <w:cnfStyle w:val="000000100000"/>
+                    <w:cnfStyle w:val="000000100000" w:firstRow="0" w:lastRow="0" w:firstColumn="0" w:lastColumn="0" w:oddVBand="0" w:evenVBand="0" w:oddHBand="1" w:evenHBand="0" w:firstRowFirstColumn="0" w:firstRowLastColumn="0" w:lastRowFirstColumn="0" w:lastRowLastColumn="0"/>
                     <w:rPr>
                       <w:sz w:val="20"/>
                       <w:szCs w:val="20"/>
@@ -31964,12 +31940,12 @@
             </w:tr>
             <w:tr>
               <w:trPr>
-                <w:cnfStyle w:val="000000010000"/>
+                <w:cnfStyle w:val="000000010000" w:firstRow="0" w:lastRow="0" w:firstColumn="0" w:lastColumn="0" w:oddVBand="0" w:evenVBand="0" w:oddHBand="0" w:evenHBand="1" w:firstRowFirstColumn="0" w:firstRowLastColumn="0" w:lastRowFirstColumn="0" w:lastRowLastColumn="0"/>
                 <w:trHeight w:val="555"/>
               </w:trPr>
               <w:tc>
                 <w:tcPr>
-                  <w:cnfStyle w:val="001000000000"/>
+                  <w:cnfStyle w:val="001000000000" w:firstRow="0" w:lastRow="0" w:firstColumn="1" w:lastColumn="0" w:oddVBand="0" w:evenVBand="0" w:oddHBand="0" w:evenHBand="0" w:firstRowFirstColumn="0" w:firstRowLastColumn="0" w:lastRowFirstColumn="0" w:lastRowLastColumn="0"/>
                   <w:tcW w:w="1667" w:type="dxa"/>
                   <w:shd w:val="clear" w:color="auto" w:fill="auto"/>
                 </w:tcPr>
@@ -32014,7 +31990,7 @@
                       <w:between w:val="none" w:sz="0" w:space="0" w:color="auto"/>
                       <w:bar w:val="none" w:sz="0" w:color="auto"/>
                     </w:pBdr>
-                    <w:cnfStyle w:val="000000010000"/>
+                    <w:cnfStyle w:val="000000010000" w:firstRow="0" w:lastRow="0" w:firstColumn="0" w:lastColumn="0" w:oddVBand="0" w:evenVBand="0" w:oddHBand="0" w:evenHBand="1" w:firstRowFirstColumn="0" w:firstRowLastColumn="0" w:lastRowFirstColumn="0" w:lastRowLastColumn="0"/>
                     <w:rPr>
                       <w:sz w:val="20"/>
                       <w:szCs w:val="20"/>
@@ -32039,12 +32015,12 @@
             </w:tr>
             <w:tr>
               <w:trPr>
-                <w:cnfStyle w:val="000000100000"/>
+                <w:cnfStyle w:val="000000100000" w:firstRow="0" w:lastRow="0" w:firstColumn="0" w:lastColumn="0" w:oddVBand="0" w:evenVBand="0" w:oddHBand="1" w:evenHBand="0" w:firstRowFirstColumn="0" w:firstRowLastColumn="0" w:lastRowFirstColumn="0" w:lastRowLastColumn="0"/>
                 <w:trHeight w:val="555"/>
               </w:trPr>
               <w:tc>
                 <w:tcPr>
-                  <w:cnfStyle w:val="001000000000"/>
+                  <w:cnfStyle w:val="001000000000" w:firstRow="0" w:lastRow="0" w:firstColumn="1" w:lastColumn="0" w:oddVBand="0" w:evenVBand="0" w:oddHBand="0" w:evenHBand="0" w:firstRowFirstColumn="0" w:firstRowLastColumn="0" w:lastRowFirstColumn="0" w:lastRowLastColumn="0"/>
                   <w:tcW w:w="1667" w:type="dxa"/>
                   <w:shd w:val="clear" w:color="auto" w:fill="auto"/>
                 </w:tcPr>
@@ -32089,7 +32065,7 @@
                       <w:between w:val="none" w:sz="0" w:space="0" w:color="auto"/>
                       <w:bar w:val="none" w:sz="0" w:color="auto"/>
                     </w:pBdr>
-                    <w:cnfStyle w:val="000000100000"/>
+                    <w:cnfStyle w:val="000000100000" w:firstRow="0" w:lastRow="0" w:firstColumn="0" w:lastColumn="0" w:oddVBand="0" w:evenVBand="0" w:oddHBand="1" w:evenHBand="0" w:firstRowFirstColumn="0" w:firstRowLastColumn="0" w:lastRowFirstColumn="0" w:lastRowLastColumn="0"/>
                     <w:rPr>
                       <w:sz w:val="20"/>
                       <w:szCs w:val="20"/>
@@ -32107,12 +32083,12 @@
             </w:tr>
             <w:tr>
               <w:trPr>
-                <w:cnfStyle w:val="000000010000"/>
+                <w:cnfStyle w:val="000000010000" w:firstRow="0" w:lastRow="0" w:firstColumn="0" w:lastColumn="0" w:oddVBand="0" w:evenVBand="0" w:oddHBand="0" w:evenHBand="1" w:firstRowFirstColumn="0" w:firstRowLastColumn="0" w:lastRowFirstColumn="0" w:lastRowLastColumn="0"/>
                 <w:trHeight w:val="266"/>
               </w:trPr>
               <w:tc>
                 <w:tcPr>
-                  <w:cnfStyle w:val="001000000000"/>
+                  <w:cnfStyle w:val="001000000000" w:firstRow="0" w:lastRow="0" w:firstColumn="1" w:lastColumn="0" w:oddVBand="0" w:evenVBand="0" w:oddHBand="0" w:evenHBand="0" w:firstRowFirstColumn="0" w:firstRowLastColumn="0" w:lastRowFirstColumn="0" w:lastRowLastColumn="0"/>
                   <w:tcW w:w="1667" w:type="dxa"/>
                   <w:shd w:val="clear" w:color="auto" w:fill="auto"/>
                 </w:tcPr>
@@ -32157,7 +32133,7 @@
                       <w:between w:val="none" w:sz="0" w:space="0" w:color="auto"/>
                       <w:bar w:val="none" w:sz="0" w:color="auto"/>
                     </w:pBdr>
-                    <w:cnfStyle w:val="000000010000"/>
+                    <w:cnfStyle w:val="000000010000" w:firstRow="0" w:lastRow="0" w:firstColumn="0" w:lastColumn="0" w:oddVBand="0" w:evenVBand="0" w:oddHBand="0" w:evenHBand="1" w:firstRowFirstColumn="0" w:firstRowLastColumn="0" w:lastRowFirstColumn="0" w:lastRowLastColumn="0"/>
                     <w:rPr>
                       <w:sz w:val="20"/>
                       <w:szCs w:val="20"/>
@@ -32175,12 +32151,12 @@
             </w:tr>
             <w:tr>
               <w:trPr>
-                <w:cnfStyle w:val="000000100000"/>
+                <w:cnfStyle w:val="000000100000" w:firstRow="0" w:lastRow="0" w:firstColumn="0" w:lastColumn="0" w:oddVBand="0" w:evenVBand="0" w:oddHBand="1" w:evenHBand="0" w:firstRowFirstColumn="0" w:firstRowLastColumn="0" w:lastRowFirstColumn="0" w:lastRowLastColumn="0"/>
                 <w:trHeight w:val="289"/>
               </w:trPr>
               <w:tc>
                 <w:tcPr>
-                  <w:cnfStyle w:val="001000000000"/>
+                  <w:cnfStyle w:val="001000000000" w:firstRow="0" w:lastRow="0" w:firstColumn="1" w:lastColumn="0" w:oddVBand="0" w:evenVBand="0" w:oddHBand="0" w:evenHBand="0" w:firstRowFirstColumn="0" w:firstRowLastColumn="0" w:lastRowFirstColumn="0" w:lastRowLastColumn="0"/>
                   <w:tcW w:w="1667" w:type="dxa"/>
                   <w:shd w:val="clear" w:color="auto" w:fill="auto"/>
                 </w:tcPr>
@@ -32225,7 +32201,7 @@
                       <w:between w:val="none" w:sz="0" w:space="0" w:color="auto"/>
                       <w:bar w:val="none" w:sz="0" w:color="auto"/>
                     </w:pBdr>
-                    <w:cnfStyle w:val="000000100000"/>
+                    <w:cnfStyle w:val="000000100000" w:firstRow="0" w:lastRow="0" w:firstColumn="0" w:lastColumn="0" w:oddVBand="0" w:evenVBand="0" w:oddHBand="1" w:evenHBand="0" w:firstRowFirstColumn="0" w:firstRowLastColumn="0" w:lastRowFirstColumn="0" w:lastRowLastColumn="0"/>
                     <w:rPr>
                       <w:sz w:val="20"/>
                       <w:szCs w:val="20"/>
@@ -32243,12 +32219,12 @@
             </w:tr>
             <w:tr>
               <w:trPr>
-                <w:cnfStyle w:val="000000010000"/>
+                <w:cnfStyle w:val="000000010000" w:firstRow="0" w:lastRow="0" w:firstColumn="0" w:lastColumn="0" w:oddVBand="0" w:evenVBand="0" w:oddHBand="0" w:evenHBand="1" w:firstRowFirstColumn="0" w:firstRowLastColumn="0" w:lastRowFirstColumn="0" w:lastRowLastColumn="0"/>
                 <w:trHeight w:val="266"/>
               </w:trPr>
               <w:tc>
                 <w:tcPr>
-                  <w:cnfStyle w:val="001000000000"/>
+                  <w:cnfStyle w:val="001000000000" w:firstRow="0" w:lastRow="0" w:firstColumn="1" w:lastColumn="0" w:oddVBand="0" w:evenVBand="0" w:oddHBand="0" w:evenHBand="0" w:firstRowFirstColumn="0" w:firstRowLastColumn="0" w:lastRowFirstColumn="0" w:lastRowLastColumn="0"/>
                   <w:tcW w:w="1667" w:type="dxa"/>
                   <w:shd w:val="clear" w:color="auto" w:fill="auto"/>
                 </w:tcPr>
@@ -32293,7 +32269,7 @@
                       <w:between w:val="none" w:sz="0" w:space="0" w:color="auto"/>
                       <w:bar w:val="none" w:sz="0" w:color="auto"/>
                     </w:pBdr>
-                    <w:cnfStyle w:val="000000010000"/>
+                    <w:cnfStyle w:val="000000010000" w:firstRow="0" w:lastRow="0" w:firstColumn="0" w:lastColumn="0" w:oddVBand="0" w:evenVBand="0" w:oddHBand="0" w:evenHBand="1" w:firstRowFirstColumn="0" w:firstRowLastColumn="0" w:lastRowFirstColumn="0" w:lastRowLastColumn="0"/>
                     <w:rPr>
                       <w:sz w:val="20"/>
                       <w:szCs w:val="20"/>
@@ -32318,12 +32294,12 @@
             </w:tr>
             <w:tr>
               <w:trPr>
-                <w:cnfStyle w:val="000000100000"/>
+                <w:cnfStyle w:val="000000100000" w:firstRow="0" w:lastRow="0" w:firstColumn="0" w:lastColumn="0" w:oddVBand="0" w:evenVBand="0" w:oddHBand="1" w:evenHBand="0" w:firstRowFirstColumn="0" w:firstRowLastColumn="0" w:lastRowFirstColumn="0" w:lastRowLastColumn="0"/>
                 <w:trHeight w:val="555"/>
               </w:trPr>
               <w:tc>
                 <w:tcPr>
-                  <w:cnfStyle w:val="001000000000"/>
+                  <w:cnfStyle w:val="001000000000" w:firstRow="0" w:lastRow="0" w:firstColumn="1" w:lastColumn="0" w:oddVBand="0" w:evenVBand="0" w:oddHBand="0" w:evenHBand="0" w:firstRowFirstColumn="0" w:firstRowLastColumn="0" w:lastRowFirstColumn="0" w:lastRowLastColumn="0"/>
                   <w:tcW w:w="1667" w:type="dxa"/>
                   <w:shd w:val="clear" w:color="auto" w:fill="auto"/>
                 </w:tcPr>
@@ -32368,7 +32344,7 @@
                       <w:between w:val="none" w:sz="0" w:space="0" w:color="auto"/>
                       <w:bar w:val="none" w:sz="0" w:color="auto"/>
                     </w:pBdr>
-                    <w:cnfStyle w:val="000000100000"/>
+                    <w:cnfStyle w:val="000000100000" w:firstRow="0" w:lastRow="0" w:firstColumn="0" w:lastColumn="0" w:oddVBand="0" w:evenVBand="0" w:oddHBand="1" w:evenHBand="0" w:firstRowFirstColumn="0" w:firstRowLastColumn="0" w:lastRowFirstColumn="0" w:lastRowLastColumn="0"/>
                     <w:rPr>
                       <w:sz w:val="20"/>
                       <w:szCs w:val="20"/>
@@ -32386,12 +32362,12 @@
             </w:tr>
             <w:tr>
               <w:trPr>
-                <w:cnfStyle w:val="000000010000"/>
+                <w:cnfStyle w:val="000000010000" w:firstRow="0" w:lastRow="0" w:firstColumn="0" w:lastColumn="0" w:oddVBand="0" w:evenVBand="0" w:oddHBand="0" w:evenHBand="1" w:firstRowFirstColumn="0" w:firstRowLastColumn="0" w:lastRowFirstColumn="0" w:lastRowLastColumn="0"/>
                 <w:trHeight w:val="266"/>
               </w:trPr>
               <w:tc>
                 <w:tcPr>
-                  <w:cnfStyle w:val="001000000000"/>
+                  <w:cnfStyle w:val="001000000000" w:firstRow="0" w:lastRow="0" w:firstColumn="1" w:lastColumn="0" w:oddVBand="0" w:evenVBand="0" w:oddHBand="0" w:evenHBand="0" w:firstRowFirstColumn="0" w:firstRowLastColumn="0" w:lastRowFirstColumn="0" w:lastRowLastColumn="0"/>
                   <w:tcW w:w="1667" w:type="dxa"/>
                   <w:shd w:val="clear" w:color="auto" w:fill="auto"/>
                 </w:tcPr>
@@ -32436,7 +32412,7 @@
                       <w:between w:val="none" w:sz="0" w:space="0" w:color="auto"/>
                       <w:bar w:val="none" w:sz="0" w:color="auto"/>
                     </w:pBdr>
-                    <w:cnfStyle w:val="000000010000"/>
+                    <w:cnfStyle w:val="000000010000" w:firstRow="0" w:lastRow="0" w:firstColumn="0" w:lastColumn="0" w:oddVBand="0" w:evenVBand="0" w:oddHBand="0" w:evenHBand="1" w:firstRowFirstColumn="0" w:firstRowLastColumn="0" w:lastRowFirstColumn="0" w:lastRowLastColumn="0"/>
                     <w:rPr>
                       <w:sz w:val="20"/>
                       <w:szCs w:val="20"/>
@@ -32749,7 +32725,7 @@
                 <w:left w:w="70" w:type="dxa"/>
                 <w:right w:w="70" w:type="dxa"/>
               </w:tblCellMar>
-              <w:tblLook w:val="04A0"/>
+              <w:tblLook w:val="04A0" w:firstRow="1" w:lastRow="0" w:firstColumn="1" w:lastColumn="0" w:noHBand="0" w:noVBand="1"/>
             </w:tblPr>
             <w:tblGrid>
               <w:gridCol w:w="2839"/>
@@ -34145,7 +34121,7 @@
               <w:tblStyle w:val="Sombreadomedio1-nfasis11"/>
               <w:tblW w:w="4919" w:type="dxa"/>
               <w:tblLayout w:type="fixed"/>
-              <w:tblLook w:val="04A0"/>
+              <w:tblLook w:val="04A0" w:firstRow="1" w:lastRow="0" w:firstColumn="1" w:lastColumn="0" w:noHBand="0" w:noVBand="1"/>
             </w:tblPr>
             <w:tblGrid>
               <w:gridCol w:w="411"/>
@@ -34156,12 +34132,12 @@
             </w:tblGrid>
             <w:tr>
               <w:trPr>
-                <w:cnfStyle w:val="100000000000"/>
+                <w:cnfStyle w:val="100000000000" w:firstRow="1" w:lastRow="0" w:firstColumn="0" w:lastColumn="0" w:oddVBand="0" w:evenVBand="0" w:oddHBand="0" w:evenHBand="0" w:firstRowFirstColumn="0" w:firstRowLastColumn="0" w:lastRowFirstColumn="0" w:lastRowLastColumn="0"/>
                 <w:trHeight w:val="579"/>
               </w:trPr>
               <w:tc>
                 <w:tcPr>
-                  <w:cnfStyle w:val="001000000000"/>
+                  <w:cnfStyle w:val="001000000000" w:firstRow="0" w:lastRow="0" w:firstColumn="1" w:lastColumn="0" w:oddVBand="0" w:evenVBand="0" w:oddHBand="0" w:evenHBand="0" w:firstRowFirstColumn="0" w:firstRowLastColumn="0" w:lastRowFirstColumn="0" w:lastRowLastColumn="0"/>
                   <w:tcW w:w="411" w:type="dxa"/>
                   <w:shd w:val="clear" w:color="auto" w:fill="auto"/>
                   <w:noWrap/>
@@ -34216,7 +34192,7 @@
                       <w:between w:val="none" w:sz="0" w:space="0" w:color="auto"/>
                       <w:bar w:val="none" w:sz="0" w:color="auto"/>
                     </w:pBdr>
-                    <w:cnfStyle w:val="100000000000"/>
+                    <w:cnfStyle w:val="100000000000" w:firstRow="1" w:lastRow="0" w:firstColumn="0" w:lastColumn="0" w:oddVBand="0" w:evenVBand="0" w:oddHBand="0" w:evenHBand="0" w:firstRowFirstColumn="0" w:firstRowLastColumn="0" w:lastRowFirstColumn="0" w:lastRowLastColumn="0"/>
                     <w:rPr>
                       <w:rFonts w:eastAsia="Times New Roman"/>
                       <w:color w:val="auto"/>
@@ -34256,7 +34232,7 @@
                       <w:between w:val="none" w:sz="0" w:space="0" w:color="auto"/>
                       <w:bar w:val="none" w:sz="0" w:color="auto"/>
                     </w:pBdr>
-                    <w:cnfStyle w:val="100000000000"/>
+                    <w:cnfStyle w:val="100000000000" w:firstRow="1" w:lastRow="0" w:firstColumn="0" w:lastColumn="0" w:oddVBand="0" w:evenVBand="0" w:oddHBand="0" w:evenHBand="0" w:firstRowFirstColumn="0" w:firstRowLastColumn="0" w:lastRowFirstColumn="0" w:lastRowLastColumn="0"/>
                     <w:rPr>
                       <w:rFonts w:eastAsia="Times New Roman"/>
                       <w:color w:val="auto"/>
@@ -34296,7 +34272,7 @@
                       <w:between w:val="none" w:sz="0" w:space="0" w:color="auto"/>
                       <w:bar w:val="none" w:sz="0" w:color="auto"/>
                     </w:pBdr>
-                    <w:cnfStyle w:val="100000000000"/>
+                    <w:cnfStyle w:val="100000000000" w:firstRow="1" w:lastRow="0" w:firstColumn="0" w:lastColumn="0" w:oddVBand="0" w:evenVBand="0" w:oddHBand="0" w:evenHBand="0" w:firstRowFirstColumn="0" w:firstRowLastColumn="0" w:lastRowFirstColumn="0" w:lastRowLastColumn="0"/>
                     <w:rPr>
                       <w:rFonts w:eastAsia="Times New Roman"/>
                       <w:color w:val="auto"/>
@@ -34336,7 +34312,7 @@
                       <w:between w:val="none" w:sz="0" w:space="0" w:color="auto"/>
                       <w:bar w:val="none" w:sz="0" w:color="auto"/>
                     </w:pBdr>
-                    <w:cnfStyle w:val="100000000000"/>
+                    <w:cnfStyle w:val="100000000000" w:firstRow="1" w:lastRow="0" w:firstColumn="0" w:lastColumn="0" w:oddVBand="0" w:evenVBand="0" w:oddHBand="0" w:evenHBand="0" w:firstRowFirstColumn="0" w:firstRowLastColumn="0" w:lastRowFirstColumn="0" w:lastRowLastColumn="0"/>
                     <w:rPr>
                       <w:rFonts w:eastAsia="Times New Roman"/>
                       <w:color w:val="auto"/>
@@ -34362,12 +34338,12 @@
             </w:tr>
             <w:tr>
               <w:trPr>
-                <w:cnfStyle w:val="000000100000"/>
+                <w:cnfStyle w:val="000000100000" w:firstRow="0" w:lastRow="0" w:firstColumn="0" w:lastColumn="0" w:oddVBand="0" w:evenVBand="0" w:oddHBand="1" w:evenHBand="0" w:firstRowFirstColumn="0" w:firstRowLastColumn="0" w:lastRowFirstColumn="0" w:lastRowLastColumn="0"/>
                 <w:trHeight w:val="1643"/>
               </w:trPr>
               <w:tc>
                 <w:tcPr>
-                  <w:cnfStyle w:val="001000000000"/>
+                  <w:cnfStyle w:val="001000000000" w:firstRow="0" w:lastRow="0" w:firstColumn="1" w:lastColumn="0" w:oddVBand="0" w:evenVBand="0" w:oddHBand="0" w:evenHBand="0" w:firstRowFirstColumn="0" w:firstRowLastColumn="0" w:lastRowFirstColumn="0" w:lastRowLastColumn="0"/>
                   <w:tcW w:w="411" w:type="dxa"/>
                   <w:shd w:val="clear" w:color="auto" w:fill="auto"/>
                   <w:noWrap/>
@@ -34420,7 +34396,7 @@
                       <w:between w:val="none" w:sz="0" w:space="0" w:color="auto"/>
                       <w:bar w:val="none" w:sz="0" w:color="auto"/>
                     </w:pBdr>
-                    <w:cnfStyle w:val="000000100000"/>
+                    <w:cnfStyle w:val="000000100000" w:firstRow="0" w:lastRow="0" w:firstColumn="0" w:lastColumn="0" w:oddVBand="0" w:evenVBand="0" w:oddHBand="1" w:evenHBand="0" w:firstRowFirstColumn="0" w:firstRowLastColumn="0" w:lastRowFirstColumn="0" w:lastRowLastColumn="0"/>
                     <w:rPr>
                       <w:rFonts w:eastAsia="Times New Roman"/>
                       <w:sz w:val="20"/>
@@ -34457,7 +34433,7 @@
                       <w:between w:val="none" w:sz="0" w:space="0" w:color="auto"/>
                       <w:bar w:val="none" w:sz="0" w:color="auto"/>
                     </w:pBdr>
-                    <w:cnfStyle w:val="000000100000"/>
+                    <w:cnfStyle w:val="000000100000" w:firstRow="0" w:lastRow="0" w:firstColumn="0" w:lastColumn="0" w:oddVBand="0" w:evenVBand="0" w:oddHBand="1" w:evenHBand="0" w:firstRowFirstColumn="0" w:firstRowLastColumn="0" w:lastRowFirstColumn="0" w:lastRowLastColumn="0"/>
                     <w:rPr>
                       <w:rFonts w:eastAsia="Times New Roman"/>
                       <w:sz w:val="20"/>
@@ -34495,7 +34471,7 @@
                       <w:between w:val="none" w:sz="0" w:space="0" w:color="auto"/>
                       <w:bar w:val="none" w:sz="0" w:color="auto"/>
                     </w:pBdr>
-                    <w:cnfStyle w:val="000000100000"/>
+                    <w:cnfStyle w:val="000000100000" w:firstRow="0" w:lastRow="0" w:firstColumn="0" w:lastColumn="0" w:oddVBand="0" w:evenVBand="0" w:oddHBand="1" w:evenHBand="0" w:firstRowFirstColumn="0" w:firstRowLastColumn="0" w:lastRowFirstColumn="0" w:lastRowLastColumn="0"/>
                     <w:rPr>
                       <w:rFonts w:eastAsia="Times New Roman"/>
                       <w:sz w:val="20"/>
@@ -34532,7 +34508,7 @@
                       <w:between w:val="none" w:sz="0" w:space="0" w:color="auto"/>
                       <w:bar w:val="none" w:sz="0" w:color="auto"/>
                     </w:pBdr>
-                    <w:cnfStyle w:val="000000100000"/>
+                    <w:cnfStyle w:val="000000100000" w:firstRow="0" w:lastRow="0" w:firstColumn="0" w:lastColumn="0" w:oddVBand="0" w:evenVBand="0" w:oddHBand="1" w:evenHBand="0" w:firstRowFirstColumn="0" w:firstRowLastColumn="0" w:lastRowFirstColumn="0" w:lastRowLastColumn="0"/>
                     <w:rPr>
                       <w:rFonts w:eastAsia="Times New Roman"/>
                       <w:sz w:val="20"/>
@@ -34556,12 +34532,12 @@
             </w:tr>
             <w:tr>
               <w:trPr>
-                <w:cnfStyle w:val="000000010000"/>
+                <w:cnfStyle w:val="000000010000" w:firstRow="0" w:lastRow="0" w:firstColumn="0" w:lastColumn="0" w:oddVBand="0" w:evenVBand="0" w:oddHBand="0" w:evenHBand="1" w:firstRowFirstColumn="0" w:firstRowLastColumn="0" w:lastRowFirstColumn="0" w:lastRowLastColumn="0"/>
                 <w:trHeight w:val="1202"/>
               </w:trPr>
               <w:tc>
                 <w:tcPr>
-                  <w:cnfStyle w:val="001000000000"/>
+                  <w:cnfStyle w:val="001000000000" w:firstRow="0" w:lastRow="0" w:firstColumn="1" w:lastColumn="0" w:oddVBand="0" w:evenVBand="0" w:oddHBand="0" w:evenHBand="0" w:firstRowFirstColumn="0" w:firstRowLastColumn="0" w:lastRowFirstColumn="0" w:lastRowLastColumn="0"/>
                   <w:tcW w:w="411" w:type="dxa"/>
                   <w:shd w:val="clear" w:color="auto" w:fill="auto"/>
                   <w:noWrap/>
@@ -34614,7 +34590,7 @@
                       <w:between w:val="none" w:sz="0" w:space="0" w:color="auto"/>
                       <w:bar w:val="none" w:sz="0" w:color="auto"/>
                     </w:pBdr>
-                    <w:cnfStyle w:val="000000010000"/>
+                    <w:cnfStyle w:val="000000010000" w:firstRow="0" w:lastRow="0" w:firstColumn="0" w:lastColumn="0" w:oddVBand="0" w:evenVBand="0" w:oddHBand="0" w:evenHBand="1" w:firstRowFirstColumn="0" w:firstRowLastColumn="0" w:lastRowFirstColumn="0" w:lastRowLastColumn="0"/>
                     <w:rPr>
                       <w:rFonts w:eastAsia="Times New Roman"/>
                       <w:sz w:val="20"/>
@@ -34661,7 +34637,7 @@
                       <w:between w:val="none" w:sz="0" w:space="0" w:color="auto"/>
                       <w:bar w:val="none" w:sz="0" w:color="auto"/>
                     </w:pBdr>
-                    <w:cnfStyle w:val="000000010000"/>
+                    <w:cnfStyle w:val="000000010000" w:firstRow="0" w:lastRow="0" w:firstColumn="0" w:lastColumn="0" w:oddVBand="0" w:evenVBand="0" w:oddHBand="0" w:evenHBand="1" w:firstRowFirstColumn="0" w:firstRowLastColumn="0" w:lastRowFirstColumn="0" w:lastRowLastColumn="0"/>
                     <w:rPr>
                       <w:rFonts w:eastAsia="Times New Roman"/>
                       <w:sz w:val="20"/>
@@ -34699,7 +34675,7 @@
                       <w:between w:val="none" w:sz="0" w:space="0" w:color="auto"/>
                       <w:bar w:val="none" w:sz="0" w:color="auto"/>
                     </w:pBdr>
-                    <w:cnfStyle w:val="000000010000"/>
+                    <w:cnfStyle w:val="000000010000" w:firstRow="0" w:lastRow="0" w:firstColumn="0" w:lastColumn="0" w:oddVBand="0" w:evenVBand="0" w:oddHBand="0" w:evenHBand="1" w:firstRowFirstColumn="0" w:firstRowLastColumn="0" w:lastRowFirstColumn="0" w:lastRowLastColumn="0"/>
                     <w:rPr>
                       <w:rFonts w:eastAsia="Times New Roman"/>
                       <w:sz w:val="20"/>
@@ -34736,7 +34712,7 @@
                       <w:between w:val="none" w:sz="0" w:space="0" w:color="auto"/>
                       <w:bar w:val="none" w:sz="0" w:color="auto"/>
                     </w:pBdr>
-                    <w:cnfStyle w:val="000000010000"/>
+                    <w:cnfStyle w:val="000000010000" w:firstRow="0" w:lastRow="0" w:firstColumn="0" w:lastColumn="0" w:oddVBand="0" w:evenVBand="0" w:oddHBand="0" w:evenHBand="1" w:firstRowFirstColumn="0" w:firstRowLastColumn="0" w:lastRowFirstColumn="0" w:lastRowLastColumn="0"/>
                     <w:rPr>
                       <w:rFonts w:eastAsia="Times New Roman"/>
                       <w:sz w:val="20"/>
@@ -34820,7 +34796,7 @@
                 <w:left w:w="70" w:type="dxa"/>
                 <w:right w:w="70" w:type="dxa"/>
               </w:tblCellMar>
-              <w:tblLook w:val="04A0"/>
+              <w:tblLook w:val="04A0" w:firstRow="1" w:lastRow="0" w:firstColumn="1" w:lastColumn="0" w:noHBand="0" w:noVBand="1"/>
             </w:tblPr>
             <w:tblGrid>
               <w:gridCol w:w="851"/>
@@ -37102,7 +37078,7 @@
           <w:insideV w:val="none" w:sz="0" w:space="0" w:color="auto"/>
         </w:tblBorders>
         <w:tblLayout w:type="fixed"/>
-        <w:tblLook w:val="04A0"/>
+        <w:tblLook w:val="04A0" w:firstRow="1" w:lastRow="0" w:firstColumn="1" w:lastColumn="0" w:noHBand="0" w:noVBand="1"/>
       </w:tblPr>
       <w:tblGrid>
         <w:gridCol w:w="4679"/>
@@ -38227,7 +38203,7 @@
           <w:insideV w:val="none" w:sz="0" w:space="0" w:color="auto"/>
         </w:tblBorders>
         <w:tblLayout w:type="fixed"/>
-        <w:tblLook w:val="04A0"/>
+        <w:tblLook w:val="04A0" w:firstRow="1" w:lastRow="0" w:firstColumn="1" w:lastColumn="0" w:noHBand="0" w:noVBand="1"/>
       </w:tblPr>
       <w:tblGrid>
         <w:gridCol w:w="4962"/>
@@ -38687,10 +38663,10 @@
                   <v:path o:extrusionok="f" gradientshapeok="t" o:connecttype="rect"/>
                   <o:lock v:ext="edit" aspectratio="t"/>
                 </v:shapetype>
-                <v:shape id="_x0000_i1025" type="#_x0000_t75" style="width:236.4pt;height:442.85pt" o:ole="">
+                <v:shape id="_x0000_i1025" type="#_x0000_t75" style="width:236.25pt;height:442.5pt" o:ole="">
                   <v:imagedata r:id="rId17" o:title=""/>
                 </v:shape>
-                <o:OLEObject Type="Embed" ProgID="Visio.Drawing.15" ShapeID="_x0000_i1025" DrawAspect="Content" ObjectID="_1571749742" r:id="rId18"/>
+                <o:OLEObject Type="Embed" ProgID="Visio.Drawing.15" ShapeID="_x0000_i1025" DrawAspect="Content" ObjectID="_1571755347" r:id="rId18"/>
               </w:object>
             </w:r>
           </w:p>
@@ -38754,10 +38730,10 @@
                 <w:szCs w:val="20"/>
               </w:rPr>
               <w:object w:dxaOrig="8820" w:dyaOrig="17520">
-                <v:shape id="_x0000_i1026" type="#_x0000_t75" style="width:243.85pt;height:485pt" o:ole="">
+                <v:shape id="_x0000_i1026" type="#_x0000_t75" style="width:243.75pt;height:485.25pt" o:ole="">
                   <v:imagedata r:id="rId19" o:title=""/>
                 </v:shape>
-                <o:OLEObject Type="Embed" ProgID="Visio.Drawing.15" ShapeID="_x0000_i1026" DrawAspect="Content" ObjectID="_1571749743" r:id="rId20"/>
+                <o:OLEObject Type="Embed" ProgID="Visio.Drawing.15" ShapeID="_x0000_i1026" DrawAspect="Content" ObjectID="_1571755348" r:id="rId20"/>
               </w:object>
             </w:r>
           </w:p>
@@ -38830,10 +38806,10 @@
                 <w:szCs w:val="20"/>
               </w:rPr>
               <w:object w:dxaOrig="7095" w:dyaOrig="7575">
-                <v:shape id="_x0000_i1027" type="#_x0000_t75" style="width:238.4pt;height:255.4pt" o:ole="">
+                <v:shape id="_x0000_i1027" type="#_x0000_t75" style="width:238.5pt;height:255pt" o:ole="">
                   <v:imagedata r:id="rId21" o:title=""/>
                 </v:shape>
-                <o:OLEObject Type="Embed" ProgID="PBrush" ShapeID="_x0000_i1027" DrawAspect="Content" ObjectID="_1571749744" r:id="rId22"/>
+                <o:OLEObject Type="Embed" ProgID="PBrush" ShapeID="_x0000_i1027" DrawAspect="Content" ObjectID="_1571755349" r:id="rId22"/>
               </w:object>
             </w:r>
             <w:r>
@@ -38874,10 +38850,10 @@
                 <w:szCs w:val="20"/>
               </w:rPr>
               <w:object w:dxaOrig="7230" w:dyaOrig="3420">
-                <v:shape id="_x0000_i1028" type="#_x0000_t75" style="width:243.85pt;height:116.15pt" o:ole="">
+                <v:shape id="_x0000_i1028" type="#_x0000_t75" style="width:243.75pt;height:116.25pt" o:ole="">
                   <v:imagedata r:id="rId23" o:title=""/>
                 </v:shape>
-                <o:OLEObject Type="Embed" ProgID="PBrush" ShapeID="_x0000_i1028" DrawAspect="Content" ObjectID="_1571749745" r:id="rId24"/>
+                <o:OLEObject Type="Embed" ProgID="PBrush" ShapeID="_x0000_i1028" DrawAspect="Content" ObjectID="_1571755350" r:id="rId24"/>
               </w:object>
             </w:r>
             <w:r>
@@ -38918,10 +38894,10 @@
                 <w:szCs w:val="20"/>
               </w:rPr>
               <w:object w:dxaOrig="7110" w:dyaOrig="3810">
-                <v:shape id="_x0000_i1029" type="#_x0000_t75" style="width:237.75pt;height:127pt" o:ole="">
+                <v:shape id="_x0000_i1029" type="#_x0000_t75" style="width:237.75pt;height:126.75pt" o:ole="">
                   <v:imagedata r:id="rId25" o:title=""/>
                 </v:shape>
-                <o:OLEObject Type="Embed" ProgID="PBrush" ShapeID="_x0000_i1029" DrawAspect="Content" ObjectID="_1571749746" r:id="rId26"/>
+                <o:OLEObject Type="Embed" ProgID="PBrush" ShapeID="_x0000_i1029" DrawAspect="Content" ObjectID="_1571755351" r:id="rId26"/>
               </w:object>
             </w:r>
             <w:r>
@@ -38982,10 +38958,10 @@
                 <w:szCs w:val="20"/>
               </w:rPr>
               <w:object w:dxaOrig="7155" w:dyaOrig="3315">
-                <v:shape id="_x0000_i1030" type="#_x0000_t75" style="width:237.75pt;height:110.7pt" o:ole="">
+                <v:shape id="_x0000_i1030" type="#_x0000_t75" style="width:237.75pt;height:111pt" o:ole="">
                   <v:imagedata r:id="rId27" o:title=""/>
                 </v:shape>
-                <o:OLEObject Type="Embed" ProgID="PBrush" ShapeID="_x0000_i1030" DrawAspect="Content" ObjectID="_1571749747" r:id="rId28"/>
+                <o:OLEObject Type="Embed" ProgID="PBrush" ShapeID="_x0000_i1030" DrawAspect="Content" ObjectID="_1571755352" r:id="rId28"/>
               </w:object>
             </w:r>
             <w:r>
@@ -39431,10 +39407,10 @@
                 <w:szCs w:val="20"/>
               </w:rPr>
               <w:object w:dxaOrig="8760" w:dyaOrig="6885">
-                <v:shape id="_x0000_i1031" type="#_x0000_t75" style="width:236.4pt;height:176.6pt" o:ole="">
+                <v:shape id="_x0000_i1031" type="#_x0000_t75" style="width:236.25pt;height:176.25pt" o:ole="">
                   <v:imagedata r:id="rId31" o:title=""/>
                 </v:shape>
-                <o:OLEObject Type="Embed" ProgID="Visio.Drawing.15" ShapeID="_x0000_i1031" DrawAspect="Content" ObjectID="_1571749748" r:id="rId32"/>
+                <o:OLEObject Type="Embed" ProgID="Visio.Drawing.15" ShapeID="_x0000_i1031" DrawAspect="Content" ObjectID="_1571755353" r:id="rId32"/>
               </w:object>
             </w:r>
             <w:r>
@@ -39518,10 +39494,10 @@
                 <w:szCs w:val="20"/>
               </w:rPr>
               <w:object w:dxaOrig="6330" w:dyaOrig="4830">
-                <v:shape id="_x0000_i1032" type="#_x0000_t75" style="width:243.85pt;height:186.1pt" o:ole="">
+                <v:shape id="_x0000_i1032" type="#_x0000_t75" style="width:243.75pt;height:186pt" o:ole="">
                   <v:imagedata r:id="rId33" o:title=""/>
                 </v:shape>
-                <o:OLEObject Type="Embed" ProgID="Visio.Drawing.15" ShapeID="_x0000_i1032" DrawAspect="Content" ObjectID="_1571749749" r:id="rId34"/>
+                <o:OLEObject Type="Embed" ProgID="Visio.Drawing.15" ShapeID="_x0000_i1032" DrawAspect="Content" ObjectID="_1571755354" r:id="rId34"/>
               </w:object>
             </w:r>
             <w:r>
@@ -39602,10 +39578,10 @@
                 <w:szCs w:val="20"/>
               </w:rPr>
               <w:object w:dxaOrig="6330" w:dyaOrig="8461">
-                <v:shape id="_x0000_i1033" type="#_x0000_t75" style="width:237.05pt;height:316.55pt" o:ole="">
+                <v:shape id="_x0000_i1033" type="#_x0000_t75" style="width:237pt;height:316.5pt" o:ole="">
                   <v:imagedata r:id="rId35" o:title=""/>
                 </v:shape>
-                <o:OLEObject Type="Embed" ProgID="Visio.Drawing.15" ShapeID="_x0000_i1033" DrawAspect="Content" ObjectID="_1571749750" r:id="rId36"/>
+                <o:OLEObject Type="Embed" ProgID="Visio.Drawing.15" ShapeID="_x0000_i1033" DrawAspect="Content" ObjectID="_1571755355" r:id="rId36"/>
               </w:object>
             </w:r>
             <w:r>
@@ -39645,10 +39621,10 @@
                 <w:szCs w:val="20"/>
               </w:rPr>
               <w:object w:dxaOrig="10380" w:dyaOrig="14040">
-                <v:shape id="_x0000_i1034" type="#_x0000_t75" style="width:255.4pt;height:345.05pt" o:ole="">
+                <v:shape id="_x0000_i1034" type="#_x0000_t75" style="width:255pt;height:345.75pt" o:ole="">
                   <v:imagedata r:id="rId37" o:title=""/>
                 </v:shape>
-                <o:OLEObject Type="Embed" ProgID="Visio.Drawing.15" ShapeID="_x0000_i1034" DrawAspect="Content" ObjectID="_1571749751" r:id="rId38"/>
+                <o:OLEObject Type="Embed" ProgID="Visio.Drawing.15" ShapeID="_x0000_i1034" DrawAspect="Content" ObjectID="_1571755356" r:id="rId38"/>
               </w:object>
             </w:r>
             <w:r>
@@ -39705,10 +39681,10 @@
                 <w:szCs w:val="20"/>
               </w:rPr>
               <w:object w:dxaOrig="7140" w:dyaOrig="7185">
-                <v:shape id="_x0000_i1035" type="#_x0000_t75" style="width:243.85pt;height:245.9pt" o:ole="">
+                <v:shape id="_x0000_i1035" type="#_x0000_t75" style="width:243.75pt;height:246pt" o:ole="">
                   <v:imagedata r:id="rId39" o:title=""/>
                 </v:shape>
-                <o:OLEObject Type="Embed" ProgID="PBrush" ShapeID="_x0000_i1035" DrawAspect="Content" ObjectID="_1571749752" r:id="rId40"/>
+                <o:OLEObject Type="Embed" ProgID="PBrush" ShapeID="_x0000_i1035" DrawAspect="Content" ObjectID="_1571755357" r:id="rId40"/>
               </w:object>
             </w:r>
             <w:r>
@@ -39748,10 +39724,10 @@
                 <w:szCs w:val="20"/>
               </w:rPr>
               <w:object w:dxaOrig="7155" w:dyaOrig="6915">
-                <v:shape id="_x0000_i1036" type="#_x0000_t75" style="width:243.85pt;height:236.4pt" o:ole="">
+                <v:shape id="_x0000_i1036" type="#_x0000_t75" style="width:243.75pt;height:236.25pt" o:ole="">
                   <v:imagedata r:id="rId41" o:title=""/>
                 </v:shape>
-                <o:OLEObject Type="Embed" ProgID="PBrush" ShapeID="_x0000_i1036" DrawAspect="Content" ObjectID="_1571749753" r:id="rId42"/>
+                <o:OLEObject Type="Embed" ProgID="PBrush" ShapeID="_x0000_i1036" DrawAspect="Content" ObjectID="_1571755358" r:id="rId42"/>
               </w:object>
             </w:r>
           </w:p>
@@ -40266,15 +40242,15 @@
 </file>
 
 <file path=word/endnotes.xml><?xml version="1.0" encoding="utf-8"?>
-<w:endnotes xmlns:ve="http://schemas.openxmlformats.org/markup-compatibility/2006" xmlns:o="urn:schemas-microsoft-com:office:office" xmlns:r="http://schemas.openxmlformats.org/officeDocument/2006/relationships" xmlns:m="http://schemas.openxmlformats.org/officeDocument/2006/math" xmlns:v="urn:schemas-microsoft-com:vml" xmlns:wp="http://schemas.openxmlformats.org/drawingml/2006/wordprocessingDrawing" xmlns:w10="urn:schemas-microsoft-com:office:word" xmlns:w="http://schemas.openxmlformats.org/wordprocessingml/2006/main" xmlns:wne="http://schemas.microsoft.com/office/word/2006/wordml">
-  <w:endnote w:type="separator" w:id="0">
+<w:endnotes xmlns:wpc="http://schemas.microsoft.com/office/word/2010/wordprocessingCanvas" xmlns:cx="http://schemas.microsoft.com/office/drawing/2014/chartex" xmlns:mc="http://schemas.openxmlformats.org/markup-compatibility/2006" xmlns:o="urn:schemas-microsoft-com:office:office" xmlns:r="http://schemas.openxmlformats.org/officeDocument/2006/relationships" xmlns:m="http://schemas.openxmlformats.org/officeDocument/2006/math" xmlns:v="urn:schemas-microsoft-com:vml" xmlns:wp14="http://schemas.microsoft.com/office/word/2010/wordprocessingDrawing" xmlns:wp="http://schemas.openxmlformats.org/drawingml/2006/wordprocessingDrawing" xmlns:w10="urn:schemas-microsoft-com:office:word" xmlns:w="http://schemas.openxmlformats.org/wordprocessingml/2006/main" xmlns:w14="http://schemas.microsoft.com/office/word/2010/wordml" xmlns:w15="http://schemas.microsoft.com/office/word/2012/wordml" xmlns:w16se="http://schemas.microsoft.com/office/word/2015/wordml/symex" xmlns:wpg="http://schemas.microsoft.com/office/word/2010/wordprocessingGroup" xmlns:wpi="http://schemas.microsoft.com/office/word/2010/wordprocessingInk" xmlns:wne="http://schemas.microsoft.com/office/word/2006/wordml" xmlns:wps="http://schemas.microsoft.com/office/word/2010/wordprocessingShape" mc:Ignorable="w14 w15 w16se wp14">
+  <w:endnote w:type="separator" w:id="-1">
     <w:p>
       <w:r>
         <w:separator/>
       </w:r>
     </w:p>
   </w:endnote>
-  <w:endnote w:type="continuationSeparator" w:id="1">
+  <w:endnote w:type="continuationSeparator" w:id="0">
     <w:p>
       <w:r>
         <w:continuationSeparator/>
@@ -40285,7 +40261,7 @@
 </file>
 
 <file path=word/footer1.xml><?xml version="1.0" encoding="utf-8"?>
-<w:ftr xmlns:ve="http://schemas.openxmlformats.org/markup-compatibility/2006" xmlns:o="urn:schemas-microsoft-com:office:office" xmlns:r="http://schemas.openxmlformats.org/officeDocument/2006/relationships" xmlns:m="http://schemas.openxmlformats.org/officeDocument/2006/math" xmlns:v="urn:schemas-microsoft-com:vml" xmlns:wp="http://schemas.openxmlformats.org/drawingml/2006/wordprocessingDrawing" xmlns:w10="urn:schemas-microsoft-com:office:word" xmlns:w="http://schemas.openxmlformats.org/wordprocessingml/2006/main" xmlns:wne="http://schemas.microsoft.com/office/word/2006/wordml">
+<w:ftr xmlns:wpc="http://schemas.microsoft.com/office/word/2010/wordprocessingCanvas" xmlns:cx="http://schemas.microsoft.com/office/drawing/2014/chartex" xmlns:mc="http://schemas.openxmlformats.org/markup-compatibility/2006" xmlns:o="urn:schemas-microsoft-com:office:office" xmlns:r="http://schemas.openxmlformats.org/officeDocument/2006/relationships" xmlns:m="http://schemas.openxmlformats.org/officeDocument/2006/math" xmlns:v="urn:schemas-microsoft-com:vml" xmlns:wp14="http://schemas.microsoft.com/office/word/2010/wordprocessingDrawing" xmlns:wp="http://schemas.openxmlformats.org/drawingml/2006/wordprocessingDrawing" xmlns:w10="urn:schemas-microsoft-com:office:word" xmlns:w="http://schemas.openxmlformats.org/wordprocessingml/2006/main" xmlns:w14="http://schemas.microsoft.com/office/word/2010/wordml" xmlns:w15="http://schemas.microsoft.com/office/word/2012/wordml" xmlns:w16se="http://schemas.microsoft.com/office/word/2015/wordml/symex" xmlns:wpg="http://schemas.microsoft.com/office/word/2010/wordprocessingGroup" xmlns:wpi="http://schemas.microsoft.com/office/word/2010/wordprocessingInk" xmlns:wne="http://schemas.microsoft.com/office/word/2006/wordml" xmlns:wps="http://schemas.microsoft.com/office/word/2010/wordprocessingShape" mc:Ignorable="w14 w15 w16se wp14">
   <w:p>
     <w:pPr>
       <w:pStyle w:val="Piedepgina"/>
@@ -40295,7 +40271,7 @@
 </file>
 
 <file path=word/footer2.xml><?xml version="1.0" encoding="utf-8"?>
-<w:ftr xmlns:ve="http://schemas.openxmlformats.org/markup-compatibility/2006" xmlns:o="urn:schemas-microsoft-com:office:office" xmlns:r="http://schemas.openxmlformats.org/officeDocument/2006/relationships" xmlns:m="http://schemas.openxmlformats.org/officeDocument/2006/math" xmlns:v="urn:schemas-microsoft-com:vml" xmlns:wp="http://schemas.openxmlformats.org/drawingml/2006/wordprocessingDrawing" xmlns:w10="urn:schemas-microsoft-com:office:word" xmlns:w="http://schemas.openxmlformats.org/wordprocessingml/2006/main" xmlns:wne="http://schemas.microsoft.com/office/word/2006/wordml">
+<w:ftr xmlns:wpc="http://schemas.microsoft.com/office/word/2010/wordprocessingCanvas" xmlns:cx="http://schemas.microsoft.com/office/drawing/2014/chartex" xmlns:mc="http://schemas.openxmlformats.org/markup-compatibility/2006" xmlns:o="urn:schemas-microsoft-com:office:office" xmlns:r="http://schemas.openxmlformats.org/officeDocument/2006/relationships" xmlns:m="http://schemas.openxmlformats.org/officeDocument/2006/math" xmlns:v="urn:schemas-microsoft-com:vml" xmlns:wp14="http://schemas.microsoft.com/office/word/2010/wordprocessingDrawing" xmlns:wp="http://schemas.openxmlformats.org/drawingml/2006/wordprocessingDrawing" xmlns:w10="urn:schemas-microsoft-com:office:word" xmlns:w="http://schemas.openxmlformats.org/wordprocessingml/2006/main" xmlns:w14="http://schemas.microsoft.com/office/word/2010/wordml" xmlns:w15="http://schemas.microsoft.com/office/word/2012/wordml" xmlns:w16se="http://schemas.microsoft.com/office/word/2015/wordml/symex" xmlns:wpg="http://schemas.microsoft.com/office/word/2010/wordprocessingGroup" xmlns:wpi="http://schemas.microsoft.com/office/word/2010/wordprocessingInk" xmlns:wne="http://schemas.microsoft.com/office/word/2006/wordml" xmlns:wps="http://schemas.microsoft.com/office/word/2010/wordprocessingShape" mc:Ignorable="w14 w15 w16se wp14">
   <w:p>
     <w:pPr>
       <w:pStyle w:val="Piedepgina"/>
@@ -40337,7 +40313,7 @@
         <w:sz w:val="16"/>
         <w:szCs w:val="16"/>
       </w:rPr>
-      <w:t>9</w:t>
+      <w:t>2</w:t>
     </w:r>
     <w:r>
       <w:rPr>
@@ -40443,7 +40419,7 @@
 </file>
 
 <file path=word/footer3.xml><?xml version="1.0" encoding="utf-8"?>
-<w:ftr xmlns:ve="http://schemas.openxmlformats.org/markup-compatibility/2006" xmlns:o="urn:schemas-microsoft-com:office:office" xmlns:r="http://schemas.openxmlformats.org/officeDocument/2006/relationships" xmlns:m="http://schemas.openxmlformats.org/officeDocument/2006/math" xmlns:v="urn:schemas-microsoft-com:vml" xmlns:wp="http://schemas.openxmlformats.org/drawingml/2006/wordprocessingDrawing" xmlns:w10="urn:schemas-microsoft-com:office:word" xmlns:w="http://schemas.openxmlformats.org/wordprocessingml/2006/main" xmlns:wne="http://schemas.microsoft.com/office/word/2006/wordml">
+<w:ftr xmlns:wpc="http://schemas.microsoft.com/office/word/2010/wordprocessingCanvas" xmlns:cx="http://schemas.microsoft.com/office/drawing/2014/chartex" xmlns:mc="http://schemas.openxmlformats.org/markup-compatibility/2006" xmlns:o="urn:schemas-microsoft-com:office:office" xmlns:r="http://schemas.openxmlformats.org/officeDocument/2006/relationships" xmlns:m="http://schemas.openxmlformats.org/officeDocument/2006/math" xmlns:v="urn:schemas-microsoft-com:vml" xmlns:wp14="http://schemas.microsoft.com/office/word/2010/wordprocessingDrawing" xmlns:wp="http://schemas.openxmlformats.org/drawingml/2006/wordprocessingDrawing" xmlns:w10="urn:schemas-microsoft-com:office:word" xmlns:w="http://schemas.openxmlformats.org/wordprocessingml/2006/main" xmlns:w14="http://schemas.microsoft.com/office/word/2010/wordml" xmlns:w15="http://schemas.microsoft.com/office/word/2012/wordml" xmlns:w16se="http://schemas.microsoft.com/office/word/2015/wordml/symex" xmlns:wpg="http://schemas.microsoft.com/office/word/2010/wordprocessingGroup" xmlns:wpi="http://schemas.microsoft.com/office/word/2010/wordprocessingInk" xmlns:wne="http://schemas.microsoft.com/office/word/2006/wordml" xmlns:wps="http://schemas.microsoft.com/office/word/2010/wordprocessingShape" mc:Ignorable="w14 w15 w16se wp14">
   <w:p>
     <w:pPr>
       <w:pStyle w:val="Default"/>
@@ -40524,15 +40500,15 @@
 </file>
 
 <file path=word/footnotes.xml><?xml version="1.0" encoding="utf-8"?>
-<w:footnotes xmlns:ve="http://schemas.openxmlformats.org/markup-compatibility/2006" xmlns:o="urn:schemas-microsoft-com:office:office" xmlns:r="http://schemas.openxmlformats.org/officeDocument/2006/relationships" xmlns:m="http://schemas.openxmlformats.org/officeDocument/2006/math" xmlns:v="urn:schemas-microsoft-com:vml" xmlns:wp="http://schemas.openxmlformats.org/drawingml/2006/wordprocessingDrawing" xmlns:w10="urn:schemas-microsoft-com:office:word" xmlns:w="http://schemas.openxmlformats.org/wordprocessingml/2006/main" xmlns:wne="http://schemas.microsoft.com/office/word/2006/wordml">
-  <w:footnote w:type="separator" w:id="0">
+<w:footnotes xmlns:wpc="http://schemas.microsoft.com/office/word/2010/wordprocessingCanvas" xmlns:cx="http://schemas.microsoft.com/office/drawing/2014/chartex" xmlns:mc="http://schemas.openxmlformats.org/markup-compatibility/2006" xmlns:o="urn:schemas-microsoft-com:office:office" xmlns:r="http://schemas.openxmlformats.org/officeDocument/2006/relationships" xmlns:m="http://schemas.openxmlformats.org/officeDocument/2006/math" xmlns:v="urn:schemas-microsoft-com:vml" xmlns:wp14="http://schemas.microsoft.com/office/word/2010/wordprocessingDrawing" xmlns:wp="http://schemas.openxmlformats.org/drawingml/2006/wordprocessingDrawing" xmlns:w10="urn:schemas-microsoft-com:office:word" xmlns:w="http://schemas.openxmlformats.org/wordprocessingml/2006/main" xmlns:w14="http://schemas.microsoft.com/office/word/2010/wordml" xmlns:w15="http://schemas.microsoft.com/office/word/2012/wordml" xmlns:w16se="http://schemas.microsoft.com/office/word/2015/wordml/symex" xmlns:wpg="http://schemas.microsoft.com/office/word/2010/wordprocessingGroup" xmlns:wpi="http://schemas.microsoft.com/office/word/2010/wordprocessingInk" xmlns:wne="http://schemas.microsoft.com/office/word/2006/wordml" xmlns:wps="http://schemas.microsoft.com/office/word/2010/wordprocessingShape" mc:Ignorable="w14 w15 w16se wp14">
+  <w:footnote w:type="separator" w:id="-1">
     <w:p>
       <w:r>
         <w:separator/>
       </w:r>
     </w:p>
   </w:footnote>
-  <w:footnote w:type="continuationSeparator" w:id="1">
+  <w:footnote w:type="continuationSeparator" w:id="0">
     <w:p>
       <w:r>
         <w:continuationSeparator/>
@@ -40543,7 +40519,7 @@
 </file>
 
 <file path=word/header1.xml><?xml version="1.0" encoding="utf-8"?>
-<w:hdr xmlns:ve="http://schemas.openxmlformats.org/markup-compatibility/2006" xmlns:o="urn:schemas-microsoft-com:office:office" xmlns:r="http://schemas.openxmlformats.org/officeDocument/2006/relationships" xmlns:m="http://schemas.openxmlformats.org/officeDocument/2006/math" xmlns:v="urn:schemas-microsoft-com:vml" xmlns:wp="http://schemas.openxmlformats.org/drawingml/2006/wordprocessingDrawing" xmlns:w10="urn:schemas-microsoft-com:office:word" xmlns:w="http://schemas.openxmlformats.org/wordprocessingml/2006/main" xmlns:wne="http://schemas.microsoft.com/office/word/2006/wordml">
+<w:hdr xmlns:wpc="http://schemas.microsoft.com/office/word/2010/wordprocessingCanvas" xmlns:cx="http://schemas.microsoft.com/office/drawing/2014/chartex" xmlns:mc="http://schemas.openxmlformats.org/markup-compatibility/2006" xmlns:o="urn:schemas-microsoft-com:office:office" xmlns:r="http://schemas.openxmlformats.org/officeDocument/2006/relationships" xmlns:m="http://schemas.openxmlformats.org/officeDocument/2006/math" xmlns:v="urn:schemas-microsoft-com:vml" xmlns:wp14="http://schemas.microsoft.com/office/word/2010/wordprocessingDrawing" xmlns:wp="http://schemas.openxmlformats.org/drawingml/2006/wordprocessingDrawing" xmlns:w10="urn:schemas-microsoft-com:office:word" xmlns:w="http://schemas.openxmlformats.org/wordprocessingml/2006/main" xmlns:w14="http://schemas.microsoft.com/office/word/2010/wordml" xmlns:w15="http://schemas.microsoft.com/office/word/2012/wordml" xmlns:w16se="http://schemas.microsoft.com/office/word/2015/wordml/symex" xmlns:wpg="http://schemas.microsoft.com/office/word/2010/wordprocessingGroup" xmlns:wpi="http://schemas.microsoft.com/office/word/2010/wordprocessingInk" xmlns:wne="http://schemas.microsoft.com/office/word/2006/wordml" xmlns:wps="http://schemas.microsoft.com/office/word/2010/wordprocessingShape" mc:Ignorable="w14 w15 w16se wp14">
   <w:p>
     <w:pPr>
       <w:pStyle w:val="Encabezado"/>
@@ -40553,7 +40529,7 @@
 </file>
 
 <file path=word/header2.xml><?xml version="1.0" encoding="utf-8"?>
-<w:hdr xmlns:ve="http://schemas.openxmlformats.org/markup-compatibility/2006" xmlns:o="urn:schemas-microsoft-com:office:office" xmlns:r="http://schemas.openxmlformats.org/officeDocument/2006/relationships" xmlns:m="http://schemas.openxmlformats.org/officeDocument/2006/math" xmlns:v="urn:schemas-microsoft-com:vml" xmlns:wp="http://schemas.openxmlformats.org/drawingml/2006/wordprocessingDrawing" xmlns:w10="urn:schemas-microsoft-com:office:word" xmlns:w="http://schemas.openxmlformats.org/wordprocessingml/2006/main" xmlns:wne="http://schemas.microsoft.com/office/word/2006/wordml">
+<w:hdr xmlns:wpc="http://schemas.microsoft.com/office/word/2010/wordprocessingCanvas" xmlns:cx="http://schemas.microsoft.com/office/drawing/2014/chartex" xmlns:mc="http://schemas.openxmlformats.org/markup-compatibility/2006" xmlns:o="urn:schemas-microsoft-com:office:office" xmlns:r="http://schemas.openxmlformats.org/officeDocument/2006/relationships" xmlns:m="http://schemas.openxmlformats.org/officeDocument/2006/math" xmlns:v="urn:schemas-microsoft-com:vml" xmlns:wp14="http://schemas.microsoft.com/office/word/2010/wordprocessingDrawing" xmlns:wp="http://schemas.openxmlformats.org/drawingml/2006/wordprocessingDrawing" xmlns:w10="urn:schemas-microsoft-com:office:word" xmlns:w="http://schemas.openxmlformats.org/wordprocessingml/2006/main" xmlns:w14="http://schemas.microsoft.com/office/word/2010/wordml" xmlns:w15="http://schemas.microsoft.com/office/word/2012/wordml" xmlns:w16se="http://schemas.microsoft.com/office/word/2015/wordml/symex" xmlns:wpg="http://schemas.microsoft.com/office/word/2010/wordprocessingGroup" xmlns:wpi="http://schemas.microsoft.com/office/word/2010/wordprocessingInk" xmlns:wne="http://schemas.microsoft.com/office/word/2006/wordml" xmlns:wps="http://schemas.microsoft.com/office/word/2010/wordprocessingShape" mc:Ignorable="w14 w15 w16se wp14">
   <w:p>
     <w:pPr>
       <w:pStyle w:val="Encabezado"/>
@@ -40563,7 +40539,7 @@
 </file>
 
 <file path=word/header3.xml><?xml version="1.0" encoding="utf-8"?>
-<w:hdr xmlns:ve="http://schemas.openxmlformats.org/markup-compatibility/2006" xmlns:o="urn:schemas-microsoft-com:office:office" xmlns:r="http://schemas.openxmlformats.org/officeDocument/2006/relationships" xmlns:m="http://schemas.openxmlformats.org/officeDocument/2006/math" xmlns:v="urn:schemas-microsoft-com:vml" xmlns:wp="http://schemas.openxmlformats.org/drawingml/2006/wordprocessingDrawing" xmlns:w10="urn:schemas-microsoft-com:office:word" xmlns:w="http://schemas.openxmlformats.org/wordprocessingml/2006/main" xmlns:wne="http://schemas.microsoft.com/office/word/2006/wordml">
+<w:hdr xmlns:wpc="http://schemas.microsoft.com/office/word/2010/wordprocessingCanvas" xmlns:cx="http://schemas.microsoft.com/office/drawing/2014/chartex" xmlns:mc="http://schemas.openxmlformats.org/markup-compatibility/2006" xmlns:o="urn:schemas-microsoft-com:office:office" xmlns:r="http://schemas.openxmlformats.org/officeDocument/2006/relationships" xmlns:m="http://schemas.openxmlformats.org/officeDocument/2006/math" xmlns:v="urn:schemas-microsoft-com:vml" xmlns:wp14="http://schemas.microsoft.com/office/word/2010/wordprocessingDrawing" xmlns:wp="http://schemas.openxmlformats.org/drawingml/2006/wordprocessingDrawing" xmlns:w10="urn:schemas-microsoft-com:office:word" xmlns:w="http://schemas.openxmlformats.org/wordprocessingml/2006/main" xmlns:w14="http://schemas.microsoft.com/office/word/2010/wordml" xmlns:w15="http://schemas.microsoft.com/office/word/2012/wordml" xmlns:w16se="http://schemas.microsoft.com/office/word/2015/wordml/symex" xmlns:wpg="http://schemas.microsoft.com/office/word/2010/wordprocessingGroup" xmlns:wpi="http://schemas.microsoft.com/office/word/2010/wordprocessingInk" xmlns:wne="http://schemas.microsoft.com/office/word/2006/wordml" xmlns:wps="http://schemas.microsoft.com/office/word/2010/wordprocessingShape" mc:Ignorable="w14 w15 w16se wp14">
   <w:p>
     <w:pPr>
       <w:pStyle w:val="Encabezado"/>
@@ -40573,8 +40549,8 @@
 </file>
 
 <file path=word/numbering.xml><?xml version="1.0" encoding="utf-8"?>
-<w:numbering xmlns:ve="http://schemas.openxmlformats.org/markup-compatibility/2006" xmlns:o="urn:schemas-microsoft-com:office:office" xmlns:r="http://schemas.openxmlformats.org/officeDocument/2006/relationships" xmlns:m="http://schemas.openxmlformats.org/officeDocument/2006/math" xmlns:v="urn:schemas-microsoft-com:vml" xmlns:wp="http://schemas.openxmlformats.org/drawingml/2006/wordprocessingDrawing" xmlns:w10="urn:schemas-microsoft-com:office:word" xmlns:w="http://schemas.openxmlformats.org/wordprocessingml/2006/main" xmlns:wne="http://schemas.microsoft.com/office/word/2006/wordml">
-  <w:abstractNum w:abstractNumId="0">
+<w:numbering xmlns:wpc="http://schemas.microsoft.com/office/word/2010/wordprocessingCanvas" xmlns:cx="http://schemas.microsoft.com/office/drawing/2014/chartex" xmlns:mc="http://schemas.openxmlformats.org/markup-compatibility/2006" xmlns:o="urn:schemas-microsoft-com:office:office" xmlns:r="http://schemas.openxmlformats.org/officeDocument/2006/relationships" xmlns:m="http://schemas.openxmlformats.org/officeDocument/2006/math" xmlns:v="urn:schemas-microsoft-com:vml" xmlns:wp14="http://schemas.microsoft.com/office/word/2010/wordprocessingDrawing" xmlns:wp="http://schemas.openxmlformats.org/drawingml/2006/wordprocessingDrawing" xmlns:w10="urn:schemas-microsoft-com:office:word" xmlns:w="http://schemas.openxmlformats.org/wordprocessingml/2006/main" xmlns:w14="http://schemas.microsoft.com/office/word/2010/wordml" xmlns:w15="http://schemas.microsoft.com/office/word/2012/wordml" xmlns:w16se="http://schemas.microsoft.com/office/word/2015/wordml/symex" xmlns:wpg="http://schemas.microsoft.com/office/word/2010/wordprocessingGroup" xmlns:wpi="http://schemas.microsoft.com/office/word/2010/wordprocessingInk" xmlns:wne="http://schemas.microsoft.com/office/word/2006/wordml" xmlns:wps="http://schemas.microsoft.com/office/word/2010/wordprocessingShape" mc:Ignorable="w14 w15 w16se wp14">
+  <w:abstractNum w:abstractNumId="0" w15:restartNumberingAfterBreak="0">
     <w:nsid w:val="02830E7D"/>
     <w:multiLevelType w:val="hybridMultilevel"/>
     <w:tmpl w:val="5E485EDA"/>
@@ -40687,7 +40663,7 @@
       </w:rPr>
     </w:lvl>
   </w:abstractNum>
-  <w:abstractNum w:abstractNumId="1">
+  <w:abstractNum w:abstractNumId="1" w15:restartNumberingAfterBreak="0">
     <w:nsid w:val="10F23DFF"/>
     <w:multiLevelType w:val="hybridMultilevel"/>
     <w:tmpl w:val="63DEBE40"/>
@@ -40778,7 +40754,7 @@
       </w:pPr>
     </w:lvl>
   </w:abstractNum>
-  <w:abstractNum w:abstractNumId="2">
+  <w:abstractNum w:abstractNumId="2" w15:restartNumberingAfterBreak="0">
     <w:nsid w:val="13891630"/>
     <w:multiLevelType w:val="hybridMultilevel"/>
     <w:tmpl w:val="B38ECB8C"/>
@@ -40891,7 +40867,7 @@
       </w:rPr>
     </w:lvl>
   </w:abstractNum>
-  <w:abstractNum w:abstractNumId="3">
+  <w:abstractNum w:abstractNumId="3" w15:restartNumberingAfterBreak="0">
     <w:nsid w:val="185A5B6E"/>
     <w:multiLevelType w:val="hybridMultilevel"/>
     <w:tmpl w:val="5CB89332"/>
@@ -41006,7 +40982,7 @@
       </w:rPr>
     </w:lvl>
   </w:abstractNum>
-  <w:abstractNum w:abstractNumId="4">
+  <w:abstractNum w:abstractNumId="4" w15:restartNumberingAfterBreak="0">
     <w:nsid w:val="2CD52A21"/>
     <w:multiLevelType w:val="hybridMultilevel"/>
     <w:tmpl w:val="4B100164"/>
@@ -41119,7 +41095,7 @@
       </w:rPr>
     </w:lvl>
   </w:abstractNum>
-  <w:abstractNum w:abstractNumId="5">
+  <w:abstractNum w:abstractNumId="5" w15:restartNumberingAfterBreak="0">
     <w:nsid w:val="34486960"/>
     <w:multiLevelType w:val="hybridMultilevel"/>
     <w:tmpl w:val="ADEEEF44"/>
@@ -41232,7 +41208,7 @@
       </w:rPr>
     </w:lvl>
   </w:abstractNum>
-  <w:abstractNum w:abstractNumId="6">
+  <w:abstractNum w:abstractNumId="6" w15:restartNumberingAfterBreak="0">
     <w:nsid w:val="37AA2521"/>
     <w:multiLevelType w:val="hybridMultilevel"/>
     <w:tmpl w:val="1584D376"/>
@@ -41345,7 +41321,7 @@
       </w:rPr>
     </w:lvl>
   </w:abstractNum>
-  <w:abstractNum w:abstractNumId="7">
+  <w:abstractNum w:abstractNumId="7" w15:restartNumberingAfterBreak="0">
     <w:nsid w:val="3870726D"/>
     <w:multiLevelType w:val="hybridMultilevel"/>
     <w:tmpl w:val="847E5AC0"/>
@@ -41460,7 +41436,7 @@
       </w:rPr>
     </w:lvl>
   </w:abstractNum>
-  <w:abstractNum w:abstractNumId="8">
+  <w:abstractNum w:abstractNumId="8" w15:restartNumberingAfterBreak="0">
     <w:nsid w:val="40EA0A93"/>
     <w:multiLevelType w:val="hybridMultilevel"/>
     <w:tmpl w:val="0CB4BC06"/>
@@ -41573,7 +41549,7 @@
       </w:rPr>
     </w:lvl>
   </w:abstractNum>
-  <w:abstractNum w:abstractNumId="9">
+  <w:abstractNum w:abstractNumId="9" w15:restartNumberingAfterBreak="0">
     <w:nsid w:val="516A1524"/>
     <w:multiLevelType w:val="hybridMultilevel"/>
     <w:tmpl w:val="8200DBD4"/>
@@ -41688,7 +41664,7 @@
       </w:rPr>
     </w:lvl>
   </w:abstractNum>
-  <w:abstractNum w:abstractNumId="10">
+  <w:abstractNum w:abstractNumId="10" w15:restartNumberingAfterBreak="0">
     <w:nsid w:val="67E0460E"/>
     <w:multiLevelType w:val="hybridMultilevel"/>
     <w:tmpl w:val="81CE4062"/>
@@ -41801,7 +41777,7 @@
       </w:rPr>
     </w:lvl>
   </w:abstractNum>
-  <w:abstractNum w:abstractNumId="11">
+  <w:abstractNum w:abstractNumId="11" w15:restartNumberingAfterBreak="0">
     <w:nsid w:val="6D203B3A"/>
     <w:multiLevelType w:val="hybridMultilevel"/>
     <w:tmpl w:val="37368FC0"/>
@@ -41914,7 +41890,7 @@
       </w:rPr>
     </w:lvl>
   </w:abstractNum>
-  <w:abstractNum w:abstractNumId="12">
+  <w:abstractNum w:abstractNumId="12" w15:restartNumberingAfterBreak="0">
     <w:nsid w:val="6D651DCF"/>
     <w:multiLevelType w:val="hybridMultilevel"/>
     <w:tmpl w:val="AD866964"/>
@@ -42164,7 +42140,7 @@
       </w:rPr>
     </w:lvl>
   </w:abstractNum>
-  <w:abstractNum w:abstractNumId="13">
+  <w:abstractNum w:abstractNumId="13" w15:restartNumberingAfterBreak="0">
     <w:nsid w:val="6F736AFD"/>
     <w:multiLevelType w:val="hybridMultilevel"/>
     <w:tmpl w:val="700A8878"/>
@@ -42277,7 +42253,7 @@
       </w:rPr>
     </w:lvl>
   </w:abstractNum>
-  <w:abstractNum w:abstractNumId="14">
+  <w:abstractNum w:abstractNumId="14" w15:restartNumberingAfterBreak="0">
     <w:nsid w:val="71C90154"/>
     <w:multiLevelType w:val="hybridMultilevel"/>
     <w:tmpl w:val="5CB634D0"/>
@@ -42390,13 +42366,13 @@
       </w:rPr>
     </w:lvl>
   </w:abstractNum>
-  <w:abstractNum w:abstractNumId="15">
+  <w:abstractNum w:abstractNumId="15" w15:restartNumberingAfterBreak="0">
     <w:nsid w:val="78DD7745"/>
     <w:multiLevelType w:val="hybridMultilevel"/>
     <w:tmpl w:val="AD866964"/>
     <w:numStyleLink w:val="ImportedStyle1"/>
   </w:abstractNum>
-  <w:abstractNum w:abstractNumId="16">
+  <w:abstractNum w:abstractNumId="16" w15:restartNumberingAfterBreak="0">
     <w:nsid w:val="7D3367A7"/>
     <w:multiLevelType w:val="hybridMultilevel"/>
     <w:tmpl w:val="933CDC44"/>
@@ -42515,7 +42491,7 @@
   <w:num w:numId="2">
     <w:abstractNumId w:val="15"/>
     <w:lvlOverride w:ilvl="0">
-      <w:lvl w:ilvl="0" w:tplc="0530684C">
+      <w:lvl w:ilvl="0" w:tplc="3B603EEE">
         <w:start w:val="1"/>
         <w:numFmt w:val="upperRoman"/>
         <w:lvlText w:val="%1."/>
@@ -42600,7 +42576,7 @@
 </file>
 
 <file path=word/styles.xml><?xml version="1.0" encoding="utf-8"?>
-<w:styles xmlns:r="http://schemas.openxmlformats.org/officeDocument/2006/relationships" xmlns:w="http://schemas.openxmlformats.org/wordprocessingml/2006/main">
+<w:styles xmlns:mc="http://schemas.openxmlformats.org/markup-compatibility/2006" xmlns:r="http://schemas.openxmlformats.org/officeDocument/2006/relationships" xmlns:w="http://schemas.openxmlformats.org/wordprocessingml/2006/main" xmlns:w14="http://schemas.microsoft.com/office/word/2010/wordml" xmlns:w15="http://schemas.microsoft.com/office/word/2012/wordml" xmlns:w16se="http://schemas.microsoft.com/office/word/2015/wordml/symex" mc:Ignorable="w14 w15 w16se">
   <w:docDefaults>
     <w:rPrDefault>
       <w:rPr>
@@ -42616,147 +42592,378 @@
       </w:pPr>
     </w:pPrDefault>
   </w:docDefaults>
-  <w:latentStyles w:defLockedState="0" w:defUIPriority="99" w:defSemiHidden="1" w:defUnhideWhenUsed="1" w:defQFormat="0" w:count="267">
-    <w:lsdException w:name="Normal" w:semiHidden="0" w:uiPriority="0" w:unhideWhenUsed="0" w:qFormat="1"/>
-    <w:lsdException w:name="heading 1" w:semiHidden="0" w:uiPriority="0" w:unhideWhenUsed="0" w:qFormat="1"/>
-    <w:lsdException w:name="heading 2" w:uiPriority="9" w:qFormat="1"/>
-    <w:lsdException w:name="heading 3" w:uiPriority="9" w:qFormat="1"/>
-    <w:lsdException w:name="heading 4" w:uiPriority="9" w:qFormat="1"/>
-    <w:lsdException w:name="heading 5" w:uiPriority="9" w:qFormat="1"/>
-    <w:lsdException w:name="heading 6" w:uiPriority="9" w:qFormat="1"/>
-    <w:lsdException w:name="heading 7" w:uiPriority="9" w:qFormat="1"/>
-    <w:lsdException w:name="heading 8" w:uiPriority="9" w:qFormat="1"/>
-    <w:lsdException w:name="heading 9" w:uiPriority="9" w:qFormat="1"/>
-    <w:lsdException w:name="toc 1" w:uiPriority="39"/>
-    <w:lsdException w:name="toc 2" w:uiPriority="39"/>
-    <w:lsdException w:name="toc 3" w:uiPriority="39"/>
-    <w:lsdException w:name="toc 4" w:uiPriority="39"/>
-    <w:lsdException w:name="toc 5" w:uiPriority="39"/>
-    <w:lsdException w:name="toc 6" w:uiPriority="39"/>
-    <w:lsdException w:name="toc 7" w:uiPriority="39"/>
-    <w:lsdException w:name="toc 8" w:uiPriority="39"/>
-    <w:lsdException w:name="toc 9" w:uiPriority="39"/>
-    <w:lsdException w:name="footer" w:uiPriority="0"/>
-    <w:lsdException w:name="caption" w:uiPriority="35" w:qFormat="1"/>
-    <w:lsdException w:name="page number" w:uiPriority="0"/>
-    <w:lsdException w:name="Title" w:semiHidden="0" w:uiPriority="10" w:unhideWhenUsed="0" w:qFormat="1"/>
-    <w:lsdException w:name="Default Paragraph Font" w:uiPriority="1"/>
-    <w:lsdException w:name="Body Text" w:uiPriority="0"/>
-    <w:lsdException w:name="Subtitle" w:semiHidden="0" w:uiPriority="11" w:unhideWhenUsed="0" w:qFormat="1"/>
-    <w:lsdException w:name="Strong" w:semiHidden="0" w:uiPriority="22" w:unhideWhenUsed="0" w:qFormat="1"/>
-    <w:lsdException w:name="Emphasis" w:semiHidden="0" w:uiPriority="20" w:unhideWhenUsed="0" w:qFormat="1"/>
-    <w:lsdException w:name="Table Grid" w:semiHidden="0" w:uiPriority="59" w:unhideWhenUsed="0"/>
-    <w:lsdException w:name="Placeholder Text" w:unhideWhenUsed="0"/>
-    <w:lsdException w:name="No Spacing" w:semiHidden="0" w:uiPriority="1" w:unhideWhenUsed="0" w:qFormat="1"/>
-    <w:lsdException w:name="Light Shading" w:semiHidden="0" w:uiPriority="60" w:unhideWhenUsed="0"/>
-    <w:lsdException w:name="Light List" w:semiHidden="0" w:uiPriority="61" w:unhideWhenUsed="0"/>
-    <w:lsdException w:name="Light Grid" w:semiHidden="0" w:uiPriority="62" w:unhideWhenUsed="0"/>
-    <w:lsdException w:name="Medium Shading 1" w:semiHidden="0" w:uiPriority="63" w:unhideWhenUsed="0"/>
-    <w:lsdException w:name="Medium Shading 2" w:semiHidden="0" w:uiPriority="64" w:unhideWhenUsed="0"/>
-    <w:lsdException w:name="Medium List 1" w:semiHidden="0" w:uiPriority="65" w:unhideWhenUsed="0"/>
-    <w:lsdException w:name="Medium List 2" w:semiHidden="0" w:uiPriority="66" w:unhideWhenUsed="0"/>
-    <w:lsdException w:name="Medium Grid 1" w:semiHidden="0" w:uiPriority="67" w:unhideWhenUsed="0"/>
-    <w:lsdException w:name="Medium Grid 2" w:semiHidden="0" w:uiPriority="68" w:unhideWhenUsed="0"/>
-    <w:lsdException w:name="Medium Grid 3" w:semiHidden="0" w:uiPriority="69" w:unhideWhenUsed="0"/>
-    <w:lsdException w:name="Dark List" w:semiHidden="0" w:uiPriority="70" w:unhideWhenUsed="0"/>
-    <w:lsdException w:name="Colorful Shading" w:semiHidden="0" w:uiPriority="71" w:unhideWhenUsed="0"/>
-    <w:lsdException w:name="Colorful List" w:semiHidden="0" w:uiPriority="72" w:unhideWhenUsed="0"/>
-    <w:lsdException w:name="Colorful Grid" w:semiHidden="0" w:uiPriority="73" w:unhideWhenUsed="0"/>
-    <w:lsdException w:name="Light Shading Accent 1" w:semiHidden="0" w:uiPriority="60" w:unhideWhenUsed="0"/>
-    <w:lsdException w:name="Light List Accent 1" w:semiHidden="0" w:uiPriority="61" w:unhideWhenUsed="0"/>
-    <w:lsdException w:name="Light Grid Accent 1" w:semiHidden="0" w:uiPriority="62" w:unhideWhenUsed="0"/>
-    <w:lsdException w:name="Medium Shading 1 Accent 1" w:semiHidden="0" w:uiPriority="63" w:unhideWhenUsed="0"/>
-    <w:lsdException w:name="Medium Shading 2 Accent 1" w:semiHidden="0" w:uiPriority="64" w:unhideWhenUsed="0"/>
-    <w:lsdException w:name="Medium List 1 Accent 1" w:semiHidden="0" w:uiPriority="65" w:unhideWhenUsed="0"/>
-    <w:lsdException w:name="Revision" w:unhideWhenUsed="0"/>
-    <w:lsdException w:name="List Paragraph" w:semiHidden="0" w:uiPriority="34" w:unhideWhenUsed="0" w:qFormat="1"/>
-    <w:lsdException w:name="Quote" w:semiHidden="0" w:uiPriority="29" w:unhideWhenUsed="0" w:qFormat="1"/>
-    <w:lsdException w:name="Intense Quote" w:semiHidden="0" w:uiPriority="30" w:unhideWhenUsed="0" w:qFormat="1"/>
-    <w:lsdException w:name="Medium List 2 Accent 1" w:semiHidden="0" w:uiPriority="66" w:unhideWhenUsed="0"/>
-    <w:lsdException w:name="Medium Grid 1 Accent 1" w:semiHidden="0" w:uiPriority="67" w:unhideWhenUsed="0"/>
-    <w:lsdException w:name="Medium Grid 2 Accent 1" w:semiHidden="0" w:uiPriority="68" w:unhideWhenUsed="0"/>
-    <w:lsdException w:name="Medium Grid 3 Accent 1" w:semiHidden="0" w:uiPriority="69" w:unhideWhenUsed="0"/>
-    <w:lsdException w:name="Dark List Accent 1" w:semiHidden="0" w:uiPriority="70" w:unhideWhenUsed="0"/>
-    <w:lsdException w:name="Colorful Shading Accent 1" w:semiHidden="0" w:uiPriority="71" w:unhideWhenUsed="0"/>
-    <w:lsdException w:name="Colorful List Accent 1" w:semiHidden="0" w:uiPriority="72" w:unhideWhenUsed="0"/>
-    <w:lsdException w:name="Colorful Grid Accent 1" w:semiHidden="0" w:uiPriority="73" w:unhideWhenUsed="0"/>
-    <w:lsdException w:name="Light Shading Accent 2" w:semiHidden="0" w:uiPriority="60" w:unhideWhenUsed="0"/>
-    <w:lsdException w:name="Light List Accent 2" w:semiHidden="0" w:uiPriority="61" w:unhideWhenUsed="0"/>
-    <w:lsdException w:name="Light Grid Accent 2" w:semiHidden="0" w:uiPriority="62" w:unhideWhenUsed="0"/>
-    <w:lsdException w:name="Medium Shading 1 Accent 2" w:semiHidden="0" w:uiPriority="63" w:unhideWhenUsed="0"/>
-    <w:lsdException w:name="Medium Shading 2 Accent 2" w:semiHidden="0" w:uiPriority="64" w:unhideWhenUsed="0"/>
-    <w:lsdException w:name="Medium List 1 Accent 2" w:semiHidden="0" w:uiPriority="65" w:unhideWhenUsed="0"/>
-    <w:lsdException w:name="Medium List 2 Accent 2" w:semiHidden="0" w:uiPriority="66" w:unhideWhenUsed="0"/>
-    <w:lsdException w:name="Medium Grid 1 Accent 2" w:semiHidden="0" w:uiPriority="67" w:unhideWhenUsed="0"/>
-    <w:lsdException w:name="Medium Grid 2 Accent 2" w:semiHidden="0" w:uiPriority="68" w:unhideWhenUsed="0"/>
-    <w:lsdException w:name="Medium Grid 3 Accent 2" w:semiHidden="0" w:uiPriority="69" w:unhideWhenUsed="0"/>
-    <w:lsdException w:name="Dark List Accent 2" w:semiHidden="0" w:uiPriority="70" w:unhideWhenUsed="0"/>
-    <w:lsdException w:name="Colorful Shading Accent 2" w:semiHidden="0" w:uiPriority="71" w:unhideWhenUsed="0"/>
-    <w:lsdException w:name="Colorful List Accent 2" w:semiHidden="0" w:uiPriority="72" w:unhideWhenUsed="0"/>
-    <w:lsdException w:name="Colorful Grid Accent 2" w:semiHidden="0" w:uiPriority="73" w:unhideWhenUsed="0"/>
-    <w:lsdException w:name="Light Shading Accent 3" w:semiHidden="0" w:uiPriority="60" w:unhideWhenUsed="0"/>
-    <w:lsdException w:name="Light List Accent 3" w:semiHidden="0" w:uiPriority="61" w:unhideWhenUsed="0"/>
-    <w:lsdException w:name="Light Grid Accent 3" w:semiHidden="0" w:uiPriority="62" w:unhideWhenUsed="0"/>
-    <w:lsdException w:name="Medium Shading 1 Accent 3" w:semiHidden="0" w:uiPriority="63" w:unhideWhenUsed="0"/>
-    <w:lsdException w:name="Medium Shading 2 Accent 3" w:semiHidden="0" w:uiPriority="64" w:unhideWhenUsed="0"/>
-    <w:lsdException w:name="Medium List 1 Accent 3" w:semiHidden="0" w:uiPriority="65" w:unhideWhenUsed="0"/>
-    <w:lsdException w:name="Medium List 2 Accent 3" w:semiHidden="0" w:uiPriority="66" w:unhideWhenUsed="0"/>
-    <w:lsdException w:name="Medium Grid 1 Accent 3" w:semiHidden="0" w:uiPriority="67" w:unhideWhenUsed="0"/>
-    <w:lsdException w:name="Medium Grid 2 Accent 3" w:semiHidden="0" w:uiPriority="68" w:unhideWhenUsed="0"/>
-    <w:lsdException w:name="Medium Grid 3 Accent 3" w:semiHidden="0" w:uiPriority="69" w:unhideWhenUsed="0"/>
-    <w:lsdException w:name="Dark List Accent 3" w:semiHidden="0" w:uiPriority="70" w:unhideWhenUsed="0"/>
-    <w:lsdException w:name="Colorful Shading Accent 3" w:semiHidden="0" w:uiPriority="71" w:unhideWhenUsed="0"/>
-    <w:lsdException w:name="Colorful List Accent 3" w:semiHidden="0" w:uiPriority="72" w:unhideWhenUsed="0"/>
-    <w:lsdException w:name="Colorful Grid Accent 3" w:semiHidden="0" w:uiPriority="73" w:unhideWhenUsed="0"/>
-    <w:lsdException w:name="Light Shading Accent 4" w:semiHidden="0" w:uiPriority="60" w:unhideWhenUsed="0"/>
-    <w:lsdException w:name="Light List Accent 4" w:semiHidden="0" w:uiPriority="61" w:unhideWhenUsed="0"/>
-    <w:lsdException w:name="Light Grid Accent 4" w:semiHidden="0" w:uiPriority="62" w:unhideWhenUsed="0"/>
-    <w:lsdException w:name="Medium Shading 1 Accent 4" w:semiHidden="0" w:uiPriority="63" w:unhideWhenUsed="0"/>
-    <w:lsdException w:name="Medium Shading 2 Accent 4" w:semiHidden="0" w:uiPriority="64" w:unhideWhenUsed="0"/>
-    <w:lsdException w:name="Medium List 1 Accent 4" w:semiHidden="0" w:uiPriority="65" w:unhideWhenUsed="0"/>
-    <w:lsdException w:name="Medium List 2 Accent 4" w:semiHidden="0" w:uiPriority="66" w:unhideWhenUsed="0"/>
-    <w:lsdException w:name="Medium Grid 1 Accent 4" w:semiHidden="0" w:uiPriority="67" w:unhideWhenUsed="0"/>
-    <w:lsdException w:name="Medium Grid 2 Accent 4" w:semiHidden="0" w:uiPriority="68" w:unhideWhenUsed="0"/>
-    <w:lsdException w:name="Medium Grid 3 Accent 4" w:semiHidden="0" w:uiPriority="69" w:unhideWhenUsed="0"/>
-    <w:lsdException w:name="Dark List Accent 4" w:semiHidden="0" w:uiPriority="70" w:unhideWhenUsed="0"/>
-    <w:lsdException w:name="Colorful Shading Accent 4" w:semiHidden="0" w:uiPriority="71" w:unhideWhenUsed="0"/>
-    <w:lsdException w:name="Colorful List Accent 4" w:semiHidden="0" w:uiPriority="72" w:unhideWhenUsed="0"/>
-    <w:lsdException w:name="Colorful Grid Accent 4" w:semiHidden="0" w:uiPriority="73" w:unhideWhenUsed="0"/>
-    <w:lsdException w:name="Light Shading Accent 5" w:semiHidden="0" w:uiPriority="60" w:unhideWhenUsed="0"/>
-    <w:lsdException w:name="Light List Accent 5" w:semiHidden="0" w:uiPriority="61" w:unhideWhenUsed="0"/>
-    <w:lsdException w:name="Light Grid Accent 5" w:semiHidden="0" w:uiPriority="62" w:unhideWhenUsed="0"/>
-    <w:lsdException w:name="Medium Shading 1 Accent 5" w:semiHidden="0" w:uiPriority="63" w:unhideWhenUsed="0"/>
-    <w:lsdException w:name="Medium Shading 2 Accent 5" w:semiHidden="0" w:uiPriority="64" w:unhideWhenUsed="0"/>
-    <w:lsdException w:name="Medium List 1 Accent 5" w:semiHidden="0" w:uiPriority="65" w:unhideWhenUsed="0"/>
-    <w:lsdException w:name="Medium List 2 Accent 5" w:semiHidden="0" w:uiPriority="66" w:unhideWhenUsed="0"/>
-    <w:lsdException w:name="Medium Grid 1 Accent 5" w:semiHidden="0" w:uiPriority="67" w:unhideWhenUsed="0"/>
-    <w:lsdException w:name="Medium Grid 2 Accent 5" w:semiHidden="0" w:uiPriority="68" w:unhideWhenUsed="0"/>
-    <w:lsdException w:name="Medium Grid 3 Accent 5" w:semiHidden="0" w:uiPriority="69" w:unhideWhenUsed="0"/>
-    <w:lsdException w:name="Dark List Accent 5" w:semiHidden="0" w:uiPriority="70" w:unhideWhenUsed="0"/>
-    <w:lsdException w:name="Colorful Shading Accent 5" w:semiHidden="0" w:uiPriority="71" w:unhideWhenUsed="0"/>
-    <w:lsdException w:name="Colorful List Accent 5" w:semiHidden="0" w:uiPriority="72" w:unhideWhenUsed="0"/>
-    <w:lsdException w:name="Colorful Grid Accent 5" w:semiHidden="0" w:uiPriority="73" w:unhideWhenUsed="0"/>
-    <w:lsdException w:name="Light Shading Accent 6" w:semiHidden="0" w:uiPriority="60" w:unhideWhenUsed="0"/>
-    <w:lsdException w:name="Light List Accent 6" w:semiHidden="0" w:uiPriority="61" w:unhideWhenUsed="0"/>
-    <w:lsdException w:name="Light Grid Accent 6" w:semiHidden="0" w:uiPriority="62" w:unhideWhenUsed="0"/>
-    <w:lsdException w:name="Medium Shading 1 Accent 6" w:semiHidden="0" w:uiPriority="63" w:unhideWhenUsed="0"/>
-    <w:lsdException w:name="Medium Shading 2 Accent 6" w:semiHidden="0" w:uiPriority="64" w:unhideWhenUsed="0"/>
-    <w:lsdException w:name="Medium List 1 Accent 6" w:semiHidden="0" w:uiPriority="65" w:unhideWhenUsed="0"/>
-    <w:lsdException w:name="Medium List 2 Accent 6" w:semiHidden="0" w:uiPriority="66" w:unhideWhenUsed="0"/>
-    <w:lsdException w:name="Medium Grid 1 Accent 6" w:semiHidden="0" w:uiPriority="67" w:unhideWhenUsed="0"/>
-    <w:lsdException w:name="Medium Grid 2 Accent 6" w:semiHidden="0" w:uiPriority="68" w:unhideWhenUsed="0"/>
-    <w:lsdException w:name="Medium Grid 3 Accent 6" w:semiHidden="0" w:uiPriority="69" w:unhideWhenUsed="0"/>
-    <w:lsdException w:name="Dark List Accent 6" w:semiHidden="0" w:uiPriority="70" w:unhideWhenUsed="0"/>
-    <w:lsdException w:name="Colorful Shading Accent 6" w:semiHidden="0" w:uiPriority="71" w:unhideWhenUsed="0"/>
-    <w:lsdException w:name="Colorful List Accent 6" w:semiHidden="0" w:uiPriority="72" w:unhideWhenUsed="0"/>
-    <w:lsdException w:name="Colorful Grid Accent 6" w:semiHidden="0" w:uiPriority="73" w:unhideWhenUsed="0"/>
-    <w:lsdException w:name="Subtle Emphasis" w:semiHidden="0" w:uiPriority="19" w:unhideWhenUsed="0" w:qFormat="1"/>
-    <w:lsdException w:name="Intense Emphasis" w:semiHidden="0" w:uiPriority="21" w:unhideWhenUsed="0" w:qFormat="1"/>
-    <w:lsdException w:name="Subtle Reference" w:semiHidden="0" w:uiPriority="31" w:unhideWhenUsed="0" w:qFormat="1"/>
-    <w:lsdException w:name="Intense Reference" w:semiHidden="0" w:uiPriority="32" w:unhideWhenUsed="0" w:qFormat="1"/>
-    <w:lsdException w:name="Book Title" w:semiHidden="0" w:uiPriority="33" w:unhideWhenUsed="0" w:qFormat="1"/>
-    <w:lsdException w:name="Bibliography" w:uiPriority="37"/>
-    <w:lsdException w:name="TOC Heading" w:uiPriority="39" w:qFormat="1"/>
+  <w:latentStyles w:defLockedState="0" w:defUIPriority="99" w:defSemiHidden="0" w:defUnhideWhenUsed="0" w:defQFormat="0" w:count="371">
+    <w:lsdException w:name="Normal" w:uiPriority="0" w:qFormat="1"/>
+    <w:lsdException w:name="heading 1" w:uiPriority="0" w:qFormat="1"/>
+    <w:lsdException w:name="heading 2" w:semiHidden="1" w:uiPriority="9" w:unhideWhenUsed="1" w:qFormat="1"/>
+    <w:lsdException w:name="heading 3" w:semiHidden="1" w:uiPriority="9" w:unhideWhenUsed="1" w:qFormat="1"/>
+    <w:lsdException w:name="heading 4" w:semiHidden="1" w:uiPriority="9" w:unhideWhenUsed="1" w:qFormat="1"/>
+    <w:lsdException w:name="heading 5" w:semiHidden="1" w:uiPriority="9" w:unhideWhenUsed="1" w:qFormat="1"/>
+    <w:lsdException w:name="heading 6" w:semiHidden="1" w:uiPriority="9" w:unhideWhenUsed="1" w:qFormat="1"/>
+    <w:lsdException w:name="heading 7" w:semiHidden="1" w:uiPriority="9" w:unhideWhenUsed="1" w:qFormat="1"/>
+    <w:lsdException w:name="heading 8" w:semiHidden="1" w:uiPriority="9" w:unhideWhenUsed="1" w:qFormat="1"/>
+    <w:lsdException w:name="heading 9" w:semiHidden="1" w:uiPriority="9" w:unhideWhenUsed="1" w:qFormat="1"/>
+    <w:lsdException w:name="index 1" w:semiHidden="1" w:unhideWhenUsed="1"/>
+    <w:lsdException w:name="index 2" w:semiHidden="1" w:unhideWhenUsed="1"/>
+    <w:lsdException w:name="index 3" w:semiHidden="1" w:unhideWhenUsed="1"/>
+    <w:lsdException w:name="index 4" w:semiHidden="1" w:unhideWhenUsed="1"/>
+    <w:lsdException w:name="index 5" w:semiHidden="1" w:unhideWhenUsed="1"/>
+    <w:lsdException w:name="index 6" w:semiHidden="1" w:unhideWhenUsed="1"/>
+    <w:lsdException w:name="index 7" w:semiHidden="1" w:unhideWhenUsed="1"/>
+    <w:lsdException w:name="index 8" w:semiHidden="1" w:unhideWhenUsed="1"/>
+    <w:lsdException w:name="index 9" w:semiHidden="1" w:unhideWhenUsed="1"/>
+    <w:lsdException w:name="toc 1" w:semiHidden="1" w:uiPriority="39" w:unhideWhenUsed="1"/>
+    <w:lsdException w:name="toc 2" w:semiHidden="1" w:uiPriority="39" w:unhideWhenUsed="1"/>
+    <w:lsdException w:name="toc 3" w:semiHidden="1" w:uiPriority="39" w:unhideWhenUsed="1"/>
+    <w:lsdException w:name="toc 4" w:semiHidden="1" w:uiPriority="39" w:unhideWhenUsed="1"/>
+    <w:lsdException w:name="toc 5" w:semiHidden="1" w:uiPriority="39" w:unhideWhenUsed="1"/>
+    <w:lsdException w:name="toc 6" w:semiHidden="1" w:uiPriority="39" w:unhideWhenUsed="1"/>
+    <w:lsdException w:name="toc 7" w:semiHidden="1" w:uiPriority="39" w:unhideWhenUsed="1"/>
+    <w:lsdException w:name="toc 8" w:semiHidden="1" w:uiPriority="39" w:unhideWhenUsed="1"/>
+    <w:lsdException w:name="toc 9" w:semiHidden="1" w:uiPriority="39" w:unhideWhenUsed="1"/>
+    <w:lsdException w:name="Normal Indent" w:semiHidden="1" w:unhideWhenUsed="1"/>
+    <w:lsdException w:name="footnote text" w:semiHidden="1" w:unhideWhenUsed="1"/>
+    <w:lsdException w:name="annotation text" w:semiHidden="1" w:unhideWhenUsed="1"/>
+    <w:lsdException w:name="header" w:semiHidden="1" w:unhideWhenUsed="1"/>
+    <w:lsdException w:name="footer" w:semiHidden="1" w:uiPriority="0" w:unhideWhenUsed="1"/>
+    <w:lsdException w:name="index heading" w:semiHidden="1" w:unhideWhenUsed="1"/>
+    <w:lsdException w:name="caption" w:semiHidden="1" w:uiPriority="35" w:unhideWhenUsed="1" w:qFormat="1"/>
+    <w:lsdException w:name="table of figures" w:semiHidden="1" w:unhideWhenUsed="1"/>
+    <w:lsdException w:name="envelope address" w:semiHidden="1" w:unhideWhenUsed="1"/>
+    <w:lsdException w:name="envelope return" w:semiHidden="1" w:unhideWhenUsed="1"/>
+    <w:lsdException w:name="footnote reference" w:semiHidden="1" w:unhideWhenUsed="1"/>
+    <w:lsdException w:name="annotation reference" w:semiHidden="1" w:unhideWhenUsed="1"/>
+    <w:lsdException w:name="line number" w:semiHidden="1" w:unhideWhenUsed="1"/>
+    <w:lsdException w:name="page number" w:semiHidden="1" w:uiPriority="0" w:unhideWhenUsed="1"/>
+    <w:lsdException w:name="endnote reference" w:semiHidden="1" w:unhideWhenUsed="1"/>
+    <w:lsdException w:name="endnote text" w:semiHidden="1" w:unhideWhenUsed="1"/>
+    <w:lsdException w:name="table of authorities" w:semiHidden="1" w:unhideWhenUsed="1"/>
+    <w:lsdException w:name="macro" w:semiHidden="1" w:unhideWhenUsed="1"/>
+    <w:lsdException w:name="toa heading" w:semiHidden="1" w:unhideWhenUsed="1"/>
+    <w:lsdException w:name="List" w:semiHidden="1" w:unhideWhenUsed="1"/>
+    <w:lsdException w:name="List Bullet" w:semiHidden="1" w:unhideWhenUsed="1"/>
+    <w:lsdException w:name="List Number" w:semiHidden="1" w:unhideWhenUsed="1"/>
+    <w:lsdException w:name="List 2" w:semiHidden="1" w:unhideWhenUsed="1"/>
+    <w:lsdException w:name="List 3" w:semiHidden="1" w:unhideWhenUsed="1"/>
+    <w:lsdException w:name="List 4" w:semiHidden="1" w:unhideWhenUsed="1"/>
+    <w:lsdException w:name="List 5" w:semiHidden="1" w:unhideWhenUsed="1"/>
+    <w:lsdException w:name="List Bullet 2" w:semiHidden="1" w:unhideWhenUsed="1"/>
+    <w:lsdException w:name="List Bullet 3" w:semiHidden="1" w:unhideWhenUsed="1"/>
+    <w:lsdException w:name="List Bullet 4" w:semiHidden="1" w:unhideWhenUsed="1"/>
+    <w:lsdException w:name="List Bullet 5" w:semiHidden="1" w:unhideWhenUsed="1"/>
+    <w:lsdException w:name="List Number 2" w:semiHidden="1" w:unhideWhenUsed="1"/>
+    <w:lsdException w:name="List Number 3" w:semiHidden="1" w:unhideWhenUsed="1"/>
+    <w:lsdException w:name="List Number 4" w:semiHidden="1" w:unhideWhenUsed="1"/>
+    <w:lsdException w:name="List Number 5" w:semiHidden="1" w:unhideWhenUsed="1"/>
+    <w:lsdException w:name="Title" w:uiPriority="10" w:qFormat="1"/>
+    <w:lsdException w:name="Closing" w:semiHidden="1" w:unhideWhenUsed="1"/>
+    <w:lsdException w:name="Signature" w:semiHidden="1" w:unhideWhenUsed="1"/>
+    <w:lsdException w:name="Default Paragraph Font" w:semiHidden="1" w:uiPriority="1" w:unhideWhenUsed="1"/>
+    <w:lsdException w:name="Body Text" w:semiHidden="1" w:uiPriority="0" w:unhideWhenUsed="1"/>
+    <w:lsdException w:name="Body Text Indent" w:semiHidden="1" w:unhideWhenUsed="1"/>
+    <w:lsdException w:name="List Continue" w:semiHidden="1" w:unhideWhenUsed="1"/>
+    <w:lsdException w:name="List Continue 2" w:semiHidden="1" w:unhideWhenUsed="1"/>
+    <w:lsdException w:name="List Continue 3" w:semiHidden="1" w:unhideWhenUsed="1"/>
+    <w:lsdException w:name="List Continue 4" w:semiHidden="1" w:unhideWhenUsed="1"/>
+    <w:lsdException w:name="List Continue 5" w:semiHidden="1" w:unhideWhenUsed="1"/>
+    <w:lsdException w:name="Message Header" w:semiHidden="1" w:unhideWhenUsed="1"/>
+    <w:lsdException w:name="Subtitle" w:uiPriority="11" w:qFormat="1"/>
+    <w:lsdException w:name="Salutation" w:semiHidden="1" w:unhideWhenUsed="1"/>
+    <w:lsdException w:name="Date" w:semiHidden="1" w:unhideWhenUsed="1"/>
+    <w:lsdException w:name="Body Text First Indent" w:semiHidden="1" w:unhideWhenUsed="1"/>
+    <w:lsdException w:name="Body Text First Indent 2" w:semiHidden="1" w:unhideWhenUsed="1"/>
+    <w:lsdException w:name="Note Heading" w:semiHidden="1" w:unhideWhenUsed="1"/>
+    <w:lsdException w:name="Body Text 2" w:semiHidden="1" w:unhideWhenUsed="1"/>
+    <w:lsdException w:name="Body Text 3" w:semiHidden="1" w:unhideWhenUsed="1"/>
+    <w:lsdException w:name="Body Text Indent 2" w:semiHidden="1" w:unhideWhenUsed="1"/>
+    <w:lsdException w:name="Body Text Indent 3" w:semiHidden="1" w:unhideWhenUsed="1"/>
+    <w:lsdException w:name="Block Text" w:semiHidden="1" w:unhideWhenUsed="1"/>
+    <w:lsdException w:name="Hyperlink" w:semiHidden="1" w:unhideWhenUsed="1"/>
+    <w:lsdException w:name="FollowedHyperlink" w:semiHidden="1" w:unhideWhenUsed="1"/>
+    <w:lsdException w:name="Strong" w:uiPriority="22" w:qFormat="1"/>
+    <w:lsdException w:name="Emphasis" w:uiPriority="20" w:qFormat="1"/>
+    <w:lsdException w:name="Document Map" w:semiHidden="1" w:unhideWhenUsed="1"/>
+    <w:lsdException w:name="Plain Text" w:semiHidden="1" w:unhideWhenUsed="1"/>
+    <w:lsdException w:name="E-mail Signature" w:semiHidden="1" w:unhideWhenUsed="1"/>
+    <w:lsdException w:name="HTML Top of Form" w:semiHidden="1" w:unhideWhenUsed="1"/>
+    <w:lsdException w:name="HTML Bottom of Form" w:semiHidden="1" w:unhideWhenUsed="1"/>
+    <w:lsdException w:name="Normal (Web)" w:semiHidden="1" w:unhideWhenUsed="1"/>
+    <w:lsdException w:name="HTML Acronym" w:semiHidden="1" w:unhideWhenUsed="1"/>
+    <w:lsdException w:name="HTML Address" w:semiHidden="1" w:unhideWhenUsed="1"/>
+    <w:lsdException w:name="HTML Cite" w:semiHidden="1" w:unhideWhenUsed="1"/>
+    <w:lsdException w:name="HTML Code" w:semiHidden="1" w:unhideWhenUsed="1"/>
+    <w:lsdException w:name="HTML Definition" w:semiHidden="1" w:unhideWhenUsed="1"/>
+    <w:lsdException w:name="HTML Keyboard" w:semiHidden="1" w:unhideWhenUsed="1"/>
+    <w:lsdException w:name="HTML Preformatted" w:semiHidden="1" w:unhideWhenUsed="1"/>
+    <w:lsdException w:name="HTML Sample" w:semiHidden="1" w:unhideWhenUsed="1"/>
+    <w:lsdException w:name="HTML Typewriter" w:semiHidden="1" w:unhideWhenUsed="1"/>
+    <w:lsdException w:name="HTML Variable" w:semiHidden="1" w:unhideWhenUsed="1"/>
+    <w:lsdException w:name="Normal Table" w:semiHidden="1" w:unhideWhenUsed="1"/>
+    <w:lsdException w:name="annotation subject" w:semiHidden="1" w:unhideWhenUsed="1"/>
+    <w:lsdException w:name="No List" w:semiHidden="1" w:unhideWhenUsed="1"/>
+    <w:lsdException w:name="Outline List 1" w:semiHidden="1" w:unhideWhenUsed="1"/>
+    <w:lsdException w:name="Outline List 2" w:semiHidden="1" w:unhideWhenUsed="1"/>
+    <w:lsdException w:name="Outline List 3" w:semiHidden="1" w:unhideWhenUsed="1"/>
+    <w:lsdException w:name="Table Simple 1" w:semiHidden="1" w:unhideWhenUsed="1"/>
+    <w:lsdException w:name="Table Simple 2" w:semiHidden="1" w:unhideWhenUsed="1"/>
+    <w:lsdException w:name="Table Simple 3" w:semiHidden="1" w:unhideWhenUsed="1"/>
+    <w:lsdException w:name="Table Classic 1" w:semiHidden="1" w:unhideWhenUsed="1"/>
+    <w:lsdException w:name="Table Classic 2" w:semiHidden="1" w:unhideWhenUsed="1"/>
+    <w:lsdException w:name="Table Classic 3" w:semiHidden="1" w:unhideWhenUsed="1"/>
+    <w:lsdException w:name="Table Classic 4" w:semiHidden="1" w:unhideWhenUsed="1"/>
+    <w:lsdException w:name="Table Colorful 1" w:semiHidden="1" w:unhideWhenUsed="1"/>
+    <w:lsdException w:name="Table Colorful 2" w:semiHidden="1" w:unhideWhenUsed="1"/>
+    <w:lsdException w:name="Table Colorful 3" w:semiHidden="1" w:unhideWhenUsed="1"/>
+    <w:lsdException w:name="Table Columns 1" w:semiHidden="1" w:unhideWhenUsed="1"/>
+    <w:lsdException w:name="Table Columns 2" w:semiHidden="1" w:unhideWhenUsed="1"/>
+    <w:lsdException w:name="Table Columns 3" w:semiHidden="1" w:unhideWhenUsed="1"/>
+    <w:lsdException w:name="Table Columns 4" w:semiHidden="1" w:unhideWhenUsed="1"/>
+    <w:lsdException w:name="Table Columns 5" w:semiHidden="1" w:unhideWhenUsed="1"/>
+    <w:lsdException w:name="Table Grid 1" w:semiHidden="1" w:unhideWhenUsed="1"/>
+    <w:lsdException w:name="Table Grid 2" w:semiHidden="1" w:unhideWhenUsed="1"/>
+    <w:lsdException w:name="Table Grid 3" w:semiHidden="1" w:unhideWhenUsed="1"/>
+    <w:lsdException w:name="Table Grid 4" w:semiHidden="1" w:unhideWhenUsed="1"/>
+    <w:lsdException w:name="Table Grid 5" w:semiHidden="1" w:unhideWhenUsed="1"/>
+    <w:lsdException w:name="Table Grid 6" w:semiHidden="1" w:unhideWhenUsed="1"/>
+    <w:lsdException w:name="Table Grid 7" w:semiHidden="1" w:unhideWhenUsed="1"/>
+    <w:lsdException w:name="Table Grid 8" w:semiHidden="1" w:unhideWhenUsed="1"/>
+    <w:lsdException w:name="Table List 1" w:semiHidden="1" w:unhideWhenUsed="1"/>
+    <w:lsdException w:name="Table List 2" w:semiHidden="1" w:unhideWhenUsed="1"/>
+    <w:lsdException w:name="Table List 3" w:semiHidden="1" w:unhideWhenUsed="1"/>
+    <w:lsdException w:name="Table List 4" w:semiHidden="1" w:unhideWhenUsed="1"/>
+    <w:lsdException w:name="Table List 5" w:semiHidden="1" w:unhideWhenUsed="1"/>
+    <w:lsdException w:name="Table List 6" w:semiHidden="1" w:unhideWhenUsed="1"/>
+    <w:lsdException w:name="Table List 7" w:semiHidden="1" w:unhideWhenUsed="1"/>
+    <w:lsdException w:name="Table List 8" w:semiHidden="1" w:unhideWhenUsed="1"/>
+    <w:lsdException w:name="Table 3D effects 1" w:semiHidden="1" w:unhideWhenUsed="1"/>
+    <w:lsdException w:name="Table 3D effects 2" w:semiHidden="1" w:unhideWhenUsed="1"/>
+    <w:lsdException w:name="Table 3D effects 3" w:semiHidden="1" w:unhideWhenUsed="1"/>
+    <w:lsdException w:name="Table Contemporary" w:semiHidden="1" w:unhideWhenUsed="1"/>
+    <w:lsdException w:name="Table Elegant" w:semiHidden="1" w:unhideWhenUsed="1"/>
+    <w:lsdException w:name="Table Professional" w:semiHidden="1" w:unhideWhenUsed="1"/>
+    <w:lsdException w:name="Table Subtle 1" w:semiHidden="1" w:unhideWhenUsed="1"/>
+    <w:lsdException w:name="Table Subtle 2" w:semiHidden="1" w:unhideWhenUsed="1"/>
+    <w:lsdException w:name="Table Web 1" w:semiHidden="1" w:unhideWhenUsed="1"/>
+    <w:lsdException w:name="Table Web 2" w:semiHidden="1" w:unhideWhenUsed="1"/>
+    <w:lsdException w:name="Table Web 3" w:semiHidden="1" w:unhideWhenUsed="1"/>
+    <w:lsdException w:name="Balloon Text" w:semiHidden="1" w:unhideWhenUsed="1"/>
+    <w:lsdException w:name="Table Grid" w:uiPriority="59"/>
+    <w:lsdException w:name="Table Theme" w:semiHidden="1" w:unhideWhenUsed="1"/>
+    <w:lsdException w:name="Placeholder Text" w:semiHidden="1"/>
+    <w:lsdException w:name="No Spacing" w:uiPriority="1" w:qFormat="1"/>
+    <w:lsdException w:name="Light Shading" w:uiPriority="60"/>
+    <w:lsdException w:name="Light List" w:uiPriority="61"/>
+    <w:lsdException w:name="Light Grid" w:uiPriority="62"/>
+    <w:lsdException w:name="Medium Shading 1" w:uiPriority="63"/>
+    <w:lsdException w:name="Medium Shading 2" w:uiPriority="64"/>
+    <w:lsdException w:name="Medium List 1" w:uiPriority="65"/>
+    <w:lsdException w:name="Medium List 2" w:uiPriority="66"/>
+    <w:lsdException w:name="Medium Grid 1" w:uiPriority="67"/>
+    <w:lsdException w:name="Medium Grid 2" w:uiPriority="68"/>
+    <w:lsdException w:name="Medium Grid 3" w:uiPriority="69"/>
+    <w:lsdException w:name="Dark List" w:uiPriority="70"/>
+    <w:lsdException w:name="Colorful Shading" w:uiPriority="71"/>
+    <w:lsdException w:name="Colorful List" w:uiPriority="72"/>
+    <w:lsdException w:name="Colorful Grid" w:uiPriority="73"/>
+    <w:lsdException w:name="Light Shading Accent 1" w:uiPriority="60"/>
+    <w:lsdException w:name="Light List Accent 1" w:uiPriority="61"/>
+    <w:lsdException w:name="Light Grid Accent 1" w:uiPriority="62"/>
+    <w:lsdException w:name="Medium Shading 1 Accent 1" w:uiPriority="63"/>
+    <w:lsdException w:name="Medium Shading 2 Accent 1" w:uiPriority="64"/>
+    <w:lsdException w:name="Medium List 1 Accent 1" w:uiPriority="65"/>
+    <w:lsdException w:name="Revision" w:semiHidden="1"/>
+    <w:lsdException w:name="List Paragraph" w:uiPriority="34" w:qFormat="1"/>
+    <w:lsdException w:name="Quote" w:uiPriority="29" w:qFormat="1"/>
+    <w:lsdException w:name="Intense Quote" w:uiPriority="30" w:qFormat="1"/>
+    <w:lsdException w:name="Medium List 2 Accent 1" w:uiPriority="66"/>
+    <w:lsdException w:name="Medium Grid 1 Accent 1" w:uiPriority="67"/>
+    <w:lsdException w:name="Medium Grid 2 Accent 1" w:uiPriority="68"/>
+    <w:lsdException w:name="Medium Grid 3 Accent 1" w:uiPriority="69"/>
+    <w:lsdException w:name="Dark List Accent 1" w:uiPriority="70"/>
+    <w:lsdException w:name="Colorful Shading Accent 1" w:uiPriority="71"/>
+    <w:lsdException w:name="Colorful List Accent 1" w:uiPriority="72"/>
+    <w:lsdException w:name="Colorful Grid Accent 1" w:uiPriority="73"/>
+    <w:lsdException w:name="Light Shading Accent 2" w:uiPriority="60"/>
+    <w:lsdException w:name="Light List Accent 2" w:uiPriority="61"/>
+    <w:lsdException w:name="Light Grid Accent 2" w:uiPriority="62"/>
+    <w:lsdException w:name="Medium Shading 1 Accent 2" w:uiPriority="63"/>
+    <w:lsdException w:name="Medium Shading 2 Accent 2" w:uiPriority="64"/>
+    <w:lsdException w:name="Medium List 1 Accent 2" w:uiPriority="65"/>
+    <w:lsdException w:name="Medium List 2 Accent 2" w:uiPriority="66"/>
+    <w:lsdException w:name="Medium Grid 1 Accent 2" w:uiPriority="67"/>
+    <w:lsdException w:name="Medium Grid 2 Accent 2" w:uiPriority="68"/>
+    <w:lsdException w:name="Medium Grid 3 Accent 2" w:uiPriority="69"/>
+    <w:lsdException w:name="Dark List Accent 2" w:uiPriority="70"/>
+    <w:lsdException w:name="Colorful Shading Accent 2" w:uiPriority="71"/>
+    <w:lsdException w:name="Colorful List Accent 2" w:uiPriority="72"/>
+    <w:lsdException w:name="Colorful Grid Accent 2" w:uiPriority="73"/>
+    <w:lsdException w:name="Light Shading Accent 3" w:uiPriority="60"/>
+    <w:lsdException w:name="Light List Accent 3" w:uiPriority="61"/>
+    <w:lsdException w:name="Light Grid Accent 3" w:uiPriority="62"/>
+    <w:lsdException w:name="Medium Shading 1 Accent 3" w:uiPriority="63"/>
+    <w:lsdException w:name="Medium Shading 2 Accent 3" w:uiPriority="64"/>
+    <w:lsdException w:name="Medium List 1 Accent 3" w:uiPriority="65"/>
+    <w:lsdException w:name="Medium List 2 Accent 3" w:uiPriority="66"/>
+    <w:lsdException w:name="Medium Grid 1 Accent 3" w:uiPriority="67"/>
+    <w:lsdException w:name="Medium Grid 2 Accent 3" w:uiPriority="68"/>
+    <w:lsdException w:name="Medium Grid 3 Accent 3" w:uiPriority="69"/>
+    <w:lsdException w:name="Dark List Accent 3" w:uiPriority="70"/>
+    <w:lsdException w:name="Colorful Shading Accent 3" w:uiPriority="71"/>
+    <w:lsdException w:name="Colorful List Accent 3" w:uiPriority="72"/>
+    <w:lsdException w:name="Colorful Grid Accent 3" w:uiPriority="73"/>
+    <w:lsdException w:name="Light Shading Accent 4" w:uiPriority="60"/>
+    <w:lsdException w:name="Light List Accent 4" w:uiPriority="61"/>
+    <w:lsdException w:name="Light Grid Accent 4" w:uiPriority="62"/>
+    <w:lsdException w:name="Medium Shading 1 Accent 4" w:uiPriority="63"/>
+    <w:lsdException w:name="Medium Shading 2 Accent 4" w:uiPriority="64"/>
+    <w:lsdException w:name="Medium List 1 Accent 4" w:uiPriority="65"/>
+    <w:lsdException w:name="Medium List 2 Accent 4" w:uiPriority="66"/>
+    <w:lsdException w:name="Medium Grid 1 Accent 4" w:uiPriority="67"/>
+    <w:lsdException w:name="Medium Grid 2 Accent 4" w:uiPriority="68"/>
+    <w:lsdException w:name="Medium Grid 3 Accent 4" w:uiPriority="69"/>
+    <w:lsdException w:name="Dark List Accent 4" w:uiPriority="70"/>
+    <w:lsdException w:name="Colorful Shading Accent 4" w:uiPriority="71"/>
+    <w:lsdException w:name="Colorful List Accent 4" w:uiPriority="72"/>
+    <w:lsdException w:name="Colorful Grid Accent 4" w:uiPriority="73"/>
+    <w:lsdException w:name="Light Shading Accent 5" w:uiPriority="60"/>
+    <w:lsdException w:name="Light List Accent 5" w:uiPriority="61"/>
+    <w:lsdException w:name="Light Grid Accent 5" w:uiPriority="62"/>
+    <w:lsdException w:name="Medium Shading 1 Accent 5" w:uiPriority="63"/>
+    <w:lsdException w:name="Medium Shading 2 Accent 5" w:uiPriority="64"/>
+    <w:lsdException w:name="Medium List 1 Accent 5" w:uiPriority="65"/>
+    <w:lsdException w:name="Medium List 2 Accent 5" w:uiPriority="66"/>
+    <w:lsdException w:name="Medium Grid 1 Accent 5" w:uiPriority="67"/>
+    <w:lsdException w:name="Medium Grid 2 Accent 5" w:uiPriority="68"/>
+    <w:lsdException w:name="Medium Grid 3 Accent 5" w:uiPriority="69"/>
+    <w:lsdException w:name="Dark List Accent 5" w:uiPriority="70"/>
+    <w:lsdException w:name="Colorful Shading Accent 5" w:uiPriority="71"/>
+    <w:lsdException w:name="Colorful List Accent 5" w:uiPriority="72"/>
+    <w:lsdException w:name="Colorful Grid Accent 5" w:uiPriority="73"/>
+    <w:lsdException w:name="Light Shading Accent 6" w:uiPriority="60"/>
+    <w:lsdException w:name="Light List Accent 6" w:uiPriority="61"/>
+    <w:lsdException w:name="Light Grid Accent 6" w:uiPriority="62"/>
+    <w:lsdException w:name="Medium Shading 1 Accent 6" w:uiPriority="63"/>
+    <w:lsdException w:name="Medium Shading 2 Accent 6" w:uiPriority="64"/>
+    <w:lsdException w:name="Medium List 1 Accent 6" w:uiPriority="65"/>
+    <w:lsdException w:name="Medium List 2 Accent 6" w:uiPriority="66"/>
+    <w:lsdException w:name="Medium Grid 1 Accent 6" w:uiPriority="67"/>
+    <w:lsdException w:name="Medium Grid 2 Accent 6" w:uiPriority="68"/>
+    <w:lsdException w:name="Medium Grid 3 Accent 6" w:uiPriority="69"/>
+    <w:lsdException w:name="Dark List Accent 6" w:uiPriority="70"/>
+    <w:lsdException w:name="Colorful Shading Accent 6" w:uiPriority="71"/>
+    <w:lsdException w:name="Colorful List Accent 6" w:uiPriority="72"/>
+    <w:lsdException w:name="Colorful Grid Accent 6" w:uiPriority="73"/>
+    <w:lsdException w:name="Subtle Emphasis" w:uiPriority="19" w:qFormat="1"/>
+    <w:lsdException w:name="Intense Emphasis" w:uiPriority="21" w:qFormat="1"/>
+    <w:lsdException w:name="Subtle Reference" w:uiPriority="31" w:qFormat="1"/>
+    <w:lsdException w:name="Intense Reference" w:uiPriority="32" w:qFormat="1"/>
+    <w:lsdException w:name="Book Title" w:uiPriority="33" w:qFormat="1"/>
+    <w:lsdException w:name="Bibliography" w:semiHidden="1" w:uiPriority="37" w:unhideWhenUsed="1"/>
+    <w:lsdException w:name="TOC Heading" w:semiHidden="1" w:uiPriority="39" w:unhideWhenUsed="1" w:qFormat="1"/>
+    <w:lsdException w:name="Plain Table 1" w:uiPriority="41"/>
+    <w:lsdException w:name="Plain Table 2" w:uiPriority="42"/>
+    <w:lsdException w:name="Plain Table 3" w:uiPriority="43"/>
+    <w:lsdException w:name="Plain Table 4" w:uiPriority="44"/>
+    <w:lsdException w:name="Plain Table 5" w:uiPriority="45"/>
+    <w:lsdException w:name="Grid Table Light" w:uiPriority="40"/>
+    <w:lsdException w:name="Grid Table 1 Light" w:uiPriority="46"/>
+    <w:lsdException w:name="Grid Table 2" w:uiPriority="47"/>
+    <w:lsdException w:name="Grid Table 3" w:uiPriority="48"/>
+    <w:lsdException w:name="Grid Table 4" w:uiPriority="49"/>
+    <w:lsdException w:name="Grid Table 5 Dark" w:uiPriority="50"/>
+    <w:lsdException w:name="Grid Table 6 Colorful" w:uiPriority="51"/>
+    <w:lsdException w:name="Grid Table 7 Colorful" w:uiPriority="52"/>
+    <w:lsdException w:name="Grid Table 1 Light Accent 1" w:uiPriority="46"/>
+    <w:lsdException w:name="Grid Table 2 Accent 1" w:uiPriority="47"/>
+    <w:lsdException w:name="Grid Table 3 Accent 1" w:uiPriority="48"/>
+    <w:lsdException w:name="Grid Table 4 Accent 1" w:uiPriority="49"/>
+    <w:lsdException w:name="Grid Table 5 Dark Accent 1" w:uiPriority="50"/>
+    <w:lsdException w:name="Grid Table 6 Colorful Accent 1" w:uiPriority="51"/>
+    <w:lsdException w:name="Grid Table 7 Colorful Accent 1" w:uiPriority="52"/>
+    <w:lsdException w:name="Grid Table 1 Light Accent 2" w:uiPriority="46"/>
+    <w:lsdException w:name="Grid Table 2 Accent 2" w:uiPriority="47"/>
+    <w:lsdException w:name="Grid Table 3 Accent 2" w:uiPriority="48"/>
+    <w:lsdException w:name="Grid Table 4 Accent 2" w:uiPriority="49"/>
+    <w:lsdException w:name="Grid Table 5 Dark Accent 2" w:uiPriority="50"/>
+    <w:lsdException w:name="Grid Table 6 Colorful Accent 2" w:uiPriority="51"/>
+    <w:lsdException w:name="Grid Table 7 Colorful Accent 2" w:uiPriority="52"/>
+    <w:lsdException w:name="Grid Table 1 Light Accent 3" w:uiPriority="46"/>
+    <w:lsdException w:name="Grid Table 2 Accent 3" w:uiPriority="47"/>
+    <w:lsdException w:name="Grid Table 3 Accent 3" w:uiPriority="48"/>
+    <w:lsdException w:name="Grid Table 4 Accent 3" w:uiPriority="49"/>
+    <w:lsdException w:name="Grid Table 5 Dark Accent 3" w:uiPriority="50"/>
+    <w:lsdException w:name="Grid Table 6 Colorful Accent 3" w:uiPriority="51"/>
+    <w:lsdException w:name="Grid Table 7 Colorful Accent 3" w:uiPriority="52"/>
+    <w:lsdException w:name="Grid Table 1 Light Accent 4" w:uiPriority="46"/>
+    <w:lsdException w:name="Grid Table 2 Accent 4" w:uiPriority="47"/>
+    <w:lsdException w:name="Grid Table 3 Accent 4" w:uiPriority="48"/>
+    <w:lsdException w:name="Grid Table 4 Accent 4" w:uiPriority="49"/>
+    <w:lsdException w:name="Grid Table 5 Dark Accent 4" w:uiPriority="50"/>
+    <w:lsdException w:name="Grid Table 6 Colorful Accent 4" w:uiPriority="51"/>
+    <w:lsdException w:name="Grid Table 7 Colorful Accent 4" w:uiPriority="52"/>
+    <w:lsdException w:name="Grid Table 1 Light Accent 5" w:uiPriority="46"/>
+    <w:lsdException w:name="Grid Table 2 Accent 5" w:uiPriority="47"/>
+    <w:lsdException w:name="Grid Table 3 Accent 5" w:uiPriority="48"/>
+    <w:lsdException w:name="Grid Table 4 Accent 5" w:uiPriority="49"/>
+    <w:lsdException w:name="Grid Table 5 Dark Accent 5" w:uiPriority="50"/>
+    <w:lsdException w:name="Grid Table 6 Colorful Accent 5" w:uiPriority="51"/>
+    <w:lsdException w:name="Grid Table 7 Colorful Accent 5" w:uiPriority="52"/>
+    <w:lsdException w:name="Grid Table 1 Light Accent 6" w:uiPriority="46"/>
+    <w:lsdException w:name="Grid Table 2 Accent 6" w:uiPriority="47"/>
+    <w:lsdException w:name="Grid Table 3 Accent 6" w:uiPriority="48"/>
+    <w:lsdException w:name="Grid Table 4 Accent 6" w:uiPriority="49"/>
+    <w:lsdException w:name="Grid Table 5 Dark Accent 6" w:uiPriority="50"/>
+    <w:lsdException w:name="Grid Table 6 Colorful Accent 6" w:uiPriority="51"/>
+    <w:lsdException w:name="Grid Table 7 Colorful Accent 6" w:uiPriority="52"/>
+    <w:lsdException w:name="List Table 1 Light" w:uiPriority="46"/>
+    <w:lsdException w:name="List Table 2" w:uiPriority="47"/>
+    <w:lsdException w:name="List Table 3" w:uiPriority="48"/>
+    <w:lsdException w:name="List Table 4" w:uiPriority="49"/>
+    <w:lsdException w:name="List Table 5 Dark" w:uiPriority="50"/>
+    <w:lsdException w:name="List Table 6 Colorful" w:uiPriority="51"/>
+    <w:lsdException w:name="List Table 7 Colorful" w:uiPriority="52"/>
+    <w:lsdException w:name="List Table 1 Light Accent 1" w:uiPriority="46"/>
+    <w:lsdException w:name="List Table 2 Accent 1" w:uiPriority="47"/>
+    <w:lsdException w:name="List Table 3 Accent 1" w:uiPriority="48"/>
+    <w:lsdException w:name="List Table 4 Accent 1" w:uiPriority="49"/>
+    <w:lsdException w:name="List Table 5 Dark Accent 1" w:uiPriority="50"/>
+    <w:lsdException w:name="List Table 6 Colorful Accent 1" w:uiPriority="51"/>
+    <w:lsdException w:name="List Table 7 Colorful Accent 1" w:uiPriority="52"/>
+    <w:lsdException w:name="List Table 1 Light Accent 2" w:uiPriority="46"/>
+    <w:lsdException w:name="List Table 2 Accent 2" w:uiPriority="47"/>
+    <w:lsdException w:name="List Table 3 Accent 2" w:uiPriority="48"/>
+    <w:lsdException w:name="List Table 4 Accent 2" w:uiPriority="49"/>
+    <w:lsdException w:name="List Table 5 Dark Accent 2" w:uiPriority="50"/>
+    <w:lsdException w:name="List Table 6 Colorful Accent 2" w:uiPriority="51"/>
+    <w:lsdException w:name="List Table 7 Colorful Accent 2" w:uiPriority="52"/>
+    <w:lsdException w:name="List Table 1 Light Accent 3" w:uiPriority="46"/>
+    <w:lsdException w:name="List Table 2 Accent 3" w:uiPriority="47"/>
+    <w:lsdException w:name="List Table 3 Accent 3" w:uiPriority="48"/>
+    <w:lsdException w:name="List Table 4 Accent 3" w:uiPriority="49"/>
+    <w:lsdException w:name="List Table 5 Dark Accent 3" w:uiPriority="50"/>
+    <w:lsdException w:name="List Table 6 Colorful Accent 3" w:uiPriority="51"/>
+    <w:lsdException w:name="List Table 7 Colorful Accent 3" w:uiPriority="52"/>
+    <w:lsdException w:name="List Table 1 Light Accent 4" w:uiPriority="46"/>
+    <w:lsdException w:name="List Table 2 Accent 4" w:uiPriority="47"/>
+    <w:lsdException w:name="List Table 3 Accent 4" w:uiPriority="48"/>
+    <w:lsdException w:name="List Table 4 Accent 4" w:uiPriority="49"/>
+    <w:lsdException w:name="List Table 5 Dark Accent 4" w:uiPriority="50"/>
+    <w:lsdException w:name="List Table 6 Colorful Accent 4" w:uiPriority="51"/>
+    <w:lsdException w:name="List Table 7 Colorful Accent 4" w:uiPriority="52"/>
+    <w:lsdException w:name="List Table 1 Light Accent 5" w:uiPriority="46"/>
+    <w:lsdException w:name="List Table 2 Accent 5" w:uiPriority="47"/>
+    <w:lsdException w:name="List Table 3 Accent 5" w:uiPriority="48"/>
+    <w:lsdException w:name="List Table 4 Accent 5" w:uiPriority="49"/>
+    <w:lsdException w:name="List Table 5 Dark Accent 5" w:uiPriority="50"/>
+    <w:lsdException w:name="List Table 6 Colorful Accent 5" w:uiPriority="51"/>
+    <w:lsdException w:name="List Table 7 Colorful Accent 5" w:uiPriority="52"/>
+    <w:lsdException w:name="List Table 1 Light Accent 6" w:uiPriority="46"/>
+    <w:lsdException w:name="List Table 2 Accent 6" w:uiPriority="47"/>
+    <w:lsdException w:name="List Table 3 Accent 6" w:uiPriority="48"/>
+    <w:lsdException w:name="List Table 4 Accent 6" w:uiPriority="49"/>
+    <w:lsdException w:name="List Table 5 Dark Accent 6" w:uiPriority="50"/>
+    <w:lsdException w:name="List Table 6 Colorful Accent 6" w:uiPriority="51"/>
+    <w:lsdException w:name="List Table 7 Colorful Accent 6" w:uiPriority="52"/>
   </w:latentStyles>
   <w:style w:type="paragraph" w:default="1" w:styleId="Normal">
     <w:name w:val="Normal"/>
@@ -42827,7 +43034,6 @@
     <w:uiPriority w:val="99"/>
     <w:semiHidden/>
     <w:unhideWhenUsed/>
-    <w:qFormat/>
     <w:tblPr>
       <w:tblInd w:w="0" w:type="dxa"/>
       <w:tblCellMar>
@@ -43258,7 +43464,6 @@
       <w:spacing w:after="0" w:line="240" w:lineRule="auto"/>
     </w:pPr>
     <w:tblPr>
-      <w:tblInd w:w="0" w:type="dxa"/>
       <w:tblBorders>
         <w:top w:val="single" w:sz="4" w:space="0" w:color="auto"/>
         <w:left w:val="single" w:sz="4" w:space="0" w:color="auto"/>
@@ -43267,12 +43472,6 @@
         <w:insideH w:val="single" w:sz="4" w:space="0" w:color="auto"/>
         <w:insideV w:val="single" w:sz="4" w:space="0" w:color="auto"/>
       </w:tblBorders>
-      <w:tblCellMar>
-        <w:top w:w="0" w:type="dxa"/>
-        <w:left w:w="108" w:type="dxa"/>
-        <w:bottom w:w="0" w:type="dxa"/>
-        <w:right w:w="108" w:type="dxa"/>
-      </w:tblCellMar>
     </w:tblPr>
   </w:style>
   <w:style w:type="table" w:customStyle="1" w:styleId="Sombreadoclaro-nfasis11">
@@ -43289,17 +43488,10 @@
     <w:tblPr>
       <w:tblStyleRowBandSize w:val="1"/>
       <w:tblStyleColBandSize w:val="1"/>
-      <w:tblInd w:w="0" w:type="dxa"/>
       <w:tblBorders>
         <w:top w:val="single" w:sz="8" w:space="0" w:color="4F81BD" w:themeColor="accent1"/>
         <w:bottom w:val="single" w:sz="8" w:space="0" w:color="4F81BD" w:themeColor="accent1"/>
       </w:tblBorders>
-      <w:tblCellMar>
-        <w:top w:w="0" w:type="dxa"/>
-        <w:left w:w="108" w:type="dxa"/>
-        <w:bottom w:w="0" w:type="dxa"/>
-        <w:right w:w="108" w:type="dxa"/>
-      </w:tblCellMar>
     </w:tblPr>
     <w:tblStylePr w:type="firstRow">
       <w:pPr>
@@ -43389,17 +43581,10 @@
     <w:tblPr>
       <w:tblStyleRowBandSize w:val="1"/>
       <w:tblStyleColBandSize w:val="1"/>
-      <w:tblInd w:w="0" w:type="dxa"/>
       <w:tblBorders>
         <w:top w:val="single" w:sz="18" w:space="0" w:color="auto"/>
         <w:bottom w:val="single" w:sz="18" w:space="0" w:color="auto"/>
       </w:tblBorders>
-      <w:tblCellMar>
-        <w:top w:w="0" w:type="dxa"/>
-        <w:left w:w="108" w:type="dxa"/>
-        <w:bottom w:w="0" w:type="dxa"/>
-        <w:right w:w="108" w:type="dxa"/>
-      </w:tblCellMar>
     </w:tblPr>
     <w:tblStylePr w:type="firstRow">
       <w:pPr>
@@ -43538,19 +43723,12 @@
     <w:tblPr>
       <w:tblStyleRowBandSize w:val="1"/>
       <w:tblStyleColBandSize w:val="1"/>
-      <w:tblInd w:w="0" w:type="dxa"/>
       <w:tblBorders>
         <w:top w:val="single" w:sz="8" w:space="0" w:color="4F81BD" w:themeColor="accent1"/>
         <w:left w:val="single" w:sz="8" w:space="0" w:color="4F81BD" w:themeColor="accent1"/>
         <w:bottom w:val="single" w:sz="8" w:space="0" w:color="4F81BD" w:themeColor="accent1"/>
         <w:right w:val="single" w:sz="8" w:space="0" w:color="4F81BD" w:themeColor="accent1"/>
       </w:tblBorders>
-      <w:tblCellMar>
-        <w:top w:w="0" w:type="dxa"/>
-        <w:left w:w="108" w:type="dxa"/>
-        <w:bottom w:w="0" w:type="dxa"/>
-        <w:right w:w="108" w:type="dxa"/>
-      </w:tblCellMar>
     </w:tblPr>
     <w:tblStylePr w:type="firstRow">
       <w:pPr>
@@ -43630,7 +43808,6 @@
     <w:tblPr>
       <w:tblStyleRowBandSize w:val="1"/>
       <w:tblStyleColBandSize w:val="1"/>
-      <w:tblInd w:w="0" w:type="dxa"/>
       <w:tblBorders>
         <w:top w:val="single" w:sz="8" w:space="0" w:color="7BA0CD" w:themeColor="accent1" w:themeTint="BF"/>
         <w:left w:val="single" w:sz="8" w:space="0" w:color="7BA0CD" w:themeColor="accent1" w:themeTint="BF"/>
@@ -43638,12 +43815,6 @@
         <w:right w:val="single" w:sz="8" w:space="0" w:color="7BA0CD" w:themeColor="accent1" w:themeTint="BF"/>
         <w:insideH w:val="single" w:sz="8" w:space="0" w:color="7BA0CD" w:themeColor="accent1" w:themeTint="BF"/>
       </w:tblBorders>
-      <w:tblCellMar>
-        <w:top w:w="0" w:type="dxa"/>
-        <w:left w:w="108" w:type="dxa"/>
-        <w:bottom w:w="0" w:type="dxa"/>
-        <w:right w:w="108" w:type="dxa"/>
-      </w:tblCellMar>
     </w:tblPr>
     <w:tblStylePr w:type="firstRow">
       <w:pPr>
@@ -43729,1134 +43900,6 @@
     <w:name w:val="_5yl5"/>
     <w:basedOn w:val="Fuentedeprrafopredeter"/>
     <w:rsid w:val="00192A59"/>
-  </w:style>
-</w:styles>
-</file>
-
-<file path=word/stylesWithEffects.xml><?xml version="1.0" encoding="utf-8"?>
-<w:styles xmlns:wpc="http://schemas.microsoft.com/office/word/2010/wordprocessingCanvas" xmlns:mc="http://schemas.openxmlformats.org/markup-compatibility/2006" xmlns:o="urn:schemas-microsoft-com:office:office" xmlns:r="http://schemas.openxmlformats.org/officeDocument/2006/relationships" xmlns:m="http://schemas.openxmlformats.org/officeDocument/2006/math" xmlns:v="urn:schemas-microsoft-com:vml" xmlns:wp14="http://schemas.microsoft.com/office/word/2010/wordprocessingDrawing" xmlns:wp="http://schemas.openxmlformats.org/drawingml/2006/wordprocessingDrawing" xmlns:w10="urn:schemas-microsoft-com:office:word" xmlns:w="http://schemas.openxmlformats.org/wordprocessingml/2006/main" xmlns:w14="http://schemas.microsoft.com/office/word/2010/wordml" xmlns:wpg="http://schemas.microsoft.com/office/word/2010/wordprocessingGroup" xmlns:wpi="http://schemas.microsoft.com/office/word/2010/wordprocessingInk" xmlns:wne="http://schemas.microsoft.com/office/word/2006/wordml" xmlns:wps="http://schemas.microsoft.com/office/word/2010/wordprocessingShape" mc:Ignorable="w14 wp14">
-  <w:docDefaults>
-    <w:rPrDefault>
-      <w:rPr>
-        <w:rFonts w:asciiTheme="minorHAnsi" w:eastAsiaTheme="minorHAnsi" w:hAnsiTheme="minorHAnsi" w:cstheme="minorBidi"/>
-        <w:sz w:val="22"/>
-        <w:szCs w:val="22"/>
-        <w:lang w:val="es-AR" w:eastAsia="en-US" w:bidi="ar-SA"/>
-      </w:rPr>
-    </w:rPrDefault>
-    <w:pPrDefault>
-      <w:pPr>
-        <w:spacing w:after="200" w:line="276" w:lineRule="auto"/>
-      </w:pPr>
-    </w:pPrDefault>
-  </w:docDefaults>
-  <w:latentStyles w:defLockedState="0" w:defUIPriority="99" w:defSemiHidden="1" w:defUnhideWhenUsed="1" w:defQFormat="0" w:count="267">
-    <w:lsdException w:name="Normal" w:semiHidden="0" w:uiPriority="0" w:unhideWhenUsed="0" w:qFormat="1"/>
-    <w:lsdException w:name="heading 1" w:semiHidden="0" w:uiPriority="0" w:unhideWhenUsed="0" w:qFormat="1"/>
-    <w:lsdException w:name="heading 2" w:uiPriority="9" w:qFormat="1"/>
-    <w:lsdException w:name="heading 3" w:uiPriority="9" w:qFormat="1"/>
-    <w:lsdException w:name="heading 4" w:uiPriority="9" w:qFormat="1"/>
-    <w:lsdException w:name="heading 5" w:uiPriority="9" w:qFormat="1"/>
-    <w:lsdException w:name="heading 6" w:uiPriority="9" w:qFormat="1"/>
-    <w:lsdException w:name="heading 7" w:uiPriority="9" w:qFormat="1"/>
-    <w:lsdException w:name="heading 8" w:uiPriority="9" w:qFormat="1"/>
-    <w:lsdException w:name="heading 9" w:uiPriority="9" w:qFormat="1"/>
-    <w:lsdException w:name="toc 1" w:uiPriority="39"/>
-    <w:lsdException w:name="toc 2" w:uiPriority="39"/>
-    <w:lsdException w:name="toc 3" w:uiPriority="39"/>
-    <w:lsdException w:name="toc 4" w:uiPriority="39"/>
-    <w:lsdException w:name="toc 5" w:uiPriority="39"/>
-    <w:lsdException w:name="toc 6" w:uiPriority="39"/>
-    <w:lsdException w:name="toc 7" w:uiPriority="39"/>
-    <w:lsdException w:name="toc 8" w:uiPriority="39"/>
-    <w:lsdException w:name="toc 9" w:uiPriority="39"/>
-    <w:lsdException w:name="footer" w:uiPriority="0"/>
-    <w:lsdException w:name="caption" w:uiPriority="35" w:qFormat="1"/>
-    <w:lsdException w:name="page number" w:uiPriority="0"/>
-    <w:lsdException w:name="Title" w:semiHidden="0" w:uiPriority="10" w:unhideWhenUsed="0" w:qFormat="1"/>
-    <w:lsdException w:name="Default Paragraph Font" w:uiPriority="1"/>
-    <w:lsdException w:name="Body Text" w:uiPriority="0"/>
-    <w:lsdException w:name="Subtitle" w:semiHidden="0" w:uiPriority="11" w:unhideWhenUsed="0" w:qFormat="1"/>
-    <w:lsdException w:name="Strong" w:semiHidden="0" w:uiPriority="22" w:unhideWhenUsed="0" w:qFormat="1"/>
-    <w:lsdException w:name="Emphasis" w:semiHidden="0" w:uiPriority="20" w:unhideWhenUsed="0" w:qFormat="1"/>
-    <w:lsdException w:name="Table Grid" w:semiHidden="0" w:uiPriority="59" w:unhideWhenUsed="0"/>
-    <w:lsdException w:name="Placeholder Text" w:unhideWhenUsed="0"/>
-    <w:lsdException w:name="No Spacing" w:semiHidden="0" w:uiPriority="1" w:unhideWhenUsed="0" w:qFormat="1"/>
-    <w:lsdException w:name="Light Shading" w:semiHidden="0" w:uiPriority="60" w:unhideWhenUsed="0"/>
-    <w:lsdException w:name="Light List" w:semiHidden="0" w:uiPriority="61" w:unhideWhenUsed="0"/>
-    <w:lsdException w:name="Light Grid" w:semiHidden="0" w:uiPriority="62" w:unhideWhenUsed="0"/>
-    <w:lsdException w:name="Medium Shading 1" w:semiHidden="0" w:uiPriority="63" w:unhideWhenUsed="0"/>
-    <w:lsdException w:name="Medium Shading 2" w:semiHidden="0" w:uiPriority="64" w:unhideWhenUsed="0"/>
-    <w:lsdException w:name="Medium List 1" w:semiHidden="0" w:uiPriority="65" w:unhideWhenUsed="0"/>
-    <w:lsdException w:name="Medium List 2" w:semiHidden="0" w:uiPriority="66" w:unhideWhenUsed="0"/>
-    <w:lsdException w:name="Medium Grid 1" w:semiHidden="0" w:uiPriority="67" w:unhideWhenUsed="0"/>
-    <w:lsdException w:name="Medium Grid 2" w:semiHidden="0" w:uiPriority="68" w:unhideWhenUsed="0"/>
-    <w:lsdException w:name="Medium Grid 3" w:semiHidden="0" w:uiPriority="69" w:unhideWhenUsed="0"/>
-    <w:lsdException w:name="Dark List" w:semiHidden="0" w:uiPriority="70" w:unhideWhenUsed="0"/>
-    <w:lsdException w:name="Colorful Shading" w:semiHidden="0" w:uiPriority="71" w:unhideWhenUsed="0"/>
-    <w:lsdException w:name="Colorful List" w:semiHidden="0" w:uiPriority="72" w:unhideWhenUsed="0"/>
-    <w:lsdException w:name="Colorful Grid" w:semiHidden="0" w:uiPriority="73" w:unhideWhenUsed="0"/>
-    <w:lsdException w:name="Light Shading Accent 1" w:semiHidden="0" w:uiPriority="60" w:unhideWhenUsed="0"/>
-    <w:lsdException w:name="Light List Accent 1" w:semiHidden="0" w:uiPriority="61" w:unhideWhenUsed="0"/>
-    <w:lsdException w:name="Light Grid Accent 1" w:semiHidden="0" w:uiPriority="62" w:unhideWhenUsed="0"/>
-    <w:lsdException w:name="Medium Shading 1 Accent 1" w:semiHidden="0" w:uiPriority="63" w:unhideWhenUsed="0"/>
-    <w:lsdException w:name="Medium Shading 2 Accent 1" w:semiHidden="0" w:uiPriority="64" w:unhideWhenUsed="0"/>
-    <w:lsdException w:name="Medium List 1 Accent 1" w:semiHidden="0" w:uiPriority="65" w:unhideWhenUsed="0"/>
-    <w:lsdException w:name="Revision" w:unhideWhenUsed="0"/>
-    <w:lsdException w:name="List Paragraph" w:semiHidden="0" w:uiPriority="34" w:unhideWhenUsed="0" w:qFormat="1"/>
-    <w:lsdException w:name="Quote" w:semiHidden="0" w:uiPriority="29" w:unhideWhenUsed="0" w:qFormat="1"/>
-    <w:lsdException w:name="Intense Quote" w:semiHidden="0" w:uiPriority="30" w:unhideWhenUsed="0" w:qFormat="1"/>
-    <w:lsdException w:name="Medium List 2 Accent 1" w:semiHidden="0" w:uiPriority="66" w:unhideWhenUsed="0"/>
-    <w:lsdException w:name="Medium Grid 1 Accent 1" w:semiHidden="0" w:uiPriority="67" w:unhideWhenUsed="0"/>
-    <w:lsdException w:name="Medium Grid 2 Accent 1" w:semiHidden="0" w:uiPriority="68" w:unhideWhenUsed="0"/>
-    <w:lsdException w:name="Medium Grid 3 Accent 1" w:semiHidden="0" w:uiPriority="69" w:unhideWhenUsed="0"/>
-    <w:lsdException w:name="Dark List Accent 1" w:semiHidden="0" w:uiPriority="70" w:unhideWhenUsed="0"/>
-    <w:lsdException w:name="Colorful Shading Accent 1" w:semiHidden="0" w:uiPriority="71" w:unhideWhenUsed="0"/>
-    <w:lsdException w:name="Colorful List Accent 1" w:semiHidden="0" w:uiPriority="72" w:unhideWhenUsed="0"/>
-    <w:lsdException w:name="Colorful Grid Accent 1" w:semiHidden="0" w:uiPriority="73" w:unhideWhenUsed="0"/>
-    <w:lsdException w:name="Light Shading Accent 2" w:semiHidden="0" w:uiPriority="60" w:unhideWhenUsed="0"/>
-    <w:lsdException w:name="Light List Accent 2" w:semiHidden="0" w:uiPriority="61" w:unhideWhenUsed="0"/>
-    <w:lsdException w:name="Light Grid Accent 2" w:semiHidden="0" w:uiPriority="62" w:unhideWhenUsed="0"/>
-    <w:lsdException w:name="Medium Shading 1 Accent 2" w:semiHidden="0" w:uiPriority="63" w:unhideWhenUsed="0"/>
-    <w:lsdException w:name="Medium Shading 2 Accent 2" w:semiHidden="0" w:uiPriority="64" w:unhideWhenUsed="0"/>
-    <w:lsdException w:name="Medium List 1 Accent 2" w:semiHidden="0" w:uiPriority="65" w:unhideWhenUsed="0"/>
-    <w:lsdException w:name="Medium List 2 Accent 2" w:semiHidden="0" w:uiPriority="66" w:unhideWhenUsed="0"/>
-    <w:lsdException w:name="Medium Grid 1 Accent 2" w:semiHidden="0" w:uiPriority="67" w:unhideWhenUsed="0"/>
-    <w:lsdException w:name="Medium Grid 2 Accent 2" w:semiHidden="0" w:uiPriority="68" w:unhideWhenUsed="0"/>
-    <w:lsdException w:name="Medium Grid 3 Accent 2" w:semiHidden="0" w:uiPriority="69" w:unhideWhenUsed="0"/>
-    <w:lsdException w:name="Dark List Accent 2" w:semiHidden="0" w:uiPriority="70" w:unhideWhenUsed="0"/>
-    <w:lsdException w:name="Colorful Shading Accent 2" w:semiHidden="0" w:uiPriority="71" w:unhideWhenUsed="0"/>
-    <w:lsdException w:name="Colorful List Accent 2" w:semiHidden="0" w:uiPriority="72" w:unhideWhenUsed="0"/>
-    <w:lsdException w:name="Colorful Grid Accent 2" w:semiHidden="0" w:uiPriority="73" w:unhideWhenUsed="0"/>
-    <w:lsdException w:name="Light Shading Accent 3" w:semiHidden="0" w:uiPriority="60" w:unhideWhenUsed="0"/>
-    <w:lsdException w:name="Light List Accent 3" w:semiHidden="0" w:uiPriority="61" w:unhideWhenUsed="0"/>
-    <w:lsdException w:name="Light Grid Accent 3" w:semiHidden="0" w:uiPriority="62" w:unhideWhenUsed="0"/>
-    <w:lsdException w:name="Medium Shading 1 Accent 3" w:semiHidden="0" w:uiPriority="63" w:unhideWhenUsed="0"/>
-    <w:lsdException w:name="Medium Shading 2 Accent 3" w:semiHidden="0" w:uiPriority="64" w:unhideWhenUsed="0"/>
-    <w:lsdException w:name="Medium List 1 Accent 3" w:semiHidden="0" w:uiPriority="65" w:unhideWhenUsed="0"/>
-    <w:lsdException w:name="Medium List 2 Accent 3" w:semiHidden="0" w:uiPriority="66" w:unhideWhenUsed="0"/>
-    <w:lsdException w:name="Medium Grid 1 Accent 3" w:semiHidden="0" w:uiPriority="67" w:unhideWhenUsed="0"/>
-    <w:lsdException w:name="Medium Grid 2 Accent 3" w:semiHidden="0" w:uiPriority="68" w:unhideWhenUsed="0"/>
-    <w:lsdException w:name="Medium Grid 3 Accent 3" w:semiHidden="0" w:uiPriority="69" w:unhideWhenUsed="0"/>
-    <w:lsdException w:name="Dark List Accent 3" w:semiHidden="0" w:uiPriority="70" w:unhideWhenUsed="0"/>
-    <w:lsdException w:name="Colorful Shading Accent 3" w:semiHidden="0" w:uiPriority="71" w:unhideWhenUsed="0"/>
-    <w:lsdException w:name="Colorful List Accent 3" w:semiHidden="0" w:uiPriority="72" w:unhideWhenUsed="0"/>
-    <w:lsdException w:name="Colorful Grid Accent 3" w:semiHidden="0" w:uiPriority="73" w:unhideWhenUsed="0"/>
-    <w:lsdException w:name="Light Shading Accent 4" w:semiHidden="0" w:uiPriority="60" w:unhideWhenUsed="0"/>
-    <w:lsdException w:name="Light List Accent 4" w:semiHidden="0" w:uiPriority="61" w:unhideWhenUsed="0"/>
-    <w:lsdException w:name="Light Grid Accent 4" w:semiHidden="0" w:uiPriority="62" w:unhideWhenUsed="0"/>
-    <w:lsdException w:name="Medium Shading 1 Accent 4" w:semiHidden="0" w:uiPriority="63" w:unhideWhenUsed="0"/>
-    <w:lsdException w:name="Medium Shading 2 Accent 4" w:semiHidden="0" w:uiPriority="64" w:unhideWhenUsed="0"/>
-    <w:lsdException w:name="Medium List 1 Accent 4" w:semiHidden="0" w:uiPriority="65" w:unhideWhenUsed="0"/>
-    <w:lsdException w:name="Medium List 2 Accent 4" w:semiHidden="0" w:uiPriority="66" w:unhideWhenUsed="0"/>
-    <w:lsdException w:name="Medium Grid 1 Accent 4" w:semiHidden="0" w:uiPriority="67" w:unhideWhenUsed="0"/>
-    <w:lsdException w:name="Medium Grid 2 Accent 4" w:semiHidden="0" w:uiPriority="68" w:unhideWhenUsed="0"/>
-    <w:lsdException w:name="Medium Grid 3 Accent 4" w:semiHidden="0" w:uiPriority="69" w:unhideWhenUsed="0"/>
-    <w:lsdException w:name="Dark List Accent 4" w:semiHidden="0" w:uiPriority="70" w:unhideWhenUsed="0"/>
-    <w:lsdException w:name="Colorful Shading Accent 4" w:semiHidden="0" w:uiPriority="71" w:unhideWhenUsed="0"/>
-    <w:lsdException w:name="Colorful List Accent 4" w:semiHidden="0" w:uiPriority="72" w:unhideWhenUsed="0"/>
-    <w:lsdException w:name="Colorful Grid Accent 4" w:semiHidden="0" w:uiPriority="73" w:unhideWhenUsed="0"/>
-    <w:lsdException w:name="Light Shading Accent 5" w:semiHidden="0" w:uiPriority="60" w:unhideWhenUsed="0"/>
-    <w:lsdException w:name="Light List Accent 5" w:semiHidden="0" w:uiPriority="61" w:unhideWhenUsed="0"/>
-    <w:lsdException w:name="Light Grid Accent 5" w:semiHidden="0" w:uiPriority="62" w:unhideWhenUsed="0"/>
-    <w:lsdException w:name="Medium Shading 1 Accent 5" w:semiHidden="0" w:uiPriority="63" w:unhideWhenUsed="0"/>
-    <w:lsdException w:name="Medium Shading 2 Accent 5" w:semiHidden="0" w:uiPriority="64" w:unhideWhenUsed="0"/>
-    <w:lsdException w:name="Medium List 1 Accent 5" w:semiHidden="0" w:uiPriority="65" w:unhideWhenUsed="0"/>
-    <w:lsdException w:name="Medium List 2 Accent 5" w:semiHidden="0" w:uiPriority="66" w:unhideWhenUsed="0"/>
-    <w:lsdException w:name="Medium Grid 1 Accent 5" w:semiHidden="0" w:uiPriority="67" w:unhideWhenUsed="0"/>
-    <w:lsdException w:name="Medium Grid 2 Accent 5" w:semiHidden="0" w:uiPriority="68" w:unhideWhenUsed="0"/>
-    <w:lsdException w:name="Medium Grid 3 Accent 5" w:semiHidden="0" w:uiPriority="69" w:unhideWhenUsed="0"/>
-    <w:lsdException w:name="Dark List Accent 5" w:semiHidden="0" w:uiPriority="70" w:unhideWhenUsed="0"/>
-    <w:lsdException w:name="Colorful Shading Accent 5" w:semiHidden="0" w:uiPriority="71" w:unhideWhenUsed="0"/>
-    <w:lsdException w:name="Colorful List Accent 5" w:semiHidden="0" w:uiPriority="72" w:unhideWhenUsed="0"/>
-    <w:lsdException w:name="Colorful Grid Accent 5" w:semiHidden="0" w:uiPriority="73" w:unhideWhenUsed="0"/>
-    <w:lsdException w:name="Light Shading Accent 6" w:semiHidden="0" w:uiPriority="60" w:unhideWhenUsed="0"/>
-    <w:lsdException w:name="Light List Accent 6" w:semiHidden="0" w:uiPriority="61" w:unhideWhenUsed="0"/>
-    <w:lsdException w:name="Light Grid Accent 6" w:semiHidden="0" w:uiPriority="62" w:unhideWhenUsed="0"/>
-    <w:lsdException w:name="Medium Shading 1 Accent 6" w:semiHidden="0" w:uiPriority="63" w:unhideWhenUsed="0"/>
-    <w:lsdException w:name="Medium Shading 2 Accent 6" w:semiHidden="0" w:uiPriority="64" w:unhideWhenUsed="0"/>
-    <w:lsdException w:name="Medium List 1 Accent 6" w:semiHidden="0" w:uiPriority="65" w:unhideWhenUsed="0"/>
-    <w:lsdException w:name="Medium List 2 Accent 6" w:semiHidden="0" w:uiPriority="66" w:unhideWhenUsed="0"/>
-    <w:lsdException w:name="Medium Grid 1 Accent 6" w:semiHidden="0" w:uiPriority="67" w:unhideWhenUsed="0"/>
-    <w:lsdException w:name="Medium Grid 2 Accent 6" w:semiHidden="0" w:uiPriority="68" w:unhideWhenUsed="0"/>
-    <w:lsdException w:name="Medium Grid 3 Accent 6" w:semiHidden="0" w:uiPriority="69" w:unhideWhenUsed="0"/>
-    <w:lsdException w:name="Dark List Accent 6" w:semiHidden="0" w:uiPriority="70" w:unhideWhenUsed="0"/>
-    <w:lsdException w:name="Colorful Shading Accent 6" w:semiHidden="0" w:uiPriority="71" w:unhideWhenUsed="0"/>
-    <w:lsdException w:name="Colorful List Accent 6" w:semiHidden="0" w:uiPriority="72" w:unhideWhenUsed="0"/>
-    <w:lsdException w:name="Colorful Grid Accent 6" w:semiHidden="0" w:uiPriority="73" w:unhideWhenUsed="0"/>
-    <w:lsdException w:name="Subtle Emphasis" w:semiHidden="0" w:uiPriority="19" w:unhideWhenUsed="0" w:qFormat="1"/>
-    <w:lsdException w:name="Intense Emphasis" w:semiHidden="0" w:uiPriority="21" w:unhideWhenUsed="0" w:qFormat="1"/>
-    <w:lsdException w:name="Subtle Reference" w:semiHidden="0" w:uiPriority="31" w:unhideWhenUsed="0" w:qFormat="1"/>
-    <w:lsdException w:name="Intense Reference" w:semiHidden="0" w:uiPriority="32" w:unhideWhenUsed="0" w:qFormat="1"/>
-    <w:lsdException w:name="Book Title" w:semiHidden="0" w:uiPriority="33" w:unhideWhenUsed="0" w:qFormat="1"/>
-    <w:lsdException w:name="Bibliography" w:uiPriority="37"/>
-    <w:lsdException w:name="TOC Heading" w:uiPriority="39" w:qFormat="1"/>
-  </w:latentStyles>
-  <w:style w:type="paragraph" w:default="1" w:styleId="Normal">
-    <w:name w:val="Normal"/>
-    <w:rsid w:val="00765BFA"/>
-    <w:pPr>
-      <w:pBdr>
-        <w:top w:val="nil"/>
-        <w:left w:val="nil"/>
-        <w:bottom w:val="nil"/>
-        <w:right w:val="nil"/>
-        <w:between w:val="nil"/>
-        <w:bar w:val="nil"/>
-      </w:pBdr>
-      <w:spacing w:after="0" w:line="240" w:lineRule="auto"/>
-    </w:pPr>
-    <w:rPr>
-      <w:rFonts w:ascii="Times New Roman" w:eastAsia="Arial Unicode MS" w:hAnsi="Times New Roman" w:cs="Times New Roman"/>
-      <w:sz w:val="24"/>
-      <w:szCs w:val="24"/>
-      <w:bdr w:val="nil"/>
-    </w:rPr>
-  </w:style>
-  <w:style w:type="paragraph" w:styleId="Heading1">
-    <w:name w:val="heading 1"/>
-    <w:link w:val="Heading1Char"/>
-    <w:rsid w:val="00765BFA"/>
-    <w:pPr>
-      <w:keepNext/>
-      <w:keepLines/>
-      <w:pBdr>
-        <w:top w:val="nil"/>
-        <w:left w:val="nil"/>
-        <w:bottom w:val="nil"/>
-        <w:right w:val="nil"/>
-        <w:between w:val="nil"/>
-        <w:bar w:val="nil"/>
-      </w:pBdr>
-      <w:tabs>
-        <w:tab w:val="left" w:pos="216"/>
-        <w:tab w:val="left" w:pos="283"/>
-        <w:tab w:val="left" w:pos="340"/>
-        <w:tab w:val="left" w:pos="397"/>
-      </w:tabs>
-      <w:spacing w:before="160" w:after="80" w:line="240" w:lineRule="auto"/>
-      <w:ind w:firstLine="172"/>
-      <w:jc w:val="center"/>
-      <w:outlineLvl w:val="0"/>
-    </w:pPr>
-    <w:rPr>
-      <w:rFonts w:ascii="Carlito" w:eastAsia="Carlito" w:hAnsi="Carlito" w:cs="Carlito"/>
-      <w:smallCaps/>
-      <w:color w:val="000000"/>
-      <w:sz w:val="20"/>
-      <w:szCs w:val="20"/>
-      <w:u w:color="000000"/>
-      <w:bdr w:val="nil"/>
-      <w:lang w:val="es-ES_tradnl" w:eastAsia="es-AR"/>
-    </w:rPr>
-  </w:style>
-  <w:style w:type="character" w:default="1" w:styleId="DefaultParagraphFont">
-    <w:name w:val="Default Paragraph Font"/>
-    <w:uiPriority w:val="1"/>
-    <w:semiHidden/>
-    <w:unhideWhenUsed/>
-  </w:style>
-  <w:style w:type="table" w:default="1" w:styleId="TableNormal">
-    <w:name w:val="Normal Table"/>
-    <w:uiPriority w:val="99"/>
-    <w:semiHidden/>
-    <w:unhideWhenUsed/>
-    <w:tblPr>
-      <w:tblInd w:w="0" w:type="dxa"/>
-      <w:tblCellMar>
-        <w:top w:w="0" w:type="dxa"/>
-        <w:left w:w="108" w:type="dxa"/>
-        <w:bottom w:w="0" w:type="dxa"/>
-        <w:right w:w="108" w:type="dxa"/>
-      </w:tblCellMar>
-    </w:tblPr>
-  </w:style>
-  <w:style w:type="numbering" w:default="1" w:styleId="NoList">
-    <w:name w:val="No List"/>
-    <w:uiPriority w:val="99"/>
-    <w:semiHidden/>
-    <w:unhideWhenUsed/>
-  </w:style>
-  <w:style w:type="character" w:styleId="PageNumber">
-    <w:name w:val="page number"/>
-    <w:rsid w:val="00765BFA"/>
-  </w:style>
-  <w:style w:type="paragraph" w:customStyle="1" w:styleId="Default">
-    <w:name w:val="Default"/>
-    <w:rsid w:val="00765BFA"/>
-    <w:pPr>
-      <w:pBdr>
-        <w:top w:val="nil"/>
-        <w:left w:val="nil"/>
-        <w:bottom w:val="nil"/>
-        <w:right w:val="nil"/>
-        <w:between w:val="nil"/>
-        <w:bar w:val="nil"/>
-      </w:pBdr>
-      <w:spacing w:after="0" w:line="240" w:lineRule="auto"/>
-      <w:jc w:val="center"/>
-    </w:pPr>
-    <w:rPr>
-      <w:rFonts w:ascii="Helvetica-Condensed-Thin" w:eastAsia="Helvetica-Condensed-Thin" w:hAnsi="Helvetica-Condensed-Thin" w:cs="Helvetica-Condensed-Thin"/>
-      <w:color w:val="000000"/>
-      <w:sz w:val="24"/>
-      <w:szCs w:val="24"/>
-      <w:u w:color="000000"/>
-      <w:bdr w:val="nil"/>
-      <w:lang w:val="es-ES_tradnl" w:eastAsia="es-AR"/>
-    </w:rPr>
-  </w:style>
-  <w:style w:type="paragraph" w:customStyle="1" w:styleId="papertitle">
-    <w:name w:val="paper title"/>
-    <w:rsid w:val="00765BFA"/>
-    <w:pPr>
-      <w:pBdr>
-        <w:top w:val="nil"/>
-        <w:left w:val="nil"/>
-        <w:bottom w:val="nil"/>
-        <w:right w:val="nil"/>
-        <w:between w:val="nil"/>
-        <w:bar w:val="nil"/>
-      </w:pBdr>
-      <w:spacing w:after="120" w:line="240" w:lineRule="auto"/>
-      <w:jc w:val="center"/>
-    </w:pPr>
-    <w:rPr>
-      <w:rFonts w:ascii="Times New Roman" w:eastAsia="Times New Roman" w:hAnsi="Times New Roman" w:cs="Times New Roman"/>
-      <w:color w:val="000000"/>
-      <w:sz w:val="48"/>
-      <w:szCs w:val="48"/>
-      <w:u w:color="000000"/>
-      <w:bdr w:val="nil"/>
-      <w:lang w:val="en-US" w:eastAsia="es-AR"/>
-    </w:rPr>
-  </w:style>
-  <w:style w:type="paragraph" w:customStyle="1" w:styleId="Body">
-    <w:name w:val="Body"/>
-    <w:rsid w:val="00765BFA"/>
-    <w:pPr>
-      <w:pBdr>
-        <w:top w:val="nil"/>
-        <w:left w:val="nil"/>
-        <w:bottom w:val="nil"/>
-        <w:right w:val="nil"/>
-        <w:between w:val="nil"/>
-        <w:bar w:val="nil"/>
-      </w:pBdr>
-      <w:spacing w:after="0" w:line="240" w:lineRule="auto"/>
-      <w:jc w:val="center"/>
-    </w:pPr>
-    <w:rPr>
-      <w:rFonts w:ascii="Carlito" w:eastAsia="Carlito" w:hAnsi="Carlito" w:cs="Carlito"/>
-      <w:color w:val="000000"/>
-      <w:sz w:val="20"/>
-      <w:szCs w:val="20"/>
-      <w:u w:color="000000"/>
-      <w:bdr w:val="nil"/>
-      <w:lang w:eastAsia="es-AR"/>
-    </w:rPr>
-  </w:style>
-  <w:style w:type="paragraph" w:styleId="NoSpacing">
-    <w:name w:val="No Spacing"/>
-    <w:uiPriority w:val="1"/>
-    <w:qFormat/>
-    <w:rsid w:val="00765BFA"/>
-    <w:pPr>
-      <w:pBdr>
-        <w:top w:val="nil"/>
-        <w:left w:val="nil"/>
-        <w:bottom w:val="nil"/>
-        <w:right w:val="nil"/>
-        <w:between w:val="nil"/>
-        <w:bar w:val="nil"/>
-      </w:pBdr>
-      <w:spacing w:after="0" w:line="240" w:lineRule="auto"/>
-    </w:pPr>
-    <w:rPr>
-      <w:rFonts w:ascii="Times New Roman" w:eastAsia="Arial Unicode MS" w:hAnsi="Times New Roman" w:cs="Times New Roman"/>
-      <w:sz w:val="24"/>
-      <w:szCs w:val="24"/>
-      <w:bdr w:val="nil"/>
-      <w:lang w:val="en-US"/>
-    </w:rPr>
-  </w:style>
-  <w:style w:type="paragraph" w:styleId="BalloonText">
-    <w:name w:val="Balloon Text"/>
-    <w:basedOn w:val="Normal"/>
-    <w:link w:val="BalloonTextChar"/>
-    <w:uiPriority w:val="99"/>
-    <w:semiHidden/>
-    <w:unhideWhenUsed/>
-    <w:rsid w:val="00765BFA"/>
-    <w:rPr>
-      <w:rFonts w:ascii="Tahoma" w:hAnsi="Tahoma" w:cs="Tahoma"/>
-      <w:sz w:val="16"/>
-      <w:szCs w:val="16"/>
-    </w:rPr>
-  </w:style>
-  <w:style w:type="character" w:customStyle="1" w:styleId="BalloonTextChar">
-    <w:name w:val="Balloon Text Char"/>
-    <w:basedOn w:val="DefaultParagraphFont"/>
-    <w:link w:val="BalloonText"/>
-    <w:uiPriority w:val="99"/>
-    <w:semiHidden/>
-    <w:rsid w:val="00765BFA"/>
-    <w:rPr>
-      <w:rFonts w:ascii="Tahoma" w:hAnsi="Tahoma" w:cs="Tahoma"/>
-      <w:sz w:val="16"/>
-      <w:szCs w:val="16"/>
-    </w:rPr>
-  </w:style>
-  <w:style w:type="character" w:customStyle="1" w:styleId="Heading1Char">
-    <w:name w:val="Heading 1 Char"/>
-    <w:basedOn w:val="DefaultParagraphFont"/>
-    <w:link w:val="Heading1"/>
-    <w:rsid w:val="00765BFA"/>
-    <w:rPr>
-      <w:rFonts w:ascii="Carlito" w:eastAsia="Carlito" w:hAnsi="Carlito" w:cs="Carlito"/>
-      <w:smallCaps/>
-      <w:color w:val="000000"/>
-      <w:sz w:val="20"/>
-      <w:szCs w:val="20"/>
-      <w:u w:color="000000"/>
-      <w:bdr w:val="nil"/>
-      <w:lang w:val="es-ES_tradnl" w:eastAsia="es-AR"/>
-    </w:rPr>
-  </w:style>
-  <w:style w:type="paragraph" w:styleId="Footer">
-    <w:name w:val="footer"/>
-    <w:link w:val="FooterChar"/>
-    <w:rsid w:val="00765BFA"/>
-    <w:pPr>
-      <w:pBdr>
-        <w:top w:val="nil"/>
-        <w:left w:val="nil"/>
-        <w:bottom w:val="nil"/>
-        <w:right w:val="nil"/>
-        <w:between w:val="nil"/>
-        <w:bar w:val="nil"/>
-      </w:pBdr>
-      <w:tabs>
-        <w:tab w:val="center" w:pos="4252"/>
-        <w:tab w:val="right" w:pos="8504"/>
-      </w:tabs>
-      <w:spacing w:after="0" w:line="240" w:lineRule="auto"/>
-      <w:jc w:val="center"/>
-    </w:pPr>
-    <w:rPr>
-      <w:rFonts w:ascii="Carlito" w:eastAsia="Carlito" w:hAnsi="Carlito" w:cs="Carlito"/>
-      <w:color w:val="000000"/>
-      <w:sz w:val="20"/>
-      <w:szCs w:val="20"/>
-      <w:u w:color="000000"/>
-      <w:bdr w:val="nil"/>
-      <w:lang w:val="en-US" w:eastAsia="es-AR"/>
-    </w:rPr>
-  </w:style>
-  <w:style w:type="character" w:customStyle="1" w:styleId="FooterChar">
-    <w:name w:val="Footer Char"/>
-    <w:basedOn w:val="DefaultParagraphFont"/>
-    <w:link w:val="Footer"/>
-    <w:rsid w:val="00765BFA"/>
-    <w:rPr>
-      <w:rFonts w:ascii="Carlito" w:eastAsia="Carlito" w:hAnsi="Carlito" w:cs="Carlito"/>
-      <w:color w:val="000000"/>
-      <w:sz w:val="20"/>
-      <w:szCs w:val="20"/>
-      <w:u w:color="000000"/>
-      <w:bdr w:val="nil"/>
-      <w:lang w:val="en-US" w:eastAsia="es-AR"/>
-    </w:rPr>
-  </w:style>
-  <w:style w:type="paragraph" w:customStyle="1" w:styleId="Author">
-    <w:name w:val="Author"/>
-    <w:rsid w:val="00765BFA"/>
-    <w:pPr>
-      <w:pBdr>
-        <w:top w:val="nil"/>
-        <w:left w:val="nil"/>
-        <w:bottom w:val="nil"/>
-        <w:right w:val="nil"/>
-        <w:between w:val="nil"/>
-        <w:bar w:val="nil"/>
-      </w:pBdr>
-      <w:spacing w:before="360" w:after="40" w:line="240" w:lineRule="auto"/>
-      <w:jc w:val="center"/>
-    </w:pPr>
-    <w:rPr>
-      <w:rFonts w:ascii="Times New Roman" w:eastAsia="Arial Unicode MS" w:hAnsi="Times New Roman" w:cs="Arial Unicode MS"/>
-      <w:color w:val="000000"/>
-      <w:u w:color="000000"/>
-      <w:bdr w:val="nil"/>
-      <w:lang w:val="en-US" w:eastAsia="es-AR"/>
-    </w:rPr>
-  </w:style>
-  <w:style w:type="paragraph" w:customStyle="1" w:styleId="Affiliation">
-    <w:name w:val="Affiliation"/>
-    <w:rsid w:val="00765BFA"/>
-    <w:pPr>
-      <w:pBdr>
-        <w:top w:val="nil"/>
-        <w:left w:val="nil"/>
-        <w:bottom w:val="nil"/>
-        <w:right w:val="nil"/>
-        <w:between w:val="nil"/>
-        <w:bar w:val="nil"/>
-      </w:pBdr>
-      <w:spacing w:after="0" w:line="240" w:lineRule="auto"/>
-      <w:jc w:val="center"/>
-    </w:pPr>
-    <w:rPr>
-      <w:rFonts w:ascii="Times New Roman" w:eastAsia="Arial Unicode MS" w:hAnsi="Times New Roman" w:cs="Arial Unicode MS"/>
-      <w:color w:val="000000"/>
-      <w:sz w:val="20"/>
-      <w:szCs w:val="20"/>
-      <w:u w:color="000000"/>
-      <w:bdr w:val="nil"/>
-      <w:lang w:val="en-US" w:eastAsia="es-AR"/>
-    </w:rPr>
-  </w:style>
-  <w:style w:type="character" w:customStyle="1" w:styleId="Hyperlink0">
-    <w:name w:val="Hyperlink.0"/>
-    <w:basedOn w:val="Hyperlink"/>
-    <w:rsid w:val="00765BFA"/>
-    <w:rPr>
-      <w:color w:val="0000FF"/>
-      <w:u w:val="single" w:color="0000FF"/>
-    </w:rPr>
-  </w:style>
-  <w:style w:type="paragraph" w:customStyle="1" w:styleId="Abstract">
-    <w:name w:val="Abstract"/>
-    <w:rsid w:val="00765BFA"/>
-    <w:pPr>
-      <w:pBdr>
-        <w:top w:val="nil"/>
-        <w:left w:val="nil"/>
-        <w:bottom w:val="nil"/>
-        <w:right w:val="nil"/>
-        <w:between w:val="nil"/>
-        <w:bar w:val="nil"/>
-      </w:pBdr>
-      <w:spacing w:line="240" w:lineRule="auto"/>
-      <w:ind w:firstLine="170"/>
-      <w:jc w:val="both"/>
-    </w:pPr>
-    <w:rPr>
-      <w:rFonts w:ascii="Times New Roman" w:eastAsia="Arial Unicode MS" w:hAnsi="Times New Roman" w:cs="Arial Unicode MS"/>
-      <w:b/>
-      <w:bCs/>
-      <w:color w:val="000000"/>
-      <w:sz w:val="18"/>
-      <w:szCs w:val="18"/>
-      <w:u w:color="000000"/>
-      <w:bdr w:val="nil"/>
-      <w:lang w:val="en-US" w:eastAsia="es-AR"/>
-    </w:rPr>
-  </w:style>
-  <w:style w:type="numbering" w:customStyle="1" w:styleId="ImportedStyle1">
-    <w:name w:val="Imported Style 1"/>
-    <w:rsid w:val="00765BFA"/>
-    <w:pPr>
-      <w:numPr>
-        <w:numId w:val="1"/>
-      </w:numPr>
-    </w:pPr>
-  </w:style>
-  <w:style w:type="paragraph" w:styleId="BodyText">
-    <w:name w:val="Body Text"/>
-    <w:link w:val="BodyTextChar"/>
-    <w:rsid w:val="00765BFA"/>
-    <w:pPr>
-      <w:pBdr>
-        <w:top w:val="nil"/>
-        <w:left w:val="nil"/>
-        <w:bottom w:val="nil"/>
-        <w:right w:val="nil"/>
-        <w:between w:val="nil"/>
-        <w:bar w:val="nil"/>
-      </w:pBdr>
-      <w:spacing w:after="6" w:line="240" w:lineRule="auto"/>
-      <w:ind w:firstLine="288"/>
-      <w:jc w:val="both"/>
-    </w:pPr>
-    <w:rPr>
-      <w:rFonts w:ascii="Carlito" w:eastAsia="Carlito" w:hAnsi="Carlito" w:cs="Carlito"/>
-      <w:color w:val="000000"/>
-      <w:sz w:val="20"/>
-      <w:szCs w:val="20"/>
-      <w:u w:color="000000"/>
-      <w:bdr w:val="nil"/>
-      <w:lang w:val="en-US" w:eastAsia="es-AR"/>
-    </w:rPr>
-  </w:style>
-  <w:style w:type="character" w:customStyle="1" w:styleId="BodyTextChar">
-    <w:name w:val="Body Text Char"/>
-    <w:basedOn w:val="DefaultParagraphFont"/>
-    <w:link w:val="BodyText"/>
-    <w:rsid w:val="00765BFA"/>
-    <w:rPr>
-      <w:rFonts w:ascii="Carlito" w:eastAsia="Carlito" w:hAnsi="Carlito" w:cs="Carlito"/>
-      <w:color w:val="000000"/>
-      <w:sz w:val="20"/>
-      <w:szCs w:val="20"/>
-      <w:u w:color="000000"/>
-      <w:bdr w:val="nil"/>
-      <w:lang w:val="en-US" w:eastAsia="es-AR"/>
-    </w:rPr>
-  </w:style>
-  <w:style w:type="paragraph" w:styleId="NormalWeb">
-    <w:name w:val="Normal (Web)"/>
-    <w:basedOn w:val="Normal"/>
-    <w:uiPriority w:val="99"/>
-    <w:unhideWhenUsed/>
-    <w:rsid w:val="00765BFA"/>
-    <w:pPr>
-      <w:pBdr>
-        <w:top w:val="none" w:sz="0" w:space="0" w:color="auto"/>
-        <w:left w:val="none" w:sz="0" w:space="0" w:color="auto"/>
-        <w:bottom w:val="none" w:sz="0" w:space="0" w:color="auto"/>
-        <w:right w:val="none" w:sz="0" w:space="0" w:color="auto"/>
-        <w:between w:val="none" w:sz="0" w:space="0" w:color="auto"/>
-        <w:bar w:val="none" w:sz="0" w:color="auto"/>
-      </w:pBdr>
-      <w:spacing w:before="100" w:beforeAutospacing="1" w:after="100" w:afterAutospacing="1"/>
-    </w:pPr>
-    <w:rPr>
-      <w:rFonts w:eastAsia="Times New Roman"/>
-      <w:bdr w:val="none" w:sz="0" w:space="0" w:color="auto"/>
-      <w:lang w:val="es-ES" w:eastAsia="es-ES"/>
-    </w:rPr>
-  </w:style>
-  <w:style w:type="character" w:customStyle="1" w:styleId="apple-converted-space">
-    <w:name w:val="apple-converted-space"/>
-    <w:basedOn w:val="DefaultParagraphFont"/>
-    <w:rsid w:val="00765BFA"/>
-  </w:style>
-  <w:style w:type="paragraph" w:styleId="ListParagraph">
-    <w:name w:val="List Paragraph"/>
-    <w:basedOn w:val="Normal"/>
-    <w:uiPriority w:val="34"/>
-    <w:qFormat/>
-    <w:rsid w:val="00765BFA"/>
-    <w:pPr>
-      <w:ind w:left="720"/>
-      <w:contextualSpacing/>
-    </w:pPr>
-  </w:style>
-  <w:style w:type="character" w:styleId="Hyperlink">
-    <w:name w:val="Hyperlink"/>
-    <w:basedOn w:val="DefaultParagraphFont"/>
-    <w:uiPriority w:val="99"/>
-    <w:semiHidden/>
-    <w:unhideWhenUsed/>
-    <w:rsid w:val="00765BFA"/>
-    <w:rPr>
-      <w:color w:val="0000FF" w:themeColor="hyperlink"/>
-      <w:u w:val="single"/>
-    </w:rPr>
-  </w:style>
-  <w:style w:type="paragraph" w:styleId="Header">
-    <w:name w:val="header"/>
-    <w:basedOn w:val="Normal"/>
-    <w:link w:val="HeaderChar"/>
-    <w:uiPriority w:val="99"/>
-    <w:unhideWhenUsed/>
-    <w:rsid w:val="00176343"/>
-    <w:pPr>
-      <w:tabs>
-        <w:tab w:val="center" w:pos="4419"/>
-        <w:tab w:val="right" w:pos="8838"/>
-      </w:tabs>
-    </w:pPr>
-  </w:style>
-  <w:style w:type="character" w:customStyle="1" w:styleId="HeaderChar">
-    <w:name w:val="Header Char"/>
-    <w:basedOn w:val="DefaultParagraphFont"/>
-    <w:link w:val="Header"/>
-    <w:uiPriority w:val="99"/>
-    <w:rsid w:val="00176343"/>
-    <w:rPr>
-      <w:rFonts w:ascii="Times New Roman" w:eastAsia="Arial Unicode MS" w:hAnsi="Times New Roman" w:cs="Times New Roman"/>
-      <w:sz w:val="24"/>
-      <w:szCs w:val="24"/>
-      <w:bdr w:val="nil"/>
-    </w:rPr>
-  </w:style>
-  <w:style w:type="table" w:styleId="TableGrid">
-    <w:name w:val="Table Grid"/>
-    <w:basedOn w:val="TableNormal"/>
-    <w:uiPriority w:val="59"/>
-    <w:rsid w:val="00FE7522"/>
-    <w:pPr>
-      <w:spacing w:after="0" w:line="240" w:lineRule="auto"/>
-    </w:pPr>
-    <w:tblPr>
-      <w:tblInd w:w="0" w:type="dxa"/>
-      <w:tblBorders>
-        <w:top w:val="single" w:sz="4" w:space="0" w:color="auto"/>
-        <w:left w:val="single" w:sz="4" w:space="0" w:color="auto"/>
-        <w:bottom w:val="single" w:sz="4" w:space="0" w:color="auto"/>
-        <w:right w:val="single" w:sz="4" w:space="0" w:color="auto"/>
-        <w:insideH w:val="single" w:sz="4" w:space="0" w:color="auto"/>
-        <w:insideV w:val="single" w:sz="4" w:space="0" w:color="auto"/>
-      </w:tblBorders>
-      <w:tblCellMar>
-        <w:top w:w="0" w:type="dxa"/>
-        <w:left w:w="108" w:type="dxa"/>
-        <w:bottom w:w="0" w:type="dxa"/>
-        <w:right w:w="108" w:type="dxa"/>
-      </w:tblCellMar>
-    </w:tblPr>
-  </w:style>
-  <w:style w:type="table" w:styleId="LightShading-Accent1">
-    <w:name w:val="Light Shading Accent 1"/>
-    <w:basedOn w:val="TableNormal"/>
-    <w:uiPriority w:val="60"/>
-    <w:rsid w:val="00A9225A"/>
-    <w:pPr>
-      <w:spacing w:after="0" w:line="240" w:lineRule="auto"/>
-    </w:pPr>
-    <w:rPr>
-      <w:color w:val="365F91" w:themeColor="accent1" w:themeShade="BF"/>
-    </w:rPr>
-    <w:tblPr>
-      <w:tblStyleRowBandSize w:val="1"/>
-      <w:tblStyleColBandSize w:val="1"/>
-      <w:tblInd w:w="0" w:type="dxa"/>
-      <w:tblBorders>
-        <w:top w:val="single" w:sz="8" w:space="0" w:color="4F81BD" w:themeColor="accent1"/>
-        <w:bottom w:val="single" w:sz="8" w:space="0" w:color="4F81BD" w:themeColor="accent1"/>
-      </w:tblBorders>
-      <w:tblCellMar>
-        <w:top w:w="0" w:type="dxa"/>
-        <w:left w:w="108" w:type="dxa"/>
-        <w:bottom w:w="0" w:type="dxa"/>
-        <w:right w:w="108" w:type="dxa"/>
-      </w:tblCellMar>
-    </w:tblPr>
-    <w:tblStylePr w:type="firstRow">
-      <w:pPr>
-        <w:spacing w:before="0" w:after="0" w:line="240" w:lineRule="auto"/>
-      </w:pPr>
-      <w:rPr>
-        <w:b/>
-        <w:bCs/>
-      </w:rPr>
-      <w:tblPr/>
-      <w:tcPr>
-        <w:tcBorders>
-          <w:top w:val="single" w:sz="8" w:space="0" w:color="4F81BD" w:themeColor="accent1"/>
-          <w:left w:val="nil"/>
-          <w:bottom w:val="single" w:sz="8" w:space="0" w:color="4F81BD" w:themeColor="accent1"/>
-          <w:right w:val="nil"/>
-          <w:insideH w:val="nil"/>
-          <w:insideV w:val="nil"/>
-        </w:tcBorders>
-      </w:tcPr>
-    </w:tblStylePr>
-    <w:tblStylePr w:type="lastRow">
-      <w:pPr>
-        <w:spacing w:before="0" w:after="0" w:line="240" w:lineRule="auto"/>
-      </w:pPr>
-      <w:rPr>
-        <w:b/>
-        <w:bCs/>
-      </w:rPr>
-      <w:tblPr/>
-      <w:tcPr>
-        <w:tcBorders>
-          <w:top w:val="single" w:sz="8" w:space="0" w:color="4F81BD" w:themeColor="accent1"/>
-          <w:left w:val="nil"/>
-          <w:bottom w:val="single" w:sz="8" w:space="0" w:color="4F81BD" w:themeColor="accent1"/>
-          <w:right w:val="nil"/>
-          <w:insideH w:val="nil"/>
-          <w:insideV w:val="nil"/>
-        </w:tcBorders>
-      </w:tcPr>
-    </w:tblStylePr>
-    <w:tblStylePr w:type="firstCol">
-      <w:rPr>
-        <w:b/>
-        <w:bCs/>
-      </w:rPr>
-    </w:tblStylePr>
-    <w:tblStylePr w:type="lastCol">
-      <w:rPr>
-        <w:b/>
-        <w:bCs/>
-      </w:rPr>
-    </w:tblStylePr>
-    <w:tblStylePr w:type="band1Vert">
-      <w:tblPr/>
-      <w:tcPr>
-        <w:tcBorders>
-          <w:left w:val="nil"/>
-          <w:right w:val="nil"/>
-          <w:insideH w:val="nil"/>
-          <w:insideV w:val="nil"/>
-        </w:tcBorders>
-        <w:shd w:val="clear" w:color="auto" w:fill="D3DFEE" w:themeFill="accent1" w:themeFillTint="3F"/>
-      </w:tcPr>
-    </w:tblStylePr>
-    <w:tblStylePr w:type="band1Horz">
-      <w:tblPr/>
-      <w:tcPr>
-        <w:tcBorders>
-          <w:left w:val="nil"/>
-          <w:right w:val="nil"/>
-          <w:insideH w:val="nil"/>
-          <w:insideV w:val="nil"/>
-        </w:tcBorders>
-        <w:shd w:val="clear" w:color="auto" w:fill="D3DFEE" w:themeFill="accent1" w:themeFillTint="3F"/>
-      </w:tcPr>
-    </w:tblStylePr>
-  </w:style>
-  <w:style w:type="table" w:styleId="MediumShading2-Accent1">
-    <w:name w:val="Medium Shading 2 Accent 1"/>
-    <w:basedOn w:val="TableNormal"/>
-    <w:uiPriority w:val="64"/>
-    <w:rsid w:val="006553CF"/>
-    <w:pPr>
-      <w:spacing w:after="0" w:line="240" w:lineRule="auto"/>
-    </w:pPr>
-    <w:tblPr>
-      <w:tblStyleRowBandSize w:val="1"/>
-      <w:tblStyleColBandSize w:val="1"/>
-      <w:tblInd w:w="0" w:type="dxa"/>
-      <w:tblBorders>
-        <w:top w:val="single" w:sz="18" w:space="0" w:color="auto"/>
-        <w:bottom w:val="single" w:sz="18" w:space="0" w:color="auto"/>
-      </w:tblBorders>
-      <w:tblCellMar>
-        <w:top w:w="0" w:type="dxa"/>
-        <w:left w:w="108" w:type="dxa"/>
-        <w:bottom w:w="0" w:type="dxa"/>
-        <w:right w:w="108" w:type="dxa"/>
-      </w:tblCellMar>
-    </w:tblPr>
-    <w:tblStylePr w:type="firstRow">
-      <w:pPr>
-        <w:spacing w:before="0" w:after="0" w:line="240" w:lineRule="auto"/>
-      </w:pPr>
-      <w:rPr>
-        <w:b/>
-        <w:bCs/>
-        <w:color w:val="FFFFFF" w:themeColor="background1"/>
-      </w:rPr>
-      <w:tblPr/>
-      <w:tcPr>
-        <w:tcBorders>
-          <w:top w:val="single" w:sz="18" w:space="0" w:color="auto"/>
-          <w:left w:val="nil"/>
-          <w:bottom w:val="single" w:sz="18" w:space="0" w:color="auto"/>
-          <w:right w:val="nil"/>
-          <w:insideH w:val="nil"/>
-          <w:insideV w:val="nil"/>
-        </w:tcBorders>
-        <w:shd w:val="clear" w:color="auto" w:fill="4F81BD" w:themeFill="accent1"/>
-      </w:tcPr>
-    </w:tblStylePr>
-    <w:tblStylePr w:type="lastRow">
-      <w:pPr>
-        <w:spacing w:before="0" w:after="0" w:line="240" w:lineRule="auto"/>
-      </w:pPr>
-      <w:rPr>
-        <w:color w:val="auto"/>
-      </w:rPr>
-      <w:tblPr/>
-      <w:tcPr>
-        <w:tcBorders>
-          <w:top w:val="double" w:sz="6" w:space="0" w:color="auto"/>
-          <w:left w:val="nil"/>
-          <w:bottom w:val="single" w:sz="18" w:space="0" w:color="auto"/>
-          <w:right w:val="nil"/>
-          <w:insideH w:val="nil"/>
-          <w:insideV w:val="nil"/>
-        </w:tcBorders>
-        <w:shd w:val="clear" w:color="auto" w:fill="FFFFFF" w:themeFill="background1"/>
-      </w:tcPr>
-    </w:tblStylePr>
-    <w:tblStylePr w:type="firstCol">
-      <w:rPr>
-        <w:b/>
-        <w:bCs/>
-        <w:color w:val="FFFFFF" w:themeColor="background1"/>
-      </w:rPr>
-      <w:tblPr/>
-      <w:tcPr>
-        <w:tcBorders>
-          <w:top w:val="nil"/>
-          <w:left w:val="nil"/>
-          <w:bottom w:val="single" w:sz="18" w:space="0" w:color="auto"/>
-          <w:right w:val="nil"/>
-          <w:insideH w:val="nil"/>
-          <w:insideV w:val="nil"/>
-        </w:tcBorders>
-        <w:shd w:val="clear" w:color="auto" w:fill="4F81BD" w:themeFill="accent1"/>
-      </w:tcPr>
-    </w:tblStylePr>
-    <w:tblStylePr w:type="lastCol">
-      <w:rPr>
-        <w:b/>
-        <w:bCs/>
-        <w:color w:val="FFFFFF" w:themeColor="background1"/>
-      </w:rPr>
-      <w:tblPr/>
-      <w:tcPr>
-        <w:tcBorders>
-          <w:left w:val="nil"/>
-          <w:right w:val="nil"/>
-          <w:insideH w:val="nil"/>
-          <w:insideV w:val="nil"/>
-        </w:tcBorders>
-        <w:shd w:val="clear" w:color="auto" w:fill="4F81BD" w:themeFill="accent1"/>
-      </w:tcPr>
-    </w:tblStylePr>
-    <w:tblStylePr w:type="band1Vert">
-      <w:tblPr/>
-      <w:tcPr>
-        <w:tcBorders>
-          <w:left w:val="nil"/>
-          <w:right w:val="nil"/>
-          <w:insideH w:val="nil"/>
-          <w:insideV w:val="nil"/>
-        </w:tcBorders>
-        <w:shd w:val="clear" w:color="auto" w:fill="D8D8D8" w:themeFill="background1" w:themeFillShade="D8"/>
-      </w:tcPr>
-    </w:tblStylePr>
-    <w:tblStylePr w:type="band1Horz">
-      <w:tblPr/>
-      <w:tcPr>
-        <w:shd w:val="clear" w:color="auto" w:fill="D8D8D8" w:themeFill="background1" w:themeFillShade="D8"/>
-      </w:tcPr>
-    </w:tblStylePr>
-    <w:tblStylePr w:type="neCell">
-      <w:tblPr/>
-      <w:tcPr>
-        <w:tcBorders>
-          <w:top w:val="single" w:sz="18" w:space="0" w:color="auto"/>
-          <w:left w:val="nil"/>
-          <w:bottom w:val="single" w:sz="18" w:space="0" w:color="auto"/>
-          <w:right w:val="nil"/>
-          <w:insideH w:val="nil"/>
-          <w:insideV w:val="nil"/>
-        </w:tcBorders>
-      </w:tcPr>
-    </w:tblStylePr>
-    <w:tblStylePr w:type="nwCell">
-      <w:rPr>
-        <w:color w:val="FFFFFF" w:themeColor="background1"/>
-      </w:rPr>
-      <w:tblPr/>
-      <w:tcPr>
-        <w:tcBorders>
-          <w:top w:val="single" w:sz="18" w:space="0" w:color="auto"/>
-          <w:left w:val="nil"/>
-          <w:bottom w:val="single" w:sz="18" w:space="0" w:color="auto"/>
-          <w:right w:val="nil"/>
-          <w:insideH w:val="nil"/>
-          <w:insideV w:val="nil"/>
-        </w:tcBorders>
-      </w:tcPr>
-    </w:tblStylePr>
-  </w:style>
-  <w:style w:type="table" w:styleId="LightList-Accent1">
-    <w:name w:val="Light List Accent 1"/>
-    <w:basedOn w:val="TableNormal"/>
-    <w:uiPriority w:val="61"/>
-    <w:rsid w:val="009C0E4A"/>
-    <w:pPr>
-      <w:spacing w:after="0" w:line="240" w:lineRule="auto"/>
-    </w:pPr>
-    <w:tblPr>
-      <w:tblStyleRowBandSize w:val="1"/>
-      <w:tblStyleColBandSize w:val="1"/>
-      <w:tblInd w:w="0" w:type="dxa"/>
-      <w:tblBorders>
-        <w:top w:val="single" w:sz="8" w:space="0" w:color="4F81BD" w:themeColor="accent1"/>
-        <w:left w:val="single" w:sz="8" w:space="0" w:color="4F81BD" w:themeColor="accent1"/>
-        <w:bottom w:val="single" w:sz="8" w:space="0" w:color="4F81BD" w:themeColor="accent1"/>
-        <w:right w:val="single" w:sz="8" w:space="0" w:color="4F81BD" w:themeColor="accent1"/>
-      </w:tblBorders>
-      <w:tblCellMar>
-        <w:top w:w="0" w:type="dxa"/>
-        <w:left w:w="108" w:type="dxa"/>
-        <w:bottom w:w="0" w:type="dxa"/>
-        <w:right w:w="108" w:type="dxa"/>
-      </w:tblCellMar>
-    </w:tblPr>
-    <w:tblStylePr w:type="firstRow">
-      <w:pPr>
-        <w:spacing w:before="0" w:after="0" w:line="240" w:lineRule="auto"/>
-      </w:pPr>
-      <w:rPr>
-        <w:b/>
-        <w:bCs/>
-        <w:color w:val="FFFFFF" w:themeColor="background1"/>
-      </w:rPr>
-      <w:tblPr/>
-      <w:tcPr>
-        <w:shd w:val="clear" w:color="auto" w:fill="4F81BD" w:themeFill="accent1"/>
-      </w:tcPr>
-    </w:tblStylePr>
-    <w:tblStylePr w:type="lastRow">
-      <w:pPr>
-        <w:spacing w:before="0" w:after="0" w:line="240" w:lineRule="auto"/>
-      </w:pPr>
-      <w:rPr>
-        <w:b/>
-        <w:bCs/>
-      </w:rPr>
-      <w:tblPr/>
-      <w:tcPr>
-        <w:tcBorders>
-          <w:top w:val="double" w:sz="6" w:space="0" w:color="4F81BD" w:themeColor="accent1"/>
-          <w:left w:val="single" w:sz="8" w:space="0" w:color="4F81BD" w:themeColor="accent1"/>
-          <w:bottom w:val="single" w:sz="8" w:space="0" w:color="4F81BD" w:themeColor="accent1"/>
-          <w:right w:val="single" w:sz="8" w:space="0" w:color="4F81BD" w:themeColor="accent1"/>
-        </w:tcBorders>
-      </w:tcPr>
-    </w:tblStylePr>
-    <w:tblStylePr w:type="firstCol">
-      <w:rPr>
-        <w:b/>
-        <w:bCs/>
-      </w:rPr>
-    </w:tblStylePr>
-    <w:tblStylePr w:type="lastCol">
-      <w:rPr>
-        <w:b/>
-        <w:bCs/>
-      </w:rPr>
-    </w:tblStylePr>
-    <w:tblStylePr w:type="band1Vert">
-      <w:tblPr/>
-      <w:tcPr>
-        <w:tcBorders>
-          <w:top w:val="single" w:sz="8" w:space="0" w:color="4F81BD" w:themeColor="accent1"/>
-          <w:left w:val="single" w:sz="8" w:space="0" w:color="4F81BD" w:themeColor="accent1"/>
-          <w:bottom w:val="single" w:sz="8" w:space="0" w:color="4F81BD" w:themeColor="accent1"/>
-          <w:right w:val="single" w:sz="8" w:space="0" w:color="4F81BD" w:themeColor="accent1"/>
-        </w:tcBorders>
-      </w:tcPr>
-    </w:tblStylePr>
-    <w:tblStylePr w:type="band1Horz">
-      <w:tblPr/>
-      <w:tcPr>
-        <w:tcBorders>
-          <w:top w:val="single" w:sz="8" w:space="0" w:color="4F81BD" w:themeColor="accent1"/>
-          <w:left w:val="single" w:sz="8" w:space="0" w:color="4F81BD" w:themeColor="accent1"/>
-          <w:bottom w:val="single" w:sz="8" w:space="0" w:color="4F81BD" w:themeColor="accent1"/>
-          <w:right w:val="single" w:sz="8" w:space="0" w:color="4F81BD" w:themeColor="accent1"/>
-        </w:tcBorders>
-      </w:tcPr>
-    </w:tblStylePr>
-  </w:style>
-  <w:style w:type="table" w:styleId="MediumShading1-Accent1">
-    <w:name w:val="Medium Shading 1 Accent 1"/>
-    <w:basedOn w:val="TableNormal"/>
-    <w:uiPriority w:val="63"/>
-    <w:rsid w:val="00C0194B"/>
-    <w:pPr>
-      <w:spacing w:after="0" w:line="240" w:lineRule="auto"/>
-    </w:pPr>
-    <w:tblPr>
-      <w:tblStyleRowBandSize w:val="1"/>
-      <w:tblStyleColBandSize w:val="1"/>
-      <w:tblInd w:w="0" w:type="dxa"/>
-      <w:tblBorders>
-        <w:top w:val="single" w:sz="8" w:space="0" w:color="7BA0CD" w:themeColor="accent1" w:themeTint="BF"/>
-        <w:left w:val="single" w:sz="8" w:space="0" w:color="7BA0CD" w:themeColor="accent1" w:themeTint="BF"/>
-        <w:bottom w:val="single" w:sz="8" w:space="0" w:color="7BA0CD" w:themeColor="accent1" w:themeTint="BF"/>
-        <w:right w:val="single" w:sz="8" w:space="0" w:color="7BA0CD" w:themeColor="accent1" w:themeTint="BF"/>
-        <w:insideH w:val="single" w:sz="8" w:space="0" w:color="7BA0CD" w:themeColor="accent1" w:themeTint="BF"/>
-      </w:tblBorders>
-      <w:tblCellMar>
-        <w:top w:w="0" w:type="dxa"/>
-        <w:left w:w="108" w:type="dxa"/>
-        <w:bottom w:w="0" w:type="dxa"/>
-        <w:right w:w="108" w:type="dxa"/>
-      </w:tblCellMar>
-    </w:tblPr>
-    <w:tblStylePr w:type="firstRow">
-      <w:pPr>
-        <w:spacing w:before="0" w:after="0" w:line="240" w:lineRule="auto"/>
-      </w:pPr>
-      <w:rPr>
-        <w:b/>
-        <w:bCs/>
-        <w:color w:val="FFFFFF" w:themeColor="background1"/>
-      </w:rPr>
-      <w:tblPr/>
-      <w:tcPr>
-        <w:tcBorders>
-          <w:top w:val="single" w:sz="8" w:space="0" w:color="7BA0CD" w:themeColor="accent1" w:themeTint="BF"/>
-          <w:left w:val="single" w:sz="8" w:space="0" w:color="7BA0CD" w:themeColor="accent1" w:themeTint="BF"/>
-          <w:bottom w:val="single" w:sz="8" w:space="0" w:color="7BA0CD" w:themeColor="accent1" w:themeTint="BF"/>
-          <w:right w:val="single" w:sz="8" w:space="0" w:color="7BA0CD" w:themeColor="accent1" w:themeTint="BF"/>
-          <w:insideH w:val="nil"/>
-          <w:insideV w:val="nil"/>
-        </w:tcBorders>
-        <w:shd w:val="clear" w:color="auto" w:fill="4F81BD" w:themeFill="accent1"/>
-      </w:tcPr>
-    </w:tblStylePr>
-    <w:tblStylePr w:type="lastRow">
-      <w:pPr>
-        <w:spacing w:before="0" w:after="0" w:line="240" w:lineRule="auto"/>
-      </w:pPr>
-      <w:rPr>
-        <w:b/>
-        <w:bCs/>
-      </w:rPr>
-      <w:tblPr/>
-      <w:tcPr>
-        <w:tcBorders>
-          <w:top w:val="double" w:sz="6" w:space="0" w:color="7BA0CD" w:themeColor="accent1" w:themeTint="BF"/>
-          <w:left w:val="single" w:sz="8" w:space="0" w:color="7BA0CD" w:themeColor="accent1" w:themeTint="BF"/>
-          <w:bottom w:val="single" w:sz="8" w:space="0" w:color="7BA0CD" w:themeColor="accent1" w:themeTint="BF"/>
-          <w:right w:val="single" w:sz="8" w:space="0" w:color="7BA0CD" w:themeColor="accent1" w:themeTint="BF"/>
-          <w:insideH w:val="nil"/>
-          <w:insideV w:val="nil"/>
-        </w:tcBorders>
-      </w:tcPr>
-    </w:tblStylePr>
-    <w:tblStylePr w:type="firstCol">
-      <w:rPr>
-        <w:b/>
-        <w:bCs/>
-      </w:rPr>
-    </w:tblStylePr>
-    <w:tblStylePr w:type="lastCol">
-      <w:rPr>
-        <w:b/>
-        <w:bCs/>
-      </w:rPr>
-    </w:tblStylePr>
-    <w:tblStylePr w:type="band1Vert">
-      <w:tblPr/>
-      <w:tcPr>
-        <w:shd w:val="clear" w:color="auto" w:fill="D3DFEE" w:themeFill="accent1" w:themeFillTint="3F"/>
-      </w:tcPr>
-    </w:tblStylePr>
-    <w:tblStylePr w:type="band1Horz">
-      <w:tblPr/>
-      <w:tcPr>
-        <w:tcBorders>
-          <w:insideH w:val="nil"/>
-          <w:insideV w:val="nil"/>
-        </w:tcBorders>
-        <w:shd w:val="clear" w:color="auto" w:fill="D3DFEE" w:themeFill="accent1" w:themeFillTint="3F"/>
-      </w:tcPr>
-    </w:tblStylePr>
-    <w:tblStylePr w:type="band2Horz">
-      <w:tblPr/>
-      <w:tcPr>
-        <w:tcBorders>
-          <w:insideH w:val="nil"/>
-          <w:insideV w:val="nil"/>
-        </w:tcBorders>
-      </w:tcPr>
-    </w:tblStylePr>
   </w:style>
 </w:styles>
 </file>
@@ -45151,7 +44194,7 @@
 </file>
 
 <file path=customXml/itemProps1.xml><?xml version="1.0" encoding="utf-8"?>
-<ds:datastoreItem xmlns:ds="http://schemas.openxmlformats.org/officeDocument/2006/customXml" ds:itemID="{909335CF-BE78-41A8-89BD-A82D541D6BAA}">
+<ds:datastoreItem xmlns:ds="http://schemas.openxmlformats.org/officeDocument/2006/customXml" ds:itemID="{FE38EEAD-1B81-427F-BBD4-D7EE4A0B3214}">
   <ds:schemaRefs>
     <ds:schemaRef ds:uri="http://schemas.openxmlformats.org/officeDocument/2006/bibliography"/>
   </ds:schemaRefs>

</xml_diff>